<commit_message>
different interfaces are opens based on login info
</commit_message>
<xml_diff>
--- a/DB_instructions.docx
+++ b/DB_instructions.docx
@@ -1806,750 +1806,764 @@
         </w:rPr>
         <w:t>;</w:t>
       </w:r>
+    </w:p>
+    <w:p>
+      <w:pPr>
+        <w:rPr>
+          <w:rFonts w:ascii="Menlo" w:hAnsi="Menlo" w:cs="Menlo"/>
+          <w:color w:val="FF0000"/>
+        </w:rPr>
+      </w:pPr>
+    </w:p>
+    <w:p>
+      <w:pPr>
+        <w:rPr>
+          <w:rFonts w:ascii="Menlo" w:hAnsi="Menlo" w:cs="Menlo"/>
+          <w:color w:val="000000" w:themeColor="text1"/>
+        </w:rPr>
+      </w:pPr>
+      <w:r>
+        <w:rPr>
+          <w:rFonts w:ascii="Menlo" w:hAnsi="Menlo" w:cs="Menlo"/>
+          <w:color w:val="000000" w:themeColor="text1"/>
+        </w:rPr>
+        <w:t>Inserting new values. Privilege=1 is for staff and Privilege=2 is for customers.</w:t>
+      </w:r>
+    </w:p>
+    <w:p>
+      <w:pPr>
+        <w:rPr>
+          <w:rFonts w:ascii="Menlo" w:hAnsi="Menlo" w:cs="Menlo"/>
+          <w:color w:val="FF0000"/>
+        </w:rPr>
+      </w:pPr>
+    </w:p>
+    <w:p>
+      <w:pPr>
+        <w:autoSpaceDE w:val="0"/>
+        <w:autoSpaceDN w:val="0"/>
+        <w:adjustRightInd w:val="0"/>
+        <w:rPr>
+          <w:rFonts w:ascii="Menlo" w:hAnsi="Menlo" w:cs="Menlo"/>
+        </w:rPr>
+      </w:pPr>
+      <w:r>
+        <w:rPr>
+          <w:rFonts w:ascii="Menlo" w:hAnsi="Menlo" w:cs="Menlo"/>
+          <w:b/>
+          <w:bCs/>
+          <w:color w:val="800000"/>
+        </w:rPr>
+        <w:t>insert</w:t>
+      </w:r>
+      <w:r>
+        <w:rPr>
+          <w:rFonts w:ascii="Menlo" w:hAnsi="Menlo" w:cs="Menlo"/>
+          <w:color w:val="000000"/>
+        </w:rPr>
+        <w:t xml:space="preserve"> </w:t>
+      </w:r>
+      <w:r>
+        <w:rPr>
+          <w:rFonts w:ascii="Menlo" w:hAnsi="Menlo" w:cs="Menlo"/>
+          <w:b/>
+          <w:bCs/>
+          <w:color w:val="800000"/>
+        </w:rPr>
+        <w:t>into</w:t>
+      </w:r>
+      <w:r>
+        <w:rPr>
+          <w:rFonts w:ascii="Menlo" w:hAnsi="Menlo" w:cs="Menlo"/>
+          <w:color w:val="000000"/>
+        </w:rPr>
+        <w:t xml:space="preserve"> </w:t>
+      </w:r>
+      <w:r>
+        <w:rPr>
+          <w:rFonts w:ascii="Menlo" w:hAnsi="Menlo" w:cs="Menlo"/>
+          <w:color w:val="000080"/>
+        </w:rPr>
+        <w:t>"</w:t>
+      </w:r>
+      <w:proofErr w:type="spellStart"/>
+      <w:r>
+        <w:rPr>
+          <w:rFonts w:ascii="Menlo" w:hAnsi="Menlo" w:cs="Menlo"/>
+          <w:color w:val="000080"/>
+        </w:rPr>
+        <w:t>login_info</w:t>
+      </w:r>
+      <w:proofErr w:type="spellEnd"/>
+      <w:r>
+        <w:rPr>
+          <w:rFonts w:ascii="Menlo" w:hAnsi="Menlo" w:cs="Menlo"/>
+          <w:color w:val="000080"/>
+        </w:rPr>
+        <w:t>"</w:t>
+      </w:r>
+    </w:p>
+    <w:p>
+      <w:pPr>
+        <w:autoSpaceDE w:val="0"/>
+        <w:autoSpaceDN w:val="0"/>
+        <w:adjustRightInd w:val="0"/>
+        <w:rPr>
+          <w:rFonts w:ascii="Menlo" w:hAnsi="Menlo" w:cs="Menlo"/>
+          <w:color w:val="FF0000"/>
+        </w:rPr>
+      </w:pPr>
+      <w:r>
+        <w:rPr>
+          <w:rFonts w:ascii="Menlo" w:hAnsi="Menlo" w:cs="Menlo"/>
+          <w:b/>
+          <w:bCs/>
+          <w:color w:val="800000"/>
+        </w:rPr>
+        <w:t>values</w:t>
+      </w:r>
+      <w:r>
+        <w:rPr>
+          <w:rFonts w:ascii="Menlo" w:hAnsi="Menlo" w:cs="Menlo"/>
+          <w:color w:val="000000"/>
+        </w:rPr>
+        <w:t xml:space="preserve"> (</w:t>
+      </w:r>
+      <w:r>
+        <w:rPr>
+          <w:rFonts w:ascii="Menlo" w:hAnsi="Menlo" w:cs="Menlo"/>
+          <w:color w:val="0000FF"/>
+        </w:rPr>
+        <w:t>1</w:t>
+      </w:r>
+      <w:r>
+        <w:rPr>
+          <w:rFonts w:ascii="Menlo" w:hAnsi="Menlo" w:cs="Menlo"/>
+          <w:color w:val="000000"/>
+        </w:rPr>
+        <w:t xml:space="preserve">, </w:t>
+      </w:r>
+      <w:r>
+        <w:rPr>
+          <w:rFonts w:ascii="Menlo" w:hAnsi="Menlo" w:cs="Menlo"/>
+          <w:color w:val="008000"/>
+        </w:rPr>
+        <w:t>'john'</w:t>
+      </w:r>
+      <w:r>
+        <w:rPr>
+          <w:rFonts w:ascii="Menlo" w:hAnsi="Menlo" w:cs="Menlo"/>
+          <w:color w:val="000000"/>
+        </w:rPr>
+        <w:t xml:space="preserve">, </w:t>
+      </w:r>
+      <w:r>
+        <w:rPr>
+          <w:rFonts w:ascii="Menlo" w:hAnsi="Menlo" w:cs="Menlo"/>
+          <w:color w:val="008000"/>
+        </w:rPr>
+        <w:t>'password'</w:t>
+      </w:r>
+      <w:r>
+        <w:rPr>
+          <w:rFonts w:ascii="Menlo" w:hAnsi="Menlo" w:cs="Menlo"/>
+          <w:color w:val="000000"/>
+        </w:rPr>
+        <w:t xml:space="preserve">, </w:t>
+      </w:r>
+      <w:r>
+        <w:rPr>
+          <w:rFonts w:ascii="Menlo" w:hAnsi="Menlo" w:cs="Menlo"/>
+          <w:color w:val="0000FF"/>
+        </w:rPr>
+        <w:t>1</w:t>
+      </w:r>
+      <w:r>
+        <w:rPr>
+          <w:rFonts w:ascii="Menlo" w:hAnsi="Menlo" w:cs="Menlo"/>
+          <w:color w:val="000000"/>
+        </w:rPr>
+        <w:t>)</w:t>
+      </w:r>
+      <w:r>
+        <w:rPr>
+          <w:rFonts w:ascii="Menlo" w:hAnsi="Menlo" w:cs="Menlo"/>
+          <w:color w:val="FF0000"/>
+        </w:rPr>
+        <w:t>;</w:t>
+      </w:r>
+    </w:p>
+    <w:p>
+      <w:pPr>
+        <w:autoSpaceDE w:val="0"/>
+        <w:autoSpaceDN w:val="0"/>
+        <w:adjustRightInd w:val="0"/>
+        <w:rPr>
+          <w:rFonts w:ascii="Menlo" w:hAnsi="Menlo" w:cs="Menlo"/>
+          <w:color w:val="FF0000"/>
+        </w:rPr>
+      </w:pPr>
+    </w:p>
+    <w:p>
+      <w:pPr>
+        <w:autoSpaceDE w:val="0"/>
+        <w:autoSpaceDN w:val="0"/>
+        <w:adjustRightInd w:val="0"/>
+        <w:rPr>
+          <w:rFonts w:ascii="Menlo" w:hAnsi="Menlo" w:cs="Menlo"/>
+        </w:rPr>
+      </w:pPr>
+      <w:r>
+        <w:rPr>
+          <w:rFonts w:ascii="Menlo" w:hAnsi="Menlo" w:cs="Menlo"/>
+          <w:b/>
+          <w:bCs/>
+          <w:color w:val="800000"/>
+        </w:rPr>
+        <w:t>insert</w:t>
+      </w:r>
+      <w:r>
+        <w:rPr>
+          <w:rFonts w:ascii="Menlo" w:hAnsi="Menlo" w:cs="Menlo"/>
+          <w:color w:val="000000"/>
+        </w:rPr>
+        <w:t xml:space="preserve"> </w:t>
+      </w:r>
+      <w:r>
+        <w:rPr>
+          <w:rFonts w:ascii="Menlo" w:hAnsi="Menlo" w:cs="Menlo"/>
+          <w:b/>
+          <w:bCs/>
+          <w:color w:val="800000"/>
+        </w:rPr>
+        <w:t>into</w:t>
+      </w:r>
+      <w:r>
+        <w:rPr>
+          <w:rFonts w:ascii="Menlo" w:hAnsi="Menlo" w:cs="Menlo"/>
+          <w:color w:val="000000"/>
+        </w:rPr>
+        <w:t xml:space="preserve"> </w:t>
+      </w:r>
+      <w:r>
+        <w:rPr>
+          <w:rFonts w:ascii="Menlo" w:hAnsi="Menlo" w:cs="Menlo"/>
+          <w:color w:val="000080"/>
+        </w:rPr>
+        <w:t>"</w:t>
+      </w:r>
+      <w:proofErr w:type="spellStart"/>
+      <w:r>
+        <w:rPr>
+          <w:rFonts w:ascii="Menlo" w:hAnsi="Menlo" w:cs="Menlo"/>
+          <w:color w:val="000080"/>
+        </w:rPr>
+        <w:t>login_info</w:t>
+      </w:r>
+      <w:proofErr w:type="spellEnd"/>
+      <w:r>
+        <w:rPr>
+          <w:rFonts w:ascii="Menlo" w:hAnsi="Menlo" w:cs="Menlo"/>
+          <w:color w:val="000080"/>
+        </w:rPr>
+        <w:t>"</w:t>
+      </w:r>
+    </w:p>
+    <w:p>
+      <w:pPr>
+        <w:autoSpaceDE w:val="0"/>
+        <w:autoSpaceDN w:val="0"/>
+        <w:adjustRightInd w:val="0"/>
+        <w:rPr>
+          <w:rFonts w:ascii="Menlo" w:hAnsi="Menlo" w:cs="Menlo"/>
+          <w:color w:val="FF0000"/>
+        </w:rPr>
+      </w:pPr>
+      <w:r>
+        <w:rPr>
+          <w:rFonts w:ascii="Menlo" w:hAnsi="Menlo" w:cs="Menlo"/>
+          <w:b/>
+          <w:bCs/>
+          <w:color w:val="800000"/>
+        </w:rPr>
+        <w:t>values</w:t>
+      </w:r>
+      <w:r>
+        <w:rPr>
+          <w:rFonts w:ascii="Menlo" w:hAnsi="Menlo" w:cs="Menlo"/>
+          <w:color w:val="000000"/>
+        </w:rPr>
+        <w:t xml:space="preserve"> (</w:t>
+      </w:r>
+      <w:r>
+        <w:rPr>
+          <w:rFonts w:ascii="Menlo" w:hAnsi="Menlo" w:cs="Menlo"/>
+          <w:color w:val="0000FF"/>
+        </w:rPr>
+        <w:t>2</w:t>
+      </w:r>
+      <w:r>
+        <w:rPr>
+          <w:rFonts w:ascii="Menlo" w:hAnsi="Menlo" w:cs="Menlo"/>
+          <w:color w:val="000000"/>
+        </w:rPr>
+        <w:t xml:space="preserve">, </w:t>
+      </w:r>
+      <w:r>
+        <w:rPr>
+          <w:rFonts w:ascii="Menlo" w:hAnsi="Menlo" w:cs="Menlo"/>
+          <w:color w:val="008000"/>
+        </w:rPr>
+        <w:t>'ben'</w:t>
+      </w:r>
+      <w:r>
+        <w:rPr>
+          <w:rFonts w:ascii="Menlo" w:hAnsi="Menlo" w:cs="Menlo"/>
+          <w:color w:val="000000"/>
+        </w:rPr>
+        <w:t xml:space="preserve">, </w:t>
+      </w:r>
+      <w:r>
+        <w:rPr>
+          <w:rFonts w:ascii="Menlo" w:hAnsi="Menlo" w:cs="Menlo"/>
+          <w:color w:val="008000"/>
+        </w:rPr>
+        <w:t>'password'</w:t>
+      </w:r>
+      <w:r>
+        <w:rPr>
+          <w:rFonts w:ascii="Menlo" w:hAnsi="Menlo" w:cs="Menlo"/>
+          <w:color w:val="000000"/>
+        </w:rPr>
+        <w:t xml:space="preserve">, </w:t>
+      </w:r>
+      <w:r>
+        <w:rPr>
+          <w:rFonts w:ascii="Menlo" w:hAnsi="Menlo" w:cs="Menlo"/>
+          <w:color w:val="0000FF"/>
+        </w:rPr>
+        <w:t>2</w:t>
+      </w:r>
+      <w:r>
+        <w:rPr>
+          <w:rFonts w:ascii="Menlo" w:hAnsi="Menlo" w:cs="Menlo"/>
+          <w:color w:val="000000"/>
+        </w:rPr>
+        <w:t>)</w:t>
+      </w:r>
+      <w:r>
+        <w:rPr>
+          <w:rFonts w:ascii="Menlo" w:hAnsi="Menlo" w:cs="Menlo"/>
+          <w:color w:val="FF0000"/>
+        </w:rPr>
+        <w:t>;</w:t>
+      </w:r>
+    </w:p>
+    <w:p>
+      <w:pPr>
+        <w:autoSpaceDE w:val="0"/>
+        <w:autoSpaceDN w:val="0"/>
+        <w:adjustRightInd w:val="0"/>
+        <w:rPr>
+          <w:rFonts w:ascii="Menlo" w:hAnsi="Menlo" w:cs="Menlo"/>
+        </w:rPr>
+      </w:pPr>
+      <w:r>
+        <w:rPr>
+          <w:rFonts w:ascii="Menlo" w:hAnsi="Menlo" w:cs="Menlo"/>
+          <w:b/>
+          <w:bCs/>
+          <w:color w:val="800000"/>
+        </w:rPr>
+        <w:t>insert</w:t>
+      </w:r>
+      <w:r>
+        <w:rPr>
+          <w:rFonts w:ascii="Menlo" w:hAnsi="Menlo" w:cs="Menlo"/>
+          <w:color w:val="000000"/>
+        </w:rPr>
+        <w:t xml:space="preserve"> </w:t>
+      </w:r>
+      <w:r>
+        <w:rPr>
+          <w:rFonts w:ascii="Menlo" w:hAnsi="Menlo" w:cs="Menlo"/>
+          <w:b/>
+          <w:bCs/>
+          <w:color w:val="800000"/>
+        </w:rPr>
+        <w:t>into</w:t>
+      </w:r>
+      <w:r>
+        <w:rPr>
+          <w:rFonts w:ascii="Menlo" w:hAnsi="Menlo" w:cs="Menlo"/>
+          <w:color w:val="000000"/>
+        </w:rPr>
+        <w:t xml:space="preserve"> </w:t>
+      </w:r>
+      <w:r>
+        <w:rPr>
+          <w:rFonts w:ascii="Menlo" w:hAnsi="Menlo" w:cs="Menlo"/>
+          <w:color w:val="000080"/>
+        </w:rPr>
+        <w:t>"</w:t>
+      </w:r>
+      <w:proofErr w:type="spellStart"/>
+      <w:r>
+        <w:rPr>
+          <w:rFonts w:ascii="Menlo" w:hAnsi="Menlo" w:cs="Menlo"/>
+          <w:color w:val="000080"/>
+        </w:rPr>
+        <w:t>customer_info</w:t>
+      </w:r>
+      <w:proofErr w:type="spellEnd"/>
+      <w:r>
+        <w:rPr>
+          <w:rFonts w:ascii="Menlo" w:hAnsi="Menlo" w:cs="Menlo"/>
+          <w:color w:val="000080"/>
+        </w:rPr>
+        <w:t>"</w:t>
+      </w:r>
+    </w:p>
+    <w:p>
+      <w:pPr>
+        <w:autoSpaceDE w:val="0"/>
+        <w:autoSpaceDN w:val="0"/>
+        <w:adjustRightInd w:val="0"/>
+        <w:rPr>
+          <w:rFonts w:ascii="Menlo" w:hAnsi="Menlo" w:cs="Menlo"/>
+        </w:rPr>
+      </w:pPr>
+      <w:r>
+        <w:rPr>
+          <w:rFonts w:ascii="Menlo" w:hAnsi="Menlo" w:cs="Menlo"/>
+          <w:b/>
+          <w:bCs/>
+          <w:color w:val="800000"/>
+        </w:rPr>
+        <w:t>values</w:t>
+      </w:r>
+      <w:r>
+        <w:rPr>
+          <w:rFonts w:ascii="Menlo" w:hAnsi="Menlo" w:cs="Menlo"/>
+          <w:color w:val="000000"/>
+        </w:rPr>
+        <w:t xml:space="preserve"> (</w:t>
+      </w:r>
+      <w:r>
+        <w:rPr>
+          <w:rFonts w:ascii="Menlo" w:hAnsi="Menlo" w:cs="Menlo"/>
+          <w:color w:val="0000FF"/>
+        </w:rPr>
+        <w:t>2</w:t>
+      </w:r>
+      <w:r>
+        <w:rPr>
+          <w:rFonts w:ascii="Menlo" w:hAnsi="Menlo" w:cs="Menlo"/>
+          <w:color w:val="000000"/>
+        </w:rPr>
+        <w:t xml:space="preserve">, </w:t>
+      </w:r>
+      <w:r>
+        <w:rPr>
+          <w:rFonts w:ascii="Menlo" w:hAnsi="Menlo" w:cs="Menlo"/>
+          <w:color w:val="008000"/>
+        </w:rPr>
+        <w:t>'ben'</w:t>
+      </w:r>
+      <w:r>
+        <w:rPr>
+          <w:rFonts w:ascii="Menlo" w:hAnsi="Menlo" w:cs="Menlo"/>
+          <w:color w:val="000000"/>
+        </w:rPr>
+        <w:t xml:space="preserve">, </w:t>
+      </w:r>
+      <w:r>
+        <w:rPr>
+          <w:rFonts w:ascii="Menlo" w:hAnsi="Menlo" w:cs="Menlo"/>
+          <w:color w:val="008000"/>
+        </w:rPr>
+        <w:t>'j'</w:t>
+      </w:r>
+      <w:r>
+        <w:rPr>
+          <w:rFonts w:ascii="Menlo" w:hAnsi="Menlo" w:cs="Menlo"/>
+          <w:color w:val="000000"/>
+        </w:rPr>
+        <w:t xml:space="preserve">, </w:t>
+      </w:r>
+      <w:r>
+        <w:rPr>
+          <w:rFonts w:ascii="Menlo" w:hAnsi="Menlo" w:cs="Menlo"/>
+          <w:color w:val="008000"/>
+        </w:rPr>
+        <w:t>'222 street'</w:t>
+      </w:r>
+      <w:r>
+        <w:rPr>
+          <w:rFonts w:ascii="Menlo" w:hAnsi="Menlo" w:cs="Menlo"/>
+          <w:color w:val="000000"/>
+        </w:rPr>
+        <w:t xml:space="preserve">, </w:t>
+      </w:r>
+      <w:r>
+        <w:rPr>
+          <w:rFonts w:ascii="Menlo" w:hAnsi="Menlo" w:cs="Menlo"/>
+          <w:color w:val="008000"/>
+        </w:rPr>
+        <w:t>'Chicago'</w:t>
+      </w:r>
+      <w:r>
+        <w:rPr>
+          <w:rFonts w:ascii="Menlo" w:hAnsi="Menlo" w:cs="Menlo"/>
+          <w:color w:val="000000"/>
+        </w:rPr>
+        <w:t xml:space="preserve">, </w:t>
+      </w:r>
+      <w:r>
+        <w:rPr>
+          <w:rFonts w:ascii="Menlo" w:hAnsi="Menlo" w:cs="Menlo"/>
+          <w:color w:val="008000"/>
+        </w:rPr>
+        <w:t>'1111222233334444'</w:t>
+      </w:r>
+      <w:r>
+        <w:rPr>
+          <w:rFonts w:ascii="Menlo" w:hAnsi="Menlo" w:cs="Menlo"/>
+          <w:color w:val="000000"/>
+        </w:rPr>
+        <w:t xml:space="preserve">, </w:t>
+      </w:r>
+      <w:r>
+        <w:rPr>
+          <w:rFonts w:ascii="Menlo" w:hAnsi="Menlo" w:cs="Menlo"/>
+          <w:color w:val="0000FF"/>
+        </w:rPr>
+        <w:t>0</w:t>
+      </w:r>
+      <w:r>
+        <w:rPr>
+          <w:rFonts w:ascii="Menlo" w:hAnsi="Menlo" w:cs="Menlo"/>
+          <w:color w:val="000000"/>
+        </w:rPr>
+        <w:t>)</w:t>
+      </w:r>
+      <w:r>
+        <w:rPr>
+          <w:rFonts w:ascii="Menlo" w:hAnsi="Menlo" w:cs="Menlo"/>
+          <w:color w:val="FF0000"/>
+        </w:rPr>
+        <w:t>;</w:t>
+      </w:r>
+    </w:p>
+    <w:p>
+      <w:pPr>
+        <w:autoSpaceDE w:val="0"/>
+        <w:autoSpaceDN w:val="0"/>
+        <w:adjustRightInd w:val="0"/>
+        <w:rPr>
+          <w:rFonts w:ascii="Menlo" w:hAnsi="Menlo" w:cs="Menlo"/>
+          <w:b/>
+          <w:bCs/>
+          <w:color w:val="800000"/>
+        </w:rPr>
+      </w:pPr>
+    </w:p>
+    <w:p>
+      <w:pPr>
+        <w:autoSpaceDE w:val="0"/>
+        <w:autoSpaceDN w:val="0"/>
+        <w:adjustRightInd w:val="0"/>
+        <w:rPr>
+          <w:rFonts w:ascii="Menlo" w:hAnsi="Menlo" w:cs="Menlo"/>
+          <w:b/>
+          <w:bCs/>
+          <w:color w:val="800000"/>
+        </w:rPr>
+      </w:pPr>
+    </w:p>
+    <w:p>
+      <w:pPr>
+        <w:autoSpaceDE w:val="0"/>
+        <w:autoSpaceDN w:val="0"/>
+        <w:adjustRightInd w:val="0"/>
+        <w:rPr>
+          <w:rFonts w:ascii="Menlo" w:hAnsi="Menlo" w:cs="Menlo"/>
+        </w:rPr>
+      </w:pPr>
+      <w:r>
+        <w:rPr>
+          <w:rFonts w:ascii="Menlo" w:hAnsi="Menlo" w:cs="Menlo"/>
+          <w:b/>
+          <w:bCs/>
+          <w:color w:val="800000"/>
+        </w:rPr>
+        <w:t>insert</w:t>
+      </w:r>
+      <w:r>
+        <w:rPr>
+          <w:rFonts w:ascii="Menlo" w:hAnsi="Menlo" w:cs="Menlo"/>
+          <w:color w:val="000000"/>
+        </w:rPr>
+        <w:t xml:space="preserve"> </w:t>
+      </w:r>
+      <w:r>
+        <w:rPr>
+          <w:rFonts w:ascii="Menlo" w:hAnsi="Menlo" w:cs="Menlo"/>
+          <w:b/>
+          <w:bCs/>
+          <w:color w:val="800000"/>
+        </w:rPr>
+        <w:t>into</w:t>
+      </w:r>
+      <w:r>
+        <w:rPr>
+          <w:rFonts w:ascii="Menlo" w:hAnsi="Menlo" w:cs="Menlo"/>
+          <w:color w:val="000000"/>
+        </w:rPr>
+        <w:t xml:space="preserve"> </w:t>
+      </w:r>
+      <w:r>
+        <w:rPr>
+          <w:rFonts w:ascii="Menlo" w:hAnsi="Menlo" w:cs="Menlo"/>
+          <w:color w:val="000080"/>
+        </w:rPr>
+        <w:t>"</w:t>
+      </w:r>
+      <w:proofErr w:type="spellStart"/>
+      <w:r>
+        <w:rPr>
+          <w:rFonts w:ascii="Menlo" w:hAnsi="Menlo" w:cs="Menlo"/>
+          <w:color w:val="000080"/>
+        </w:rPr>
+        <w:t>staff_info</w:t>
+      </w:r>
+      <w:proofErr w:type="spellEnd"/>
+      <w:r>
+        <w:rPr>
+          <w:rFonts w:ascii="Menlo" w:hAnsi="Menlo" w:cs="Menlo"/>
+          <w:color w:val="000080"/>
+        </w:rPr>
+        <w:t>"</w:t>
+      </w:r>
+    </w:p>
+    <w:p>
+      <w:pPr>
+        <w:autoSpaceDE w:val="0"/>
+        <w:autoSpaceDN w:val="0"/>
+        <w:adjustRightInd w:val="0"/>
+        <w:rPr>
+          <w:rFonts w:ascii="Menlo" w:hAnsi="Menlo" w:cs="Menlo"/>
+        </w:rPr>
+      </w:pPr>
+      <w:r>
+        <w:rPr>
+          <w:rFonts w:ascii="Menlo" w:hAnsi="Menlo" w:cs="Menlo"/>
+          <w:b/>
+          <w:bCs/>
+          <w:color w:val="800000"/>
+        </w:rPr>
+        <w:t>values</w:t>
+      </w:r>
+      <w:r>
+        <w:rPr>
+          <w:rFonts w:ascii="Menlo" w:hAnsi="Menlo" w:cs="Menlo"/>
+          <w:color w:val="000000"/>
+        </w:rPr>
+        <w:t xml:space="preserve"> (</w:t>
+      </w:r>
+      <w:r>
+        <w:rPr>
+          <w:rFonts w:ascii="Menlo" w:hAnsi="Menlo" w:cs="Menlo"/>
+          <w:color w:val="0000FF"/>
+        </w:rPr>
+        <w:t>1</w:t>
+      </w:r>
+      <w:r>
+        <w:rPr>
+          <w:rFonts w:ascii="Menlo" w:hAnsi="Menlo" w:cs="Menlo"/>
+          <w:color w:val="000000"/>
+        </w:rPr>
+        <w:t xml:space="preserve">, </w:t>
+      </w:r>
+      <w:r>
+        <w:rPr>
+          <w:rFonts w:ascii="Menlo" w:hAnsi="Menlo" w:cs="Menlo"/>
+          <w:color w:val="008000"/>
+        </w:rPr>
+        <w:t>'</w:t>
+      </w:r>
+      <w:r>
+        <w:rPr>
+          <w:rFonts w:ascii="Menlo" w:hAnsi="Menlo" w:cs="Menlo"/>
+          <w:color w:val="008000"/>
+        </w:rPr>
+        <w:t>john</w:t>
+      </w:r>
+      <w:r>
+        <w:rPr>
+          <w:rFonts w:ascii="Menlo" w:hAnsi="Menlo" w:cs="Menlo"/>
+          <w:color w:val="008000"/>
+        </w:rPr>
+        <w:t>'</w:t>
+      </w:r>
+      <w:r>
+        <w:rPr>
+          <w:rFonts w:ascii="Menlo" w:hAnsi="Menlo" w:cs="Menlo"/>
+          <w:color w:val="000000"/>
+        </w:rPr>
+        <w:t xml:space="preserve">, </w:t>
+      </w:r>
+      <w:r>
+        <w:rPr>
+          <w:rFonts w:ascii="Menlo" w:hAnsi="Menlo" w:cs="Menlo"/>
+          <w:color w:val="008000"/>
+        </w:rPr>
+        <w:t>'j'</w:t>
+      </w:r>
+      <w:r>
+        <w:rPr>
+          <w:rFonts w:ascii="Menlo" w:hAnsi="Menlo" w:cs="Menlo"/>
+          <w:color w:val="000000"/>
+        </w:rPr>
+        <w:t xml:space="preserve">, </w:t>
+      </w:r>
+      <w:r>
+        <w:rPr>
+          <w:rFonts w:ascii="Menlo" w:hAnsi="Menlo" w:cs="Menlo"/>
+          <w:color w:val="008000"/>
+        </w:rPr>
+        <w:t>'222 street'</w:t>
+      </w:r>
+      <w:r>
+        <w:rPr>
+          <w:rFonts w:ascii="Menlo" w:hAnsi="Menlo" w:cs="Menlo"/>
+          <w:color w:val="000000"/>
+        </w:rPr>
+        <w:t xml:space="preserve">, </w:t>
+      </w:r>
+      <w:r>
+        <w:rPr>
+          <w:rFonts w:ascii="Menlo" w:hAnsi="Menlo" w:cs="Menlo"/>
+          <w:color w:val="008000"/>
+        </w:rPr>
+        <w:t>'Chicago', ‘Chief’</w:t>
+      </w:r>
+      <w:r>
+        <w:rPr>
+          <w:rFonts w:ascii="Menlo" w:hAnsi="Menlo" w:cs="Menlo"/>
+          <w:color w:val="000000"/>
+        </w:rPr>
+        <w:t>)</w:t>
+      </w:r>
+      <w:r>
+        <w:rPr>
+          <w:rFonts w:ascii="Menlo" w:hAnsi="Menlo" w:cs="Menlo"/>
+          <w:color w:val="FF0000"/>
+        </w:rPr>
+        <w:t>;</w:t>
+      </w:r>
       <w:bookmarkStart w:id="0" w:name="_GoBack"/>
       <w:bookmarkEnd w:id="0"/>
-    </w:p>
-    <w:p>
-      <w:pPr>
-        <w:rPr>
-          <w:rFonts w:ascii="Menlo" w:hAnsi="Menlo" w:cs="Menlo"/>
-          <w:color w:val="FF0000"/>
-        </w:rPr>
-      </w:pPr>
-    </w:p>
-    <w:p>
-      <w:pPr>
-        <w:rPr>
-          <w:rFonts w:ascii="Menlo" w:hAnsi="Menlo" w:cs="Menlo"/>
-          <w:color w:val="000000" w:themeColor="text1"/>
-        </w:rPr>
-      </w:pPr>
-      <w:r>
-        <w:rPr>
-          <w:rFonts w:ascii="Menlo" w:hAnsi="Menlo" w:cs="Menlo"/>
-          <w:color w:val="000000" w:themeColor="text1"/>
-        </w:rPr>
-        <w:t>Inserting new values. Privilege=1 is for staff and Privilege=2 is for customers.</w:t>
-      </w:r>
-    </w:p>
-    <w:p>
-      <w:pPr>
-        <w:rPr>
-          <w:rFonts w:ascii="Menlo" w:hAnsi="Menlo" w:cs="Menlo"/>
-          <w:color w:val="FF0000"/>
-        </w:rPr>
-      </w:pPr>
-    </w:p>
-    <w:p>
-      <w:pPr>
-        <w:autoSpaceDE w:val="0"/>
-        <w:autoSpaceDN w:val="0"/>
-        <w:adjustRightInd w:val="0"/>
-        <w:rPr>
-          <w:rFonts w:ascii="Menlo" w:hAnsi="Menlo" w:cs="Menlo"/>
-        </w:rPr>
-      </w:pPr>
-      <w:r>
-        <w:rPr>
-          <w:rFonts w:ascii="Menlo" w:hAnsi="Menlo" w:cs="Menlo"/>
-          <w:b/>
-          <w:bCs/>
-          <w:color w:val="800000"/>
-        </w:rPr>
-        <w:t>insert</w:t>
-      </w:r>
-      <w:r>
-        <w:rPr>
-          <w:rFonts w:ascii="Menlo" w:hAnsi="Menlo" w:cs="Menlo"/>
-          <w:color w:val="000000"/>
-        </w:rPr>
-        <w:t xml:space="preserve"> </w:t>
-      </w:r>
-      <w:r>
-        <w:rPr>
-          <w:rFonts w:ascii="Menlo" w:hAnsi="Menlo" w:cs="Menlo"/>
-          <w:b/>
-          <w:bCs/>
-          <w:color w:val="800000"/>
-        </w:rPr>
-        <w:t>into</w:t>
-      </w:r>
-      <w:r>
-        <w:rPr>
-          <w:rFonts w:ascii="Menlo" w:hAnsi="Menlo" w:cs="Menlo"/>
-          <w:color w:val="000000"/>
-        </w:rPr>
-        <w:t xml:space="preserve"> </w:t>
-      </w:r>
-      <w:r>
-        <w:rPr>
-          <w:rFonts w:ascii="Menlo" w:hAnsi="Menlo" w:cs="Menlo"/>
-          <w:color w:val="000080"/>
-        </w:rPr>
-        <w:t>"</w:t>
-      </w:r>
-      <w:proofErr w:type="spellStart"/>
-      <w:r>
-        <w:rPr>
-          <w:rFonts w:ascii="Menlo" w:hAnsi="Menlo" w:cs="Menlo"/>
-          <w:color w:val="000080"/>
-        </w:rPr>
-        <w:t>login_info</w:t>
-      </w:r>
-      <w:proofErr w:type="spellEnd"/>
-      <w:r>
-        <w:rPr>
-          <w:rFonts w:ascii="Menlo" w:hAnsi="Menlo" w:cs="Menlo"/>
-          <w:color w:val="000080"/>
-        </w:rPr>
-        <w:t>"</w:t>
-      </w:r>
-    </w:p>
-    <w:p>
-      <w:pPr>
-        <w:autoSpaceDE w:val="0"/>
-        <w:autoSpaceDN w:val="0"/>
-        <w:adjustRightInd w:val="0"/>
-        <w:rPr>
-          <w:rFonts w:ascii="Menlo" w:hAnsi="Menlo" w:cs="Menlo"/>
-          <w:color w:val="FF0000"/>
-        </w:rPr>
-      </w:pPr>
-      <w:r>
-        <w:rPr>
-          <w:rFonts w:ascii="Menlo" w:hAnsi="Menlo" w:cs="Menlo"/>
-          <w:b/>
-          <w:bCs/>
-          <w:color w:val="800000"/>
-        </w:rPr>
-        <w:t>values</w:t>
-      </w:r>
-      <w:r>
-        <w:rPr>
-          <w:rFonts w:ascii="Menlo" w:hAnsi="Menlo" w:cs="Menlo"/>
-          <w:color w:val="000000"/>
-        </w:rPr>
-        <w:t xml:space="preserve"> (</w:t>
-      </w:r>
-      <w:r>
-        <w:rPr>
-          <w:rFonts w:ascii="Menlo" w:hAnsi="Menlo" w:cs="Menlo"/>
-          <w:color w:val="0000FF"/>
-        </w:rPr>
-        <w:t>1</w:t>
-      </w:r>
-      <w:r>
-        <w:rPr>
-          <w:rFonts w:ascii="Menlo" w:hAnsi="Menlo" w:cs="Menlo"/>
-          <w:color w:val="000000"/>
-        </w:rPr>
-        <w:t xml:space="preserve">, </w:t>
-      </w:r>
-      <w:r>
-        <w:rPr>
-          <w:rFonts w:ascii="Menlo" w:hAnsi="Menlo" w:cs="Menlo"/>
-          <w:color w:val="008000"/>
-        </w:rPr>
-        <w:t>'john'</w:t>
-      </w:r>
-      <w:r>
-        <w:rPr>
-          <w:rFonts w:ascii="Menlo" w:hAnsi="Menlo" w:cs="Menlo"/>
-          <w:color w:val="000000"/>
-        </w:rPr>
-        <w:t xml:space="preserve">, </w:t>
-      </w:r>
-      <w:r>
-        <w:rPr>
-          <w:rFonts w:ascii="Menlo" w:hAnsi="Menlo" w:cs="Menlo"/>
-          <w:color w:val="008000"/>
-        </w:rPr>
-        <w:t>'password'</w:t>
-      </w:r>
-      <w:r>
-        <w:rPr>
-          <w:rFonts w:ascii="Menlo" w:hAnsi="Menlo" w:cs="Menlo"/>
-          <w:color w:val="000000"/>
-        </w:rPr>
-        <w:t xml:space="preserve">, </w:t>
-      </w:r>
-      <w:r>
-        <w:rPr>
-          <w:rFonts w:ascii="Menlo" w:hAnsi="Menlo" w:cs="Menlo"/>
-          <w:color w:val="0000FF"/>
-        </w:rPr>
-        <w:t>1</w:t>
-      </w:r>
-      <w:r>
-        <w:rPr>
-          <w:rFonts w:ascii="Menlo" w:hAnsi="Menlo" w:cs="Menlo"/>
-          <w:color w:val="000000"/>
-        </w:rPr>
-        <w:t>)</w:t>
-      </w:r>
-      <w:r>
-        <w:rPr>
-          <w:rFonts w:ascii="Menlo" w:hAnsi="Menlo" w:cs="Menlo"/>
-          <w:color w:val="FF0000"/>
-        </w:rPr>
-        <w:t>;</w:t>
-      </w:r>
-    </w:p>
-    <w:p>
-      <w:pPr>
-        <w:autoSpaceDE w:val="0"/>
-        <w:autoSpaceDN w:val="0"/>
-        <w:adjustRightInd w:val="0"/>
-        <w:rPr>
-          <w:rFonts w:ascii="Menlo" w:hAnsi="Menlo" w:cs="Menlo"/>
-          <w:color w:val="FF0000"/>
-        </w:rPr>
-      </w:pPr>
-    </w:p>
-    <w:p>
-      <w:pPr>
-        <w:autoSpaceDE w:val="0"/>
-        <w:autoSpaceDN w:val="0"/>
-        <w:adjustRightInd w:val="0"/>
-        <w:rPr>
-          <w:rFonts w:ascii="Menlo" w:hAnsi="Menlo" w:cs="Menlo"/>
-        </w:rPr>
-      </w:pPr>
-      <w:r>
-        <w:rPr>
-          <w:rFonts w:ascii="Menlo" w:hAnsi="Menlo" w:cs="Menlo"/>
-          <w:b/>
-          <w:bCs/>
-          <w:color w:val="800000"/>
-        </w:rPr>
-        <w:t>insert</w:t>
-      </w:r>
-      <w:r>
-        <w:rPr>
-          <w:rFonts w:ascii="Menlo" w:hAnsi="Menlo" w:cs="Menlo"/>
-          <w:color w:val="000000"/>
-        </w:rPr>
-        <w:t xml:space="preserve"> </w:t>
-      </w:r>
-      <w:r>
-        <w:rPr>
-          <w:rFonts w:ascii="Menlo" w:hAnsi="Menlo" w:cs="Menlo"/>
-          <w:b/>
-          <w:bCs/>
-          <w:color w:val="800000"/>
-        </w:rPr>
-        <w:t>into</w:t>
-      </w:r>
-      <w:r>
-        <w:rPr>
-          <w:rFonts w:ascii="Menlo" w:hAnsi="Menlo" w:cs="Menlo"/>
-          <w:color w:val="000000"/>
-        </w:rPr>
-        <w:t xml:space="preserve"> </w:t>
-      </w:r>
-      <w:r>
-        <w:rPr>
-          <w:rFonts w:ascii="Menlo" w:hAnsi="Menlo" w:cs="Menlo"/>
-          <w:color w:val="000080"/>
-        </w:rPr>
-        <w:t>"</w:t>
-      </w:r>
-      <w:proofErr w:type="spellStart"/>
-      <w:r>
-        <w:rPr>
-          <w:rFonts w:ascii="Menlo" w:hAnsi="Menlo" w:cs="Menlo"/>
-          <w:color w:val="000080"/>
-        </w:rPr>
-        <w:t>login_info</w:t>
-      </w:r>
-      <w:proofErr w:type="spellEnd"/>
-      <w:r>
-        <w:rPr>
-          <w:rFonts w:ascii="Menlo" w:hAnsi="Menlo" w:cs="Menlo"/>
-          <w:color w:val="000080"/>
-        </w:rPr>
-        <w:t>"</w:t>
-      </w:r>
-    </w:p>
-    <w:p>
-      <w:pPr>
-        <w:autoSpaceDE w:val="0"/>
-        <w:autoSpaceDN w:val="0"/>
-        <w:adjustRightInd w:val="0"/>
-        <w:rPr>
-          <w:rFonts w:ascii="Menlo" w:hAnsi="Menlo" w:cs="Menlo"/>
-          <w:color w:val="FF0000"/>
-        </w:rPr>
-      </w:pPr>
-      <w:r>
-        <w:rPr>
-          <w:rFonts w:ascii="Menlo" w:hAnsi="Menlo" w:cs="Menlo"/>
-          <w:b/>
-          <w:bCs/>
-          <w:color w:val="800000"/>
-        </w:rPr>
-        <w:t>values</w:t>
-      </w:r>
-      <w:r>
-        <w:rPr>
-          <w:rFonts w:ascii="Menlo" w:hAnsi="Menlo" w:cs="Menlo"/>
-          <w:color w:val="000000"/>
-        </w:rPr>
-        <w:t xml:space="preserve"> (</w:t>
-      </w:r>
-      <w:r>
-        <w:rPr>
-          <w:rFonts w:ascii="Menlo" w:hAnsi="Menlo" w:cs="Menlo"/>
-          <w:color w:val="0000FF"/>
-        </w:rPr>
-        <w:t>2</w:t>
-      </w:r>
-      <w:r>
-        <w:rPr>
-          <w:rFonts w:ascii="Menlo" w:hAnsi="Menlo" w:cs="Menlo"/>
-          <w:color w:val="000000"/>
-        </w:rPr>
-        <w:t xml:space="preserve">, </w:t>
-      </w:r>
-      <w:r>
-        <w:rPr>
-          <w:rFonts w:ascii="Menlo" w:hAnsi="Menlo" w:cs="Menlo"/>
-          <w:color w:val="008000"/>
-        </w:rPr>
-        <w:t>'ben'</w:t>
-      </w:r>
-      <w:r>
-        <w:rPr>
-          <w:rFonts w:ascii="Menlo" w:hAnsi="Menlo" w:cs="Menlo"/>
-          <w:color w:val="000000"/>
-        </w:rPr>
-        <w:t xml:space="preserve">, </w:t>
-      </w:r>
-      <w:r>
-        <w:rPr>
-          <w:rFonts w:ascii="Menlo" w:hAnsi="Menlo" w:cs="Menlo"/>
-          <w:color w:val="008000"/>
-        </w:rPr>
-        <w:t>'password'</w:t>
-      </w:r>
-      <w:r>
-        <w:rPr>
-          <w:rFonts w:ascii="Menlo" w:hAnsi="Menlo" w:cs="Menlo"/>
-          <w:color w:val="000000"/>
-        </w:rPr>
-        <w:t xml:space="preserve">, </w:t>
-      </w:r>
-      <w:r>
-        <w:rPr>
-          <w:rFonts w:ascii="Menlo" w:hAnsi="Menlo" w:cs="Menlo"/>
-          <w:color w:val="0000FF"/>
-        </w:rPr>
-        <w:t>2</w:t>
-      </w:r>
-      <w:r>
-        <w:rPr>
-          <w:rFonts w:ascii="Menlo" w:hAnsi="Menlo" w:cs="Menlo"/>
-          <w:color w:val="000000"/>
-        </w:rPr>
-        <w:t>)</w:t>
-      </w:r>
-      <w:r>
-        <w:rPr>
-          <w:rFonts w:ascii="Menlo" w:hAnsi="Menlo" w:cs="Menlo"/>
-          <w:color w:val="FF0000"/>
-        </w:rPr>
-        <w:t>;</w:t>
-      </w:r>
-    </w:p>
-    <w:p>
-      <w:pPr>
-        <w:autoSpaceDE w:val="0"/>
-        <w:autoSpaceDN w:val="0"/>
-        <w:adjustRightInd w:val="0"/>
-        <w:rPr>
-          <w:rFonts w:ascii="Menlo" w:hAnsi="Menlo" w:cs="Menlo"/>
-        </w:rPr>
-      </w:pPr>
-      <w:r>
-        <w:rPr>
-          <w:rFonts w:ascii="Menlo" w:hAnsi="Menlo" w:cs="Menlo"/>
-          <w:b/>
-          <w:bCs/>
-          <w:color w:val="800000"/>
-        </w:rPr>
-        <w:t>insert</w:t>
-      </w:r>
-      <w:r>
-        <w:rPr>
-          <w:rFonts w:ascii="Menlo" w:hAnsi="Menlo" w:cs="Menlo"/>
-          <w:color w:val="000000"/>
-        </w:rPr>
-        <w:t xml:space="preserve"> </w:t>
-      </w:r>
-      <w:r>
-        <w:rPr>
-          <w:rFonts w:ascii="Menlo" w:hAnsi="Menlo" w:cs="Menlo"/>
-          <w:b/>
-          <w:bCs/>
-          <w:color w:val="800000"/>
-        </w:rPr>
-        <w:t>into</w:t>
-      </w:r>
-      <w:r>
-        <w:rPr>
-          <w:rFonts w:ascii="Menlo" w:hAnsi="Menlo" w:cs="Menlo"/>
-          <w:color w:val="000000"/>
-        </w:rPr>
-        <w:t xml:space="preserve"> </w:t>
-      </w:r>
-      <w:r>
-        <w:rPr>
-          <w:rFonts w:ascii="Menlo" w:hAnsi="Menlo" w:cs="Menlo"/>
-          <w:color w:val="000080"/>
-        </w:rPr>
-        <w:t>"</w:t>
-      </w:r>
-      <w:proofErr w:type="spellStart"/>
-      <w:r>
-        <w:rPr>
-          <w:rFonts w:ascii="Menlo" w:hAnsi="Menlo" w:cs="Menlo"/>
-          <w:color w:val="000080"/>
-        </w:rPr>
-        <w:t>customer_info</w:t>
-      </w:r>
-      <w:proofErr w:type="spellEnd"/>
-      <w:r>
-        <w:rPr>
-          <w:rFonts w:ascii="Menlo" w:hAnsi="Menlo" w:cs="Menlo"/>
-          <w:color w:val="000080"/>
-        </w:rPr>
-        <w:t>"</w:t>
-      </w:r>
-    </w:p>
-    <w:p>
-      <w:pPr>
-        <w:autoSpaceDE w:val="0"/>
-        <w:autoSpaceDN w:val="0"/>
-        <w:adjustRightInd w:val="0"/>
-        <w:rPr>
-          <w:rFonts w:ascii="Menlo" w:hAnsi="Menlo" w:cs="Menlo"/>
-        </w:rPr>
-      </w:pPr>
-      <w:r>
-        <w:rPr>
-          <w:rFonts w:ascii="Menlo" w:hAnsi="Menlo" w:cs="Menlo"/>
-          <w:b/>
-          <w:bCs/>
-          <w:color w:val="800000"/>
-        </w:rPr>
-        <w:t>values</w:t>
-      </w:r>
-      <w:r>
-        <w:rPr>
-          <w:rFonts w:ascii="Menlo" w:hAnsi="Menlo" w:cs="Menlo"/>
-          <w:color w:val="000000"/>
-        </w:rPr>
-        <w:t xml:space="preserve"> (</w:t>
-      </w:r>
-      <w:r>
-        <w:rPr>
-          <w:rFonts w:ascii="Menlo" w:hAnsi="Menlo" w:cs="Menlo"/>
-          <w:color w:val="0000FF"/>
-        </w:rPr>
-        <w:t>2</w:t>
-      </w:r>
-      <w:r>
-        <w:rPr>
-          <w:rFonts w:ascii="Menlo" w:hAnsi="Menlo" w:cs="Menlo"/>
-          <w:color w:val="000000"/>
-        </w:rPr>
-        <w:t xml:space="preserve">, </w:t>
-      </w:r>
-      <w:r>
-        <w:rPr>
-          <w:rFonts w:ascii="Menlo" w:hAnsi="Menlo" w:cs="Menlo"/>
-          <w:color w:val="008000"/>
-        </w:rPr>
-        <w:t>'ben'</w:t>
-      </w:r>
-      <w:r>
-        <w:rPr>
-          <w:rFonts w:ascii="Menlo" w:hAnsi="Menlo" w:cs="Menlo"/>
-          <w:color w:val="000000"/>
-        </w:rPr>
-        <w:t xml:space="preserve">, </w:t>
-      </w:r>
-      <w:r>
-        <w:rPr>
-          <w:rFonts w:ascii="Menlo" w:hAnsi="Menlo" w:cs="Menlo"/>
-          <w:color w:val="008000"/>
-        </w:rPr>
-        <w:t>'j'</w:t>
-      </w:r>
-      <w:r>
-        <w:rPr>
-          <w:rFonts w:ascii="Menlo" w:hAnsi="Menlo" w:cs="Menlo"/>
-          <w:color w:val="000000"/>
-        </w:rPr>
-        <w:t xml:space="preserve">, </w:t>
-      </w:r>
-      <w:r>
-        <w:rPr>
-          <w:rFonts w:ascii="Menlo" w:hAnsi="Menlo" w:cs="Menlo"/>
-          <w:color w:val="008000"/>
-        </w:rPr>
-        <w:t>'222 street'</w:t>
-      </w:r>
-      <w:r>
-        <w:rPr>
-          <w:rFonts w:ascii="Menlo" w:hAnsi="Menlo" w:cs="Menlo"/>
-          <w:color w:val="000000"/>
-        </w:rPr>
-        <w:t xml:space="preserve">, </w:t>
-      </w:r>
-      <w:r>
-        <w:rPr>
-          <w:rFonts w:ascii="Menlo" w:hAnsi="Menlo" w:cs="Menlo"/>
-          <w:color w:val="008000"/>
-        </w:rPr>
-        <w:t>'Chicago'</w:t>
-      </w:r>
-      <w:r>
-        <w:rPr>
-          <w:rFonts w:ascii="Menlo" w:hAnsi="Menlo" w:cs="Menlo"/>
-          <w:color w:val="000000"/>
-        </w:rPr>
-        <w:t xml:space="preserve">, </w:t>
-      </w:r>
-      <w:r>
-        <w:rPr>
-          <w:rFonts w:ascii="Menlo" w:hAnsi="Menlo" w:cs="Menlo"/>
-          <w:color w:val="008000"/>
-        </w:rPr>
-        <w:t>'1111222233334444'</w:t>
-      </w:r>
-      <w:r>
-        <w:rPr>
-          <w:rFonts w:ascii="Menlo" w:hAnsi="Menlo" w:cs="Menlo"/>
-          <w:color w:val="000000"/>
-        </w:rPr>
-        <w:t xml:space="preserve">, </w:t>
-      </w:r>
-      <w:r>
-        <w:rPr>
-          <w:rFonts w:ascii="Menlo" w:hAnsi="Menlo" w:cs="Menlo"/>
-          <w:color w:val="0000FF"/>
-        </w:rPr>
-        <w:t>0</w:t>
-      </w:r>
-      <w:r>
-        <w:rPr>
-          <w:rFonts w:ascii="Menlo" w:hAnsi="Menlo" w:cs="Menlo"/>
-          <w:color w:val="000000"/>
-        </w:rPr>
-        <w:t>)</w:t>
-      </w:r>
-      <w:r>
-        <w:rPr>
-          <w:rFonts w:ascii="Menlo" w:hAnsi="Menlo" w:cs="Menlo"/>
-          <w:color w:val="FF0000"/>
-        </w:rPr>
-        <w:t>;</w:t>
-      </w:r>
-    </w:p>
-    <w:p>
-      <w:pPr>
-        <w:autoSpaceDE w:val="0"/>
-        <w:autoSpaceDN w:val="0"/>
-        <w:adjustRightInd w:val="0"/>
-        <w:rPr>
-          <w:rFonts w:ascii="Menlo" w:hAnsi="Menlo" w:cs="Menlo"/>
-          <w:b/>
-          <w:bCs/>
-          <w:color w:val="800000"/>
-        </w:rPr>
-      </w:pPr>
-    </w:p>
-    <w:p>
-      <w:pPr>
-        <w:autoSpaceDE w:val="0"/>
-        <w:autoSpaceDN w:val="0"/>
-        <w:adjustRightInd w:val="0"/>
-        <w:rPr>
-          <w:rFonts w:ascii="Menlo" w:hAnsi="Menlo" w:cs="Menlo"/>
-          <w:b/>
-          <w:bCs/>
-          <w:color w:val="800000"/>
-        </w:rPr>
-      </w:pPr>
-    </w:p>
-    <w:p>
-      <w:pPr>
-        <w:autoSpaceDE w:val="0"/>
-        <w:autoSpaceDN w:val="0"/>
-        <w:adjustRightInd w:val="0"/>
-        <w:rPr>
-          <w:rFonts w:ascii="Menlo" w:hAnsi="Menlo" w:cs="Menlo"/>
-        </w:rPr>
-      </w:pPr>
-      <w:r>
-        <w:rPr>
-          <w:rFonts w:ascii="Menlo" w:hAnsi="Menlo" w:cs="Menlo"/>
-          <w:b/>
-          <w:bCs/>
-          <w:color w:val="800000"/>
-        </w:rPr>
-        <w:t>insert</w:t>
-      </w:r>
-      <w:r>
-        <w:rPr>
-          <w:rFonts w:ascii="Menlo" w:hAnsi="Menlo" w:cs="Menlo"/>
-          <w:color w:val="000000"/>
-        </w:rPr>
-        <w:t xml:space="preserve"> </w:t>
-      </w:r>
-      <w:r>
-        <w:rPr>
-          <w:rFonts w:ascii="Menlo" w:hAnsi="Menlo" w:cs="Menlo"/>
-          <w:b/>
-          <w:bCs/>
-          <w:color w:val="800000"/>
-        </w:rPr>
-        <w:t>into</w:t>
-      </w:r>
-      <w:r>
-        <w:rPr>
-          <w:rFonts w:ascii="Menlo" w:hAnsi="Menlo" w:cs="Menlo"/>
-          <w:color w:val="000000"/>
-        </w:rPr>
-        <w:t xml:space="preserve"> </w:t>
-      </w:r>
-      <w:r>
-        <w:rPr>
-          <w:rFonts w:ascii="Menlo" w:hAnsi="Menlo" w:cs="Menlo"/>
-          <w:color w:val="000080"/>
-        </w:rPr>
-        <w:t>"</w:t>
-      </w:r>
-      <w:proofErr w:type="spellStart"/>
-      <w:r>
-        <w:rPr>
-          <w:rFonts w:ascii="Menlo" w:hAnsi="Menlo" w:cs="Menlo"/>
-          <w:color w:val="000080"/>
-        </w:rPr>
-        <w:t>staff_info</w:t>
-      </w:r>
-      <w:proofErr w:type="spellEnd"/>
-      <w:r>
-        <w:rPr>
-          <w:rFonts w:ascii="Menlo" w:hAnsi="Menlo" w:cs="Menlo"/>
-          <w:color w:val="000080"/>
-        </w:rPr>
-        <w:t>"</w:t>
-      </w:r>
-    </w:p>
-    <w:p>
-      <w:pPr>
-        <w:autoSpaceDE w:val="0"/>
-        <w:autoSpaceDN w:val="0"/>
-        <w:adjustRightInd w:val="0"/>
-        <w:rPr>
-          <w:rFonts w:ascii="Menlo" w:hAnsi="Menlo" w:cs="Menlo"/>
-        </w:rPr>
-      </w:pPr>
-      <w:r>
-        <w:rPr>
-          <w:rFonts w:ascii="Menlo" w:hAnsi="Menlo" w:cs="Menlo"/>
-          <w:b/>
-          <w:bCs/>
-          <w:color w:val="800000"/>
-        </w:rPr>
-        <w:t>values</w:t>
-      </w:r>
-      <w:r>
-        <w:rPr>
-          <w:rFonts w:ascii="Menlo" w:hAnsi="Menlo" w:cs="Menlo"/>
-          <w:color w:val="000000"/>
-        </w:rPr>
-        <w:t xml:space="preserve"> (</w:t>
-      </w:r>
-      <w:r>
-        <w:rPr>
-          <w:rFonts w:ascii="Menlo" w:hAnsi="Menlo" w:cs="Menlo"/>
-          <w:color w:val="0000FF"/>
-        </w:rPr>
-        <w:t>2</w:t>
-      </w:r>
-      <w:r>
-        <w:rPr>
-          <w:rFonts w:ascii="Menlo" w:hAnsi="Menlo" w:cs="Menlo"/>
-          <w:color w:val="000000"/>
-        </w:rPr>
-        <w:t xml:space="preserve">, </w:t>
-      </w:r>
-      <w:r>
-        <w:rPr>
-          <w:rFonts w:ascii="Menlo" w:hAnsi="Menlo" w:cs="Menlo"/>
-          <w:color w:val="008000"/>
-        </w:rPr>
-        <w:t>'ben'</w:t>
-      </w:r>
-      <w:r>
-        <w:rPr>
-          <w:rFonts w:ascii="Menlo" w:hAnsi="Menlo" w:cs="Menlo"/>
-          <w:color w:val="000000"/>
-        </w:rPr>
-        <w:t xml:space="preserve">, </w:t>
-      </w:r>
-      <w:r>
-        <w:rPr>
-          <w:rFonts w:ascii="Menlo" w:hAnsi="Menlo" w:cs="Menlo"/>
-          <w:color w:val="008000"/>
-        </w:rPr>
-        <w:t>'j'</w:t>
-      </w:r>
-      <w:r>
-        <w:rPr>
-          <w:rFonts w:ascii="Menlo" w:hAnsi="Menlo" w:cs="Menlo"/>
-          <w:color w:val="000000"/>
-        </w:rPr>
-        <w:t xml:space="preserve">, </w:t>
-      </w:r>
-      <w:r>
-        <w:rPr>
-          <w:rFonts w:ascii="Menlo" w:hAnsi="Menlo" w:cs="Menlo"/>
-          <w:color w:val="008000"/>
-        </w:rPr>
-        <w:t>'222 street'</w:t>
-      </w:r>
-      <w:r>
-        <w:rPr>
-          <w:rFonts w:ascii="Menlo" w:hAnsi="Menlo" w:cs="Menlo"/>
-          <w:color w:val="000000"/>
-        </w:rPr>
-        <w:t xml:space="preserve">, </w:t>
-      </w:r>
-      <w:r>
-        <w:rPr>
-          <w:rFonts w:ascii="Menlo" w:hAnsi="Menlo" w:cs="Menlo"/>
-          <w:color w:val="008000"/>
-        </w:rPr>
-        <w:t>'Chicago', ‘Chief’</w:t>
-      </w:r>
-      <w:r>
-        <w:rPr>
-          <w:rFonts w:ascii="Menlo" w:hAnsi="Menlo" w:cs="Menlo"/>
-          <w:color w:val="000000"/>
-        </w:rPr>
-        <w:t>)</w:t>
-      </w:r>
-      <w:r>
-        <w:rPr>
-          <w:rFonts w:ascii="Menlo" w:hAnsi="Menlo" w:cs="Menlo"/>
-          <w:color w:val="FF0000"/>
-        </w:rPr>
-        <w:t>;</w:t>
-      </w:r>
     </w:p>
     <w:p>
       <w:pPr>

</xml_diff>

<commit_message>
user can submit order
</commit_message>
<xml_diff>
--- a/DB_instructions.docx
+++ b/DB_instructions.docx
@@ -722,6 +722,55 @@
           <w:rFonts w:ascii="Menlo" w:hAnsi="Menlo" w:cs="Menlo"/>
           <w:color w:val="000000"/>
         </w:rPr>
+        <w:t xml:space="preserve">Price </w:t>
+      </w:r>
+      <w:proofErr w:type="gramStart"/>
+      <w:r>
+        <w:rPr>
+          <w:rFonts w:ascii="Menlo" w:hAnsi="Menlo" w:cs="Menlo"/>
+          <w:b/>
+          <w:bCs/>
+          <w:color w:val="800000"/>
+        </w:rPr>
+        <w:t>float</w:t>
+      </w:r>
+      <w:r>
+        <w:rPr>
+          <w:rFonts w:ascii="Menlo" w:hAnsi="Menlo" w:cs="Menlo"/>
+          <w:color w:val="000000"/>
+        </w:rPr>
+        <w:t>(</w:t>
+      </w:r>
+      <w:proofErr w:type="gramEnd"/>
+      <w:r>
+        <w:rPr>
+          <w:rFonts w:ascii="Menlo" w:hAnsi="Menlo" w:cs="Menlo"/>
+          <w:color w:val="0000FF"/>
+        </w:rPr>
+        <w:t>24</w:t>
+      </w:r>
+      <w:r>
+        <w:rPr>
+          <w:rFonts w:ascii="Menlo" w:hAnsi="Menlo" w:cs="Menlo"/>
+          <w:color w:val="000000"/>
+        </w:rPr>
+        <w:t>),</w:t>
+      </w:r>
+    </w:p>
+    <w:p>
+      <w:pPr>
+        <w:autoSpaceDE w:val="0"/>
+        <w:autoSpaceDN w:val="0"/>
+        <w:adjustRightInd w:val="0"/>
+        <w:rPr>
+          <w:rFonts w:ascii="Menlo" w:hAnsi="Menlo" w:cs="Menlo"/>
+        </w:rPr>
+      </w:pPr>
+      <w:r>
+        <w:rPr>
+          <w:rFonts w:ascii="Menlo" w:hAnsi="Menlo" w:cs="Menlo"/>
+          <w:color w:val="000000"/>
+        </w:rPr>
         <w:t xml:space="preserve">Points </w:t>
       </w:r>
       <w:r>
@@ -755,55 +804,6 @@
           <w:rFonts w:ascii="Menlo" w:hAnsi="Menlo" w:cs="Menlo"/>
           <w:color w:val="000000"/>
         </w:rPr>
-        <w:t xml:space="preserve">Price </w:t>
-      </w:r>
-      <w:proofErr w:type="gramStart"/>
-      <w:r>
-        <w:rPr>
-          <w:rFonts w:ascii="Menlo" w:hAnsi="Menlo" w:cs="Menlo"/>
-          <w:b/>
-          <w:bCs/>
-          <w:color w:val="800000"/>
-        </w:rPr>
-        <w:t>float</w:t>
-      </w:r>
-      <w:r>
-        <w:rPr>
-          <w:rFonts w:ascii="Menlo" w:hAnsi="Menlo" w:cs="Menlo"/>
-          <w:color w:val="000000"/>
-        </w:rPr>
-        <w:t>(</w:t>
-      </w:r>
-      <w:proofErr w:type="gramEnd"/>
-      <w:r>
-        <w:rPr>
-          <w:rFonts w:ascii="Menlo" w:hAnsi="Menlo" w:cs="Menlo"/>
-          <w:color w:val="0000FF"/>
-        </w:rPr>
-        <w:t>24</w:t>
-      </w:r>
-      <w:r>
-        <w:rPr>
-          <w:rFonts w:ascii="Menlo" w:hAnsi="Menlo" w:cs="Menlo"/>
-          <w:color w:val="000000"/>
-        </w:rPr>
-        <w:t>),</w:t>
-      </w:r>
-    </w:p>
-    <w:p>
-      <w:pPr>
-        <w:autoSpaceDE w:val="0"/>
-        <w:autoSpaceDN w:val="0"/>
-        <w:adjustRightInd w:val="0"/>
-        <w:rPr>
-          <w:rFonts w:ascii="Menlo" w:hAnsi="Menlo" w:cs="Menlo"/>
-        </w:rPr>
-      </w:pPr>
-      <w:r>
-        <w:rPr>
-          <w:rFonts w:ascii="Menlo" w:hAnsi="Menlo" w:cs="Menlo"/>
-          <w:color w:val="000000"/>
-        </w:rPr>
         <w:t xml:space="preserve">Ready </w:t>
       </w:r>
       <w:r>
@@ -813,7 +813,7 @@
           <w:bCs/>
           <w:color w:val="000080"/>
         </w:rPr>
-        <w:t>bit</w:t>
+        <w:t>bool</w:t>
       </w:r>
       <w:r>
         <w:rPr>

</xml_diff>

<commit_message>
add paid column to order table
</commit_message>
<xml_diff>
--- a/DB_instructions.docx
+++ b/DB_instructions.docx
@@ -820,6 +820,103 @@
           <w:rFonts w:ascii="Menlo" w:hAnsi="Menlo" w:cs="Menlo"/>
           <w:color w:val="000000"/>
         </w:rPr>
+        <w:t xml:space="preserve"> </w:t>
+      </w:r>
+      <w:r>
+        <w:rPr>
+          <w:rFonts w:ascii="Menlo" w:hAnsi="Menlo" w:cs="Menlo"/>
+          <w:b/>
+          <w:bCs/>
+          <w:color w:val="800000"/>
+        </w:rPr>
+        <w:t>not</w:t>
+      </w:r>
+      <w:r>
+        <w:rPr>
+          <w:rFonts w:ascii="Menlo" w:hAnsi="Menlo" w:cs="Menlo"/>
+          <w:color w:val="000000"/>
+        </w:rPr>
+        <w:t xml:space="preserve"> </w:t>
+      </w:r>
+      <w:r>
+        <w:rPr>
+          <w:rFonts w:ascii="Menlo" w:hAnsi="Menlo" w:cs="Menlo"/>
+          <w:b/>
+          <w:bCs/>
+          <w:color w:val="800000"/>
+        </w:rPr>
+        <w:t>null</w:t>
+      </w:r>
+      <w:r>
+        <w:rPr>
+          <w:rFonts w:ascii="Menlo" w:hAnsi="Menlo" w:cs="Menlo"/>
+          <w:color w:val="000000"/>
+        </w:rPr>
+        <w:t>,</w:t>
+      </w:r>
+    </w:p>
+    <w:p>
+      <w:pPr>
+        <w:autoSpaceDE w:val="0"/>
+        <w:autoSpaceDN w:val="0"/>
+        <w:adjustRightInd w:val="0"/>
+        <w:rPr>
+          <w:rFonts w:ascii="Menlo" w:hAnsi="Menlo" w:cs="Menlo"/>
+        </w:rPr>
+      </w:pPr>
+      <w:r>
+        <w:rPr>
+          <w:rFonts w:ascii="Menlo" w:hAnsi="Menlo" w:cs="Menlo"/>
+          <w:color w:val="000000"/>
+        </w:rPr>
+        <w:t xml:space="preserve">Paid </w:t>
+      </w:r>
+      <w:r>
+        <w:rPr>
+          <w:rFonts w:ascii="Menlo" w:hAnsi="Menlo" w:cs="Menlo"/>
+          <w:b/>
+          <w:bCs/>
+          <w:color w:val="000080"/>
+        </w:rPr>
+        <w:t>bool</w:t>
+      </w:r>
+      <w:r>
+        <w:rPr>
+          <w:rFonts w:ascii="Menlo" w:hAnsi="Menlo" w:cs="Menlo"/>
+          <w:color w:val="000000"/>
+        </w:rPr>
+        <w:t xml:space="preserve"> </w:t>
+      </w:r>
+      <w:r>
+        <w:rPr>
+          <w:rFonts w:ascii="Menlo" w:hAnsi="Menlo" w:cs="Menlo"/>
+          <w:b/>
+          <w:bCs/>
+          <w:color w:val="800000"/>
+        </w:rPr>
+        <w:t>not</w:t>
+      </w:r>
+      <w:r>
+        <w:rPr>
+          <w:rFonts w:ascii="Menlo" w:hAnsi="Menlo" w:cs="Menlo"/>
+          <w:color w:val="000000"/>
+        </w:rPr>
+        <w:t xml:space="preserve"> </w:t>
+      </w:r>
+      <w:r>
+        <w:rPr>
+          <w:rFonts w:ascii="Menlo" w:hAnsi="Menlo" w:cs="Menlo"/>
+          <w:b/>
+          <w:bCs/>
+          <w:color w:val="800000"/>
+        </w:rPr>
+        <w:t>null</w:t>
+      </w:r>
+      <w:r>
+        <w:rPr>
+          <w:rFonts w:ascii="Menlo" w:hAnsi="Menlo" w:cs="Menlo"/>
+          <w:color w:val="000000"/>
+        </w:rPr>
         <w:t>,</w:t>
       </w:r>
     </w:p>
@@ -1884,6 +1981,7 @@
           <w:rFonts w:ascii="Menlo" w:hAnsi="Menlo" w:cs="Menlo"/>
           <w:color w:val="000000" w:themeColor="text1"/>
         </w:rPr>
+        <w:lastRenderedPageBreak/>
         <w:t>Inserting new values. Privilege=1 is for staff and Privilege=2 is for customers.</w:t>
       </w:r>
     </w:p>

</xml_diff>

<commit_message>
add columns add buttons
</commit_message>
<xml_diff>
--- a/DB_instructions.docx
+++ b/DB_instructions.docx
@@ -632,6 +632,123 @@
           <w:rFonts w:ascii="Menlo" w:hAnsi="Menlo" w:cs="Menlo"/>
           <w:color w:val="000000"/>
         </w:rPr>
+        <w:t>orderitemid</w:t>
+      </w:r>
+      <w:proofErr w:type="spellEnd"/>
+      <w:r>
+        <w:rPr>
+          <w:rFonts w:ascii="Menlo" w:hAnsi="Menlo" w:cs="Menlo"/>
+          <w:color w:val="000000"/>
+        </w:rPr>
+        <w:t xml:space="preserve"> </w:t>
+      </w:r>
+      <w:r>
+        <w:rPr>
+          <w:rFonts w:ascii="Menlo" w:hAnsi="Menlo" w:cs="Menlo"/>
+          <w:b/>
+          <w:bCs/>
+          <w:color w:val="000080"/>
+        </w:rPr>
+        <w:t>int</w:t>
+      </w:r>
+      <w:r>
+        <w:rPr>
+          <w:rFonts w:ascii="Menlo" w:hAnsi="Menlo" w:cs="Menlo"/>
+          <w:color w:val="000000"/>
+        </w:rPr>
+        <w:t>,</w:t>
+      </w:r>
+    </w:p>
+    <w:p>
+      <w:pPr>
+        <w:autoSpaceDE w:val="0"/>
+        <w:autoSpaceDN w:val="0"/>
+        <w:adjustRightInd w:val="0"/>
+        <w:rPr>
+          <w:rFonts w:ascii="Menlo" w:hAnsi="Menlo" w:cs="Menlo"/>
+        </w:rPr>
+      </w:pPr>
+      <w:proofErr w:type="spellStart"/>
+      <w:r>
+        <w:rPr>
+          <w:rFonts w:ascii="Menlo" w:hAnsi="Menlo" w:cs="Menlo"/>
+          <w:color w:val="000000"/>
+        </w:rPr>
+        <w:t>typeoforder</w:t>
+      </w:r>
+      <w:proofErr w:type="spellEnd"/>
+      <w:r>
+        <w:rPr>
+          <w:rFonts w:ascii="Menlo" w:hAnsi="Menlo" w:cs="Menlo"/>
+          <w:color w:val="000000"/>
+        </w:rPr>
+        <w:t xml:space="preserve"> </w:t>
+      </w:r>
+      <w:r>
+        <w:rPr>
+          <w:rFonts w:ascii="Menlo" w:hAnsi="Menlo" w:cs="Menlo"/>
+          <w:b/>
+          <w:bCs/>
+          <w:color w:val="000080"/>
+        </w:rPr>
+        <w:t>int</w:t>
+      </w:r>
+      <w:r>
+        <w:rPr>
+          <w:rFonts w:ascii="Menlo" w:hAnsi="Menlo" w:cs="Menlo"/>
+          <w:color w:val="000000"/>
+        </w:rPr>
+        <w:t>,</w:t>
+      </w:r>
+    </w:p>
+    <w:p>
+      <w:pPr>
+        <w:autoSpaceDE w:val="0"/>
+        <w:autoSpaceDN w:val="0"/>
+        <w:adjustRightInd w:val="0"/>
+        <w:rPr>
+          <w:rFonts w:ascii="Menlo" w:hAnsi="Menlo" w:cs="Menlo"/>
+        </w:rPr>
+      </w:pPr>
+      <w:r>
+        <w:rPr>
+          <w:rFonts w:ascii="Menlo" w:hAnsi="Menlo" w:cs="Menlo"/>
+          <w:color w:val="000000"/>
+        </w:rPr>
+        <w:t xml:space="preserve">datetime </w:t>
+      </w:r>
+      <w:r>
+        <w:rPr>
+          <w:rFonts w:ascii="Menlo" w:hAnsi="Menlo" w:cs="Menlo"/>
+          <w:b/>
+          <w:bCs/>
+          <w:color w:val="000080"/>
+        </w:rPr>
+        <w:t>timestamp</w:t>
+      </w:r>
+      <w:r>
+        <w:rPr>
+          <w:rFonts w:ascii="Menlo" w:hAnsi="Menlo" w:cs="Menlo"/>
+          <w:color w:val="000000"/>
+        </w:rPr>
+        <w:t>,</w:t>
+      </w:r>
+    </w:p>
+    <w:p>
+      <w:pPr>
+        <w:autoSpaceDE w:val="0"/>
+        <w:autoSpaceDN w:val="0"/>
+        <w:adjustRightInd w:val="0"/>
+        <w:rPr>
+          <w:rFonts w:ascii="Menlo" w:hAnsi="Menlo" w:cs="Menlo"/>
+        </w:rPr>
+      </w:pPr>
+      <w:proofErr w:type="spellStart"/>
+      <w:r>
+        <w:rPr>
+          <w:rFonts w:ascii="Menlo" w:hAnsi="Menlo" w:cs="Menlo"/>
+          <w:color w:val="000000"/>
+        </w:rPr>
         <w:t>CustomerID</w:t>
       </w:r>
       <w:proofErr w:type="spellEnd"/>
@@ -922,11 +1039,318 @@
     </w:p>
     <w:p>
       <w:pPr>
+        <w:autoSpaceDE w:val="0"/>
+        <w:autoSpaceDN w:val="0"/>
+        <w:adjustRightInd w:val="0"/>
+        <w:rPr>
+          <w:rFonts w:ascii="Menlo" w:hAnsi="Menlo" w:cs="Menlo"/>
+        </w:rPr>
+      </w:pPr>
+      <w:r>
+        <w:rPr>
+          <w:rFonts w:ascii="Menlo" w:hAnsi="Menlo" w:cs="Menlo"/>
+          <w:b/>
+          <w:bCs/>
+          <w:color w:val="800000"/>
+        </w:rPr>
+        <w:t>primary</w:t>
+      </w:r>
+      <w:r>
+        <w:rPr>
+          <w:rFonts w:ascii="Menlo" w:hAnsi="Menlo" w:cs="Menlo"/>
+          <w:color w:val="000000"/>
+        </w:rPr>
+        <w:t xml:space="preserve"> </w:t>
+      </w:r>
+      <w:r>
+        <w:rPr>
+          <w:rFonts w:ascii="Menlo" w:hAnsi="Menlo" w:cs="Menlo"/>
+          <w:b/>
+          <w:bCs/>
+          <w:color w:val="800000"/>
+        </w:rPr>
+        <w:t>key</w:t>
+      </w:r>
+      <w:r>
+        <w:rPr>
+          <w:rFonts w:ascii="Menlo" w:hAnsi="Menlo" w:cs="Menlo"/>
+          <w:color w:val="000000"/>
+        </w:rPr>
+        <w:t xml:space="preserve"> (</w:t>
+      </w:r>
+      <w:proofErr w:type="spellStart"/>
+      <w:r>
+        <w:rPr>
+          <w:rFonts w:ascii="Menlo" w:hAnsi="Menlo" w:cs="Menlo"/>
+          <w:color w:val="000000"/>
+        </w:rPr>
+        <w:t>TransactionID</w:t>
+      </w:r>
+      <w:proofErr w:type="spellEnd"/>
+      <w:r>
+        <w:rPr>
+          <w:rFonts w:ascii="Menlo" w:hAnsi="Menlo" w:cs="Menlo"/>
+          <w:color w:val="000000"/>
+        </w:rPr>
+        <w:t>))</w:t>
+      </w:r>
+      <w:r>
         <w:rPr>
           <w:rFonts w:ascii="Menlo" w:hAnsi="Menlo" w:cs="Menlo"/>
           <w:color w:val="FF0000"/>
         </w:rPr>
-      </w:pPr>
+        <w:t>;</w:t>
+      </w:r>
+    </w:p>
+    <w:p>
+      <w:pPr>
+        <w:rPr>
+          <w:rFonts w:ascii="Menlo" w:hAnsi="Menlo" w:cs="Menlo"/>
+          <w:color w:val="FF0000"/>
+        </w:rPr>
+      </w:pPr>
+    </w:p>
+    <w:p>
+      <w:pPr>
+        <w:autoSpaceDE w:val="0"/>
+        <w:autoSpaceDN w:val="0"/>
+        <w:adjustRightInd w:val="0"/>
+        <w:rPr>
+          <w:rFonts w:ascii="Menlo" w:hAnsi="Menlo" w:cs="Menlo"/>
+        </w:rPr>
+      </w:pPr>
+      <w:r>
+        <w:rPr>
+          <w:rFonts w:ascii="Menlo" w:hAnsi="Menlo" w:cs="Menlo"/>
+          <w:b/>
+          <w:bCs/>
+          <w:color w:val="800000"/>
+        </w:rPr>
+        <w:t>create</w:t>
+      </w:r>
+      <w:r>
+        <w:rPr>
+          <w:rFonts w:ascii="Menlo" w:hAnsi="Menlo" w:cs="Menlo"/>
+          <w:color w:val="000000"/>
+        </w:rPr>
+        <w:t xml:space="preserve"> </w:t>
+      </w:r>
+      <w:proofErr w:type="gramStart"/>
+      <w:r>
+        <w:rPr>
+          <w:rFonts w:ascii="Menlo" w:hAnsi="Menlo" w:cs="Menlo"/>
+          <w:b/>
+          <w:bCs/>
+          <w:color w:val="800000"/>
+        </w:rPr>
+        <w:t>table</w:t>
+      </w:r>
+      <w:r>
+        <w:rPr>
+          <w:rFonts w:ascii="Menlo" w:hAnsi="Menlo" w:cs="Menlo"/>
+          <w:color w:val="000000"/>
+        </w:rPr>
+        <w:t xml:space="preserve">  </w:t>
+      </w:r>
+      <w:proofErr w:type="spellStart"/>
+      <w:r>
+        <w:rPr>
+          <w:rFonts w:ascii="Menlo" w:hAnsi="Menlo" w:cs="Menlo"/>
+          <w:color w:val="000000"/>
+        </w:rPr>
+        <w:t>login</w:t>
+      </w:r>
+      <w:proofErr w:type="gramEnd"/>
+      <w:r>
+        <w:rPr>
+          <w:rFonts w:ascii="Menlo" w:hAnsi="Menlo" w:cs="Menlo"/>
+          <w:color w:val="000000"/>
+        </w:rPr>
+        <w:t>_info</w:t>
+      </w:r>
+      <w:proofErr w:type="spellEnd"/>
+      <w:r>
+        <w:rPr>
+          <w:rFonts w:ascii="Menlo" w:hAnsi="Menlo" w:cs="Menlo"/>
+          <w:color w:val="000000"/>
+        </w:rPr>
+        <w:t>(</w:t>
+      </w:r>
+    </w:p>
+    <w:p>
+      <w:pPr>
+        <w:autoSpaceDE w:val="0"/>
+        <w:autoSpaceDN w:val="0"/>
+        <w:adjustRightInd w:val="0"/>
+        <w:rPr>
+          <w:rFonts w:ascii="Menlo" w:hAnsi="Menlo" w:cs="Menlo"/>
+        </w:rPr>
+      </w:pPr>
+      <w:r>
+        <w:rPr>
+          <w:rFonts w:ascii="Menlo" w:hAnsi="Menlo" w:cs="Menlo"/>
+          <w:color w:val="000000"/>
+        </w:rPr>
+        <w:t xml:space="preserve">ID </w:t>
+      </w:r>
+      <w:r>
+        <w:rPr>
+          <w:rFonts w:ascii="Menlo" w:hAnsi="Menlo" w:cs="Menlo"/>
+          <w:b/>
+          <w:bCs/>
+          <w:color w:val="000080"/>
+        </w:rPr>
+        <w:t>int</w:t>
+      </w:r>
+      <w:r>
+        <w:rPr>
+          <w:rFonts w:ascii="Menlo" w:hAnsi="Menlo" w:cs="Menlo"/>
+          <w:color w:val="000000"/>
+        </w:rPr>
+        <w:t>,</w:t>
+      </w:r>
+    </w:p>
+    <w:p>
+      <w:pPr>
+        <w:autoSpaceDE w:val="0"/>
+        <w:autoSpaceDN w:val="0"/>
+        <w:adjustRightInd w:val="0"/>
+        <w:rPr>
+          <w:rFonts w:ascii="Menlo" w:hAnsi="Menlo" w:cs="Menlo"/>
+        </w:rPr>
+      </w:pPr>
+      <w:r>
+        <w:rPr>
+          <w:rFonts w:ascii="Menlo" w:hAnsi="Menlo" w:cs="Menlo"/>
+          <w:color w:val="000000"/>
+        </w:rPr>
+        <w:t xml:space="preserve">Username </w:t>
+      </w:r>
+      <w:proofErr w:type="gramStart"/>
+      <w:r>
+        <w:rPr>
+          <w:rFonts w:ascii="Menlo" w:hAnsi="Menlo" w:cs="Menlo"/>
+          <w:b/>
+          <w:bCs/>
+          <w:color w:val="000080"/>
+        </w:rPr>
+        <w:t>varchar</w:t>
+      </w:r>
+      <w:r>
+        <w:rPr>
+          <w:rFonts w:ascii="Menlo" w:hAnsi="Menlo" w:cs="Menlo"/>
+          <w:color w:val="000000"/>
+        </w:rPr>
+        <w:t>(</w:t>
+      </w:r>
+      <w:proofErr w:type="gramEnd"/>
+      <w:r>
+        <w:rPr>
+          <w:rFonts w:ascii="Menlo" w:hAnsi="Menlo" w:cs="Menlo"/>
+          <w:color w:val="0000FF"/>
+        </w:rPr>
+        <w:t>255</w:t>
+      </w:r>
+      <w:r>
+        <w:rPr>
+          <w:rFonts w:ascii="Menlo" w:hAnsi="Menlo" w:cs="Menlo"/>
+          <w:color w:val="000000"/>
+        </w:rPr>
+        <w:t>),</w:t>
+      </w:r>
+    </w:p>
+    <w:p>
+      <w:pPr>
+        <w:autoSpaceDE w:val="0"/>
+        <w:autoSpaceDN w:val="0"/>
+        <w:adjustRightInd w:val="0"/>
+        <w:rPr>
+          <w:rFonts w:ascii="Menlo" w:hAnsi="Menlo" w:cs="Menlo"/>
+        </w:rPr>
+      </w:pPr>
+      <w:r>
+        <w:rPr>
+          <w:rFonts w:ascii="Menlo" w:hAnsi="Menlo" w:cs="Menlo"/>
+          <w:b/>
+          <w:bCs/>
+          <w:color w:val="800000"/>
+        </w:rPr>
+        <w:t>Password</w:t>
+      </w:r>
+      <w:r>
+        <w:rPr>
+          <w:rFonts w:ascii="Menlo" w:hAnsi="Menlo" w:cs="Menlo"/>
+          <w:color w:val="000000"/>
+        </w:rPr>
+        <w:t xml:space="preserve"> </w:t>
+      </w:r>
+      <w:proofErr w:type="gramStart"/>
+      <w:r>
+        <w:rPr>
+          <w:rFonts w:ascii="Menlo" w:hAnsi="Menlo" w:cs="Menlo"/>
+          <w:b/>
+          <w:bCs/>
+          <w:color w:val="000080"/>
+        </w:rPr>
+        <w:t>varchar</w:t>
+      </w:r>
+      <w:r>
+        <w:rPr>
+          <w:rFonts w:ascii="Menlo" w:hAnsi="Menlo" w:cs="Menlo"/>
+          <w:color w:val="000000"/>
+        </w:rPr>
+        <w:t>(</w:t>
+      </w:r>
+      <w:proofErr w:type="gramEnd"/>
+      <w:r>
+        <w:rPr>
+          <w:rFonts w:ascii="Menlo" w:hAnsi="Menlo" w:cs="Menlo"/>
+          <w:color w:val="0000FF"/>
+        </w:rPr>
+        <w:t>255</w:t>
+      </w:r>
+      <w:r>
+        <w:rPr>
+          <w:rFonts w:ascii="Menlo" w:hAnsi="Menlo" w:cs="Menlo"/>
+          <w:color w:val="000000"/>
+        </w:rPr>
+        <w:t>),</w:t>
+      </w:r>
+    </w:p>
+    <w:p>
+      <w:pPr>
+        <w:autoSpaceDE w:val="0"/>
+        <w:autoSpaceDN w:val="0"/>
+        <w:adjustRightInd w:val="0"/>
+        <w:rPr>
+          <w:rFonts w:ascii="Menlo" w:hAnsi="Menlo" w:cs="Menlo"/>
+        </w:rPr>
+      </w:pPr>
+      <w:r>
+        <w:rPr>
+          <w:rFonts w:ascii="Menlo" w:hAnsi="Menlo" w:cs="Menlo"/>
+          <w:color w:val="000000"/>
+        </w:rPr>
+        <w:t xml:space="preserve">Privilege </w:t>
+      </w:r>
+      <w:r>
+        <w:rPr>
+          <w:rFonts w:ascii="Menlo" w:hAnsi="Menlo" w:cs="Menlo"/>
+          <w:b/>
+          <w:bCs/>
+          <w:color w:val="000080"/>
+        </w:rPr>
+        <w:t>int</w:t>
+      </w:r>
+      <w:r>
+        <w:rPr>
+          <w:rFonts w:ascii="Menlo" w:hAnsi="Menlo" w:cs="Menlo"/>
+          <w:color w:val="000000"/>
+        </w:rPr>
+        <w:t>,</w:t>
+      </w:r>
+    </w:p>
+    <w:p>
       <w:r>
         <w:rPr>
           <w:rFonts w:ascii="Menlo" w:hAnsi="Menlo" w:cs="Menlo"/>
@@ -957,15 +1381,91 @@
           <w:rFonts w:ascii="Menlo" w:hAnsi="Menlo" w:cs="Menlo"/>
           <w:color w:val="000000"/>
         </w:rPr>
+        <w:t xml:space="preserve"> (ID))</w:t>
+      </w:r>
+      <w:r>
+        <w:rPr>
+          <w:rFonts w:ascii="Menlo" w:hAnsi="Menlo" w:cs="Menlo"/>
+          <w:color w:val="FF0000"/>
+        </w:rPr>
+        <w:t>;</w:t>
+      </w:r>
+    </w:p>
+    <w:p/>
+    <w:p>
+      <w:pPr>
+        <w:autoSpaceDE w:val="0"/>
+        <w:autoSpaceDN w:val="0"/>
+        <w:adjustRightInd w:val="0"/>
+        <w:rPr>
+          <w:rFonts w:ascii="Menlo" w:hAnsi="Menlo" w:cs="Menlo"/>
+        </w:rPr>
+      </w:pPr>
+      <w:r>
+        <w:rPr>
+          <w:rFonts w:ascii="Menlo" w:hAnsi="Menlo" w:cs="Menlo"/>
+          <w:b/>
+          <w:bCs/>
+          <w:color w:val="800000"/>
+        </w:rPr>
+        <w:t>create</w:t>
+      </w:r>
+      <w:r>
+        <w:rPr>
+          <w:rFonts w:ascii="Menlo" w:hAnsi="Menlo" w:cs="Menlo"/>
+          <w:color w:val="000000"/>
+        </w:rPr>
+        <w:t xml:space="preserve"> </w:t>
+      </w:r>
+      <w:r>
+        <w:rPr>
+          <w:rFonts w:ascii="Menlo" w:hAnsi="Menlo" w:cs="Menlo"/>
+          <w:b/>
+          <w:bCs/>
+          <w:color w:val="800000"/>
+        </w:rPr>
+        <w:t>table</w:t>
+      </w:r>
+      <w:r>
+        <w:rPr>
+          <w:rFonts w:ascii="Menlo" w:hAnsi="Menlo" w:cs="Menlo"/>
+          <w:color w:val="000000"/>
+        </w:rPr>
+        <w:t xml:space="preserve"> </w:t>
+      </w:r>
+      <w:proofErr w:type="spellStart"/>
+      <w:r>
+        <w:rPr>
+          <w:rFonts w:ascii="Menlo" w:hAnsi="Menlo" w:cs="Menlo"/>
+          <w:color w:val="000000"/>
+        </w:rPr>
+        <w:t>staff_info</w:t>
+      </w:r>
+      <w:proofErr w:type="spellEnd"/>
+      <w:r>
+        <w:rPr>
+          <w:rFonts w:ascii="Menlo" w:hAnsi="Menlo" w:cs="Menlo"/>
+          <w:color w:val="000000"/>
+        </w:rPr>
         <w:t xml:space="preserve"> (</w:t>
       </w:r>
+    </w:p>
+    <w:p>
+      <w:pPr>
+        <w:autoSpaceDE w:val="0"/>
+        <w:autoSpaceDN w:val="0"/>
+        <w:adjustRightInd w:val="0"/>
+        <w:rPr>
+          <w:rFonts w:ascii="Menlo" w:hAnsi="Menlo" w:cs="Menlo"/>
+        </w:rPr>
+      </w:pPr>
       <w:proofErr w:type="spellStart"/>
       <w:r>
         <w:rPr>
           <w:rFonts w:ascii="Menlo" w:hAnsi="Menlo" w:cs="Menlo"/>
           <w:color w:val="000000"/>
         </w:rPr>
-        <w:t>TransactionID</w:t>
+        <w:t>StaffID</w:t>
       </w:r>
       <w:proofErr w:type="spellEnd"/>
       <w:r>
@@ -973,7 +1473,645 @@
           <w:rFonts w:ascii="Menlo" w:hAnsi="Menlo" w:cs="Menlo"/>
           <w:color w:val="000000"/>
         </w:rPr>
+        <w:t xml:space="preserve"> </w:t>
+      </w:r>
+      <w:r>
+        <w:rPr>
+          <w:rFonts w:ascii="Menlo" w:hAnsi="Menlo" w:cs="Menlo"/>
+          <w:b/>
+          <w:bCs/>
+          <w:color w:val="000080"/>
+        </w:rPr>
+        <w:t>int</w:t>
+      </w:r>
+      <w:r>
+        <w:rPr>
+          <w:rFonts w:ascii="Menlo" w:hAnsi="Menlo" w:cs="Menlo"/>
+          <w:color w:val="000000"/>
+        </w:rPr>
+        <w:t xml:space="preserve"> </w:t>
+      </w:r>
+      <w:r>
+        <w:rPr>
+          <w:rFonts w:ascii="Menlo" w:hAnsi="Menlo" w:cs="Menlo"/>
+          <w:b/>
+          <w:bCs/>
+          <w:color w:val="800000"/>
+        </w:rPr>
+        <w:t>not</w:t>
+      </w:r>
+      <w:r>
+        <w:rPr>
+          <w:rFonts w:ascii="Menlo" w:hAnsi="Menlo" w:cs="Menlo"/>
+          <w:color w:val="000000"/>
+        </w:rPr>
+        <w:t xml:space="preserve"> </w:t>
+      </w:r>
+      <w:r>
+        <w:rPr>
+          <w:rFonts w:ascii="Menlo" w:hAnsi="Menlo" w:cs="Menlo"/>
+          <w:b/>
+          <w:bCs/>
+          <w:color w:val="800000"/>
+        </w:rPr>
+        <w:t>NULL</w:t>
+      </w:r>
+      <w:r>
+        <w:rPr>
+          <w:rFonts w:ascii="Menlo" w:hAnsi="Menlo" w:cs="Menlo"/>
+          <w:color w:val="000000"/>
+        </w:rPr>
+        <w:t>,</w:t>
+      </w:r>
+    </w:p>
+    <w:p>
+      <w:pPr>
+        <w:autoSpaceDE w:val="0"/>
+        <w:autoSpaceDN w:val="0"/>
+        <w:adjustRightInd w:val="0"/>
+        <w:rPr>
+          <w:rFonts w:ascii="Menlo" w:hAnsi="Menlo" w:cs="Menlo"/>
+        </w:rPr>
+      </w:pPr>
+      <w:proofErr w:type="gramStart"/>
+      <w:r>
+        <w:rPr>
+          <w:rFonts w:ascii="Menlo" w:hAnsi="Menlo" w:cs="Menlo"/>
+          <w:color w:val="000000"/>
+        </w:rPr>
+        <w:t xml:space="preserve">FirstName  </w:t>
+      </w:r>
+      <w:r>
+        <w:rPr>
+          <w:rFonts w:ascii="Menlo" w:hAnsi="Menlo" w:cs="Menlo"/>
+          <w:b/>
+          <w:bCs/>
+          <w:color w:val="000080"/>
+        </w:rPr>
+        <w:t>varchar</w:t>
+      </w:r>
+      <w:proofErr w:type="gramEnd"/>
+      <w:r>
+        <w:rPr>
+          <w:rFonts w:ascii="Menlo" w:hAnsi="Menlo" w:cs="Menlo"/>
+          <w:color w:val="000000"/>
+        </w:rPr>
+        <w:t>(</w:t>
+      </w:r>
+      <w:r>
+        <w:rPr>
+          <w:rFonts w:ascii="Menlo" w:hAnsi="Menlo" w:cs="Menlo"/>
+          <w:color w:val="0000FF"/>
+        </w:rPr>
+        <w:t>255</w:t>
+      </w:r>
+      <w:r>
+        <w:rPr>
+          <w:rFonts w:ascii="Menlo" w:hAnsi="Menlo" w:cs="Menlo"/>
+          <w:color w:val="000000"/>
+        </w:rPr>
+        <w:t>),</w:t>
+      </w:r>
+    </w:p>
+    <w:p>
+      <w:pPr>
+        <w:autoSpaceDE w:val="0"/>
+        <w:autoSpaceDN w:val="0"/>
+        <w:adjustRightInd w:val="0"/>
+        <w:rPr>
+          <w:rFonts w:ascii="Menlo" w:hAnsi="Menlo" w:cs="Menlo"/>
+        </w:rPr>
+      </w:pPr>
+      <w:proofErr w:type="spellStart"/>
+      <w:r>
+        <w:rPr>
+          <w:rFonts w:ascii="Menlo" w:hAnsi="Menlo" w:cs="Menlo"/>
+          <w:color w:val="000000"/>
+        </w:rPr>
+        <w:t>LastName</w:t>
+      </w:r>
+      <w:proofErr w:type="spellEnd"/>
+      <w:r>
+        <w:rPr>
+          <w:rFonts w:ascii="Menlo" w:hAnsi="Menlo" w:cs="Menlo"/>
+          <w:color w:val="000000"/>
+        </w:rPr>
+        <w:t xml:space="preserve"> </w:t>
+      </w:r>
+      <w:proofErr w:type="gramStart"/>
+      <w:r>
+        <w:rPr>
+          <w:rFonts w:ascii="Menlo" w:hAnsi="Menlo" w:cs="Menlo"/>
+          <w:b/>
+          <w:bCs/>
+          <w:color w:val="000080"/>
+        </w:rPr>
+        <w:t>varchar</w:t>
+      </w:r>
+      <w:r>
+        <w:rPr>
+          <w:rFonts w:ascii="Menlo" w:hAnsi="Menlo" w:cs="Menlo"/>
+          <w:color w:val="000000"/>
+        </w:rPr>
+        <w:t>(</w:t>
+      </w:r>
+      <w:proofErr w:type="gramEnd"/>
+      <w:r>
+        <w:rPr>
+          <w:rFonts w:ascii="Menlo" w:hAnsi="Menlo" w:cs="Menlo"/>
+          <w:color w:val="0000FF"/>
+        </w:rPr>
+        <w:t>255</w:t>
+      </w:r>
+      <w:r>
+        <w:rPr>
+          <w:rFonts w:ascii="Menlo" w:hAnsi="Menlo" w:cs="Menlo"/>
+          <w:color w:val="000000"/>
+        </w:rPr>
+        <w:t>),</w:t>
+      </w:r>
+    </w:p>
+    <w:p>
+      <w:pPr>
+        <w:autoSpaceDE w:val="0"/>
+        <w:autoSpaceDN w:val="0"/>
+        <w:adjustRightInd w:val="0"/>
+        <w:rPr>
+          <w:rFonts w:ascii="Menlo" w:hAnsi="Menlo" w:cs="Menlo"/>
+        </w:rPr>
+      </w:pPr>
+      <w:r>
+        <w:rPr>
+          <w:rFonts w:ascii="Menlo" w:hAnsi="Menlo" w:cs="Menlo"/>
+          <w:color w:val="000000"/>
+        </w:rPr>
+        <w:t xml:space="preserve">Address </w:t>
+      </w:r>
+      <w:proofErr w:type="gramStart"/>
+      <w:r>
+        <w:rPr>
+          <w:rFonts w:ascii="Menlo" w:hAnsi="Menlo" w:cs="Menlo"/>
+          <w:b/>
+          <w:bCs/>
+          <w:color w:val="000080"/>
+        </w:rPr>
+        <w:t>varchar</w:t>
+      </w:r>
+      <w:r>
+        <w:rPr>
+          <w:rFonts w:ascii="Menlo" w:hAnsi="Menlo" w:cs="Menlo"/>
+          <w:color w:val="000000"/>
+        </w:rPr>
+        <w:t>(</w:t>
+      </w:r>
+      <w:proofErr w:type="gramEnd"/>
+      <w:r>
+        <w:rPr>
+          <w:rFonts w:ascii="Menlo" w:hAnsi="Menlo" w:cs="Menlo"/>
+          <w:color w:val="0000FF"/>
+        </w:rPr>
+        <w:t>255</w:t>
+      </w:r>
+      <w:r>
+        <w:rPr>
+          <w:rFonts w:ascii="Menlo" w:hAnsi="Menlo" w:cs="Menlo"/>
+          <w:color w:val="000000"/>
+        </w:rPr>
+        <w:t>),</w:t>
+      </w:r>
+    </w:p>
+    <w:p>
+      <w:pPr>
+        <w:autoSpaceDE w:val="0"/>
+        <w:autoSpaceDN w:val="0"/>
+        <w:adjustRightInd w:val="0"/>
+        <w:rPr>
+          <w:rFonts w:ascii="Menlo" w:hAnsi="Menlo" w:cs="Menlo"/>
+        </w:rPr>
+      </w:pPr>
+      <w:r>
+        <w:rPr>
+          <w:rFonts w:ascii="Menlo" w:hAnsi="Menlo" w:cs="Menlo"/>
+          <w:color w:val="000000"/>
+        </w:rPr>
+        <w:t xml:space="preserve">City </w:t>
+      </w:r>
+      <w:proofErr w:type="gramStart"/>
+      <w:r>
+        <w:rPr>
+          <w:rFonts w:ascii="Menlo" w:hAnsi="Menlo" w:cs="Menlo"/>
+          <w:b/>
+          <w:bCs/>
+          <w:color w:val="000080"/>
+        </w:rPr>
+        <w:t>varchar</w:t>
+      </w:r>
+      <w:r>
+        <w:rPr>
+          <w:rFonts w:ascii="Menlo" w:hAnsi="Menlo" w:cs="Menlo"/>
+          <w:color w:val="000000"/>
+        </w:rPr>
+        <w:t>(</w:t>
+      </w:r>
+      <w:proofErr w:type="gramEnd"/>
+      <w:r>
+        <w:rPr>
+          <w:rFonts w:ascii="Menlo" w:hAnsi="Menlo" w:cs="Menlo"/>
+          <w:color w:val="0000FF"/>
+        </w:rPr>
+        <w:t>255</w:t>
+      </w:r>
+      <w:r>
+        <w:rPr>
+          <w:rFonts w:ascii="Menlo" w:hAnsi="Menlo" w:cs="Menlo"/>
+          <w:color w:val="000000"/>
+        </w:rPr>
+        <w:t>),</w:t>
+      </w:r>
+    </w:p>
+    <w:p>
+      <w:pPr>
+        <w:autoSpaceDE w:val="0"/>
+        <w:autoSpaceDN w:val="0"/>
+        <w:adjustRightInd w:val="0"/>
+        <w:rPr>
+          <w:rFonts w:ascii="Menlo" w:hAnsi="Menlo" w:cs="Menlo"/>
+        </w:rPr>
+      </w:pPr>
+      <w:proofErr w:type="spellStart"/>
+      <w:r>
+        <w:rPr>
+          <w:rFonts w:ascii="Menlo" w:hAnsi="Menlo" w:cs="Menlo"/>
+          <w:color w:val="000000"/>
+        </w:rPr>
+        <w:t>WorkTitle</w:t>
+      </w:r>
+      <w:proofErr w:type="spellEnd"/>
+      <w:r>
+        <w:rPr>
+          <w:rFonts w:ascii="Menlo" w:hAnsi="Menlo" w:cs="Menlo"/>
+          <w:color w:val="000000"/>
+        </w:rPr>
+        <w:t xml:space="preserve"> </w:t>
+      </w:r>
+      <w:proofErr w:type="gramStart"/>
+      <w:r>
+        <w:rPr>
+          <w:rFonts w:ascii="Menlo" w:hAnsi="Menlo" w:cs="Menlo"/>
+          <w:b/>
+          <w:bCs/>
+          <w:color w:val="000080"/>
+        </w:rPr>
+        <w:t>varchar</w:t>
+      </w:r>
+      <w:r>
+        <w:rPr>
+          <w:rFonts w:ascii="Menlo" w:hAnsi="Menlo" w:cs="Menlo"/>
+          <w:color w:val="000000"/>
+        </w:rPr>
+        <w:t>(</w:t>
+      </w:r>
+      <w:proofErr w:type="gramEnd"/>
+      <w:r>
+        <w:rPr>
+          <w:rFonts w:ascii="Menlo" w:hAnsi="Menlo" w:cs="Menlo"/>
+          <w:color w:val="0000FF"/>
+        </w:rPr>
+        <w:t>255</w:t>
+      </w:r>
+      <w:r>
+        <w:rPr>
+          <w:rFonts w:ascii="Menlo" w:hAnsi="Menlo" w:cs="Menlo"/>
+          <w:color w:val="000000"/>
+        </w:rPr>
+        <w:t>),</w:t>
+      </w:r>
+    </w:p>
+    <w:p>
+      <w:pPr>
+        <w:rPr>
+          <w:rFonts w:ascii="Menlo" w:hAnsi="Menlo" w:cs="Menlo"/>
+          <w:color w:val="FF0000"/>
+        </w:rPr>
+      </w:pPr>
+      <w:r>
+        <w:rPr>
+          <w:rFonts w:ascii="Menlo" w:hAnsi="Menlo" w:cs="Menlo"/>
+          <w:b/>
+          <w:bCs/>
+          <w:color w:val="800000"/>
+        </w:rPr>
+        <w:t>primary</w:t>
+      </w:r>
+      <w:r>
+        <w:rPr>
+          <w:rFonts w:ascii="Menlo" w:hAnsi="Menlo" w:cs="Menlo"/>
+          <w:color w:val="000000"/>
+        </w:rPr>
+        <w:t xml:space="preserve"> </w:t>
+      </w:r>
+      <w:r>
+        <w:rPr>
+          <w:rFonts w:ascii="Menlo" w:hAnsi="Menlo" w:cs="Menlo"/>
+          <w:b/>
+          <w:bCs/>
+          <w:color w:val="800000"/>
+        </w:rPr>
+        <w:t>key</w:t>
+      </w:r>
+      <w:r>
+        <w:rPr>
+          <w:rFonts w:ascii="Menlo" w:hAnsi="Menlo" w:cs="Menlo"/>
+          <w:color w:val="000000"/>
+        </w:rPr>
+        <w:t xml:space="preserve"> (</w:t>
+      </w:r>
+      <w:proofErr w:type="spellStart"/>
+      <w:r>
+        <w:rPr>
+          <w:rFonts w:ascii="Menlo" w:hAnsi="Menlo" w:cs="Menlo"/>
+          <w:color w:val="000000"/>
+        </w:rPr>
+        <w:t>StaffID</w:t>
+      </w:r>
+      <w:proofErr w:type="spellEnd"/>
+      <w:r>
+        <w:rPr>
+          <w:rFonts w:ascii="Menlo" w:hAnsi="Menlo" w:cs="Menlo"/>
+          <w:color w:val="000000"/>
+        </w:rPr>
         <w:t>))</w:t>
+      </w:r>
+      <w:r>
+        <w:rPr>
+          <w:rFonts w:ascii="Menlo" w:hAnsi="Menlo" w:cs="Menlo"/>
+          <w:color w:val="FF0000"/>
+        </w:rPr>
+        <w:t>;</w:t>
+      </w:r>
+    </w:p>
+    <w:p>
+      <w:pPr>
+        <w:rPr>
+          <w:rFonts w:ascii="Menlo" w:hAnsi="Menlo" w:cs="Menlo"/>
+          <w:color w:val="FF0000"/>
+        </w:rPr>
+      </w:pPr>
+    </w:p>
+    <w:p>
+      <w:pPr>
+        <w:autoSpaceDE w:val="0"/>
+        <w:autoSpaceDN w:val="0"/>
+        <w:adjustRightInd w:val="0"/>
+        <w:rPr>
+          <w:rFonts w:ascii="Menlo" w:hAnsi="Menlo" w:cs="Menlo"/>
+        </w:rPr>
+      </w:pPr>
+      <w:r>
+        <w:rPr>
+          <w:rFonts w:ascii="Menlo" w:hAnsi="Menlo" w:cs="Menlo"/>
+          <w:b/>
+          <w:bCs/>
+          <w:color w:val="800000"/>
+        </w:rPr>
+        <w:t>create</w:t>
+      </w:r>
+      <w:r>
+        <w:rPr>
+          <w:rFonts w:ascii="Menlo" w:hAnsi="Menlo" w:cs="Menlo"/>
+          <w:color w:val="000000"/>
+        </w:rPr>
+        <w:t xml:space="preserve"> </w:t>
+      </w:r>
+      <w:r>
+        <w:rPr>
+          <w:rFonts w:ascii="Menlo" w:hAnsi="Menlo" w:cs="Menlo"/>
+          <w:b/>
+          <w:bCs/>
+          <w:color w:val="800000"/>
+        </w:rPr>
+        <w:t>table</w:t>
+      </w:r>
+      <w:r>
+        <w:rPr>
+          <w:rFonts w:ascii="Menlo" w:hAnsi="Menlo" w:cs="Menlo"/>
+          <w:color w:val="000000"/>
+        </w:rPr>
+        <w:t xml:space="preserve"> menu (</w:t>
+      </w:r>
+    </w:p>
+    <w:p>
+      <w:pPr>
+        <w:autoSpaceDE w:val="0"/>
+        <w:autoSpaceDN w:val="0"/>
+        <w:adjustRightInd w:val="0"/>
+        <w:rPr>
+          <w:rFonts w:ascii="Menlo" w:hAnsi="Menlo" w:cs="Menlo"/>
+        </w:rPr>
+      </w:pPr>
+      <w:r>
+        <w:rPr>
+          <w:rFonts w:ascii="Menlo" w:hAnsi="Menlo" w:cs="Menlo"/>
+          <w:color w:val="000000"/>
+        </w:rPr>
+        <w:t xml:space="preserve">Item </w:t>
+      </w:r>
+      <w:proofErr w:type="gramStart"/>
+      <w:r>
+        <w:rPr>
+          <w:rFonts w:ascii="Menlo" w:hAnsi="Menlo" w:cs="Menlo"/>
+          <w:b/>
+          <w:bCs/>
+          <w:color w:val="000080"/>
+        </w:rPr>
+        <w:t>varchar</w:t>
+      </w:r>
+      <w:r>
+        <w:rPr>
+          <w:rFonts w:ascii="Menlo" w:hAnsi="Menlo" w:cs="Menlo"/>
+          <w:color w:val="000000"/>
+        </w:rPr>
+        <w:t>(</w:t>
+      </w:r>
+      <w:proofErr w:type="gramEnd"/>
+      <w:r>
+        <w:rPr>
+          <w:rFonts w:ascii="Menlo" w:hAnsi="Menlo" w:cs="Menlo"/>
+          <w:color w:val="0000FF"/>
+        </w:rPr>
+        <w:t>255</w:t>
+      </w:r>
+      <w:r>
+        <w:rPr>
+          <w:rFonts w:ascii="Menlo" w:hAnsi="Menlo" w:cs="Menlo"/>
+          <w:color w:val="000000"/>
+        </w:rPr>
+        <w:t>),</w:t>
+      </w:r>
+    </w:p>
+    <w:p>
+      <w:pPr>
+        <w:autoSpaceDE w:val="0"/>
+        <w:autoSpaceDN w:val="0"/>
+        <w:adjustRightInd w:val="0"/>
+        <w:rPr>
+          <w:rFonts w:ascii="Menlo" w:hAnsi="Menlo" w:cs="Menlo"/>
+        </w:rPr>
+      </w:pPr>
+      <w:r>
+        <w:rPr>
+          <w:rFonts w:ascii="Menlo" w:hAnsi="Menlo" w:cs="Menlo"/>
+          <w:color w:val="000000"/>
+        </w:rPr>
+        <w:t xml:space="preserve">Points </w:t>
+      </w:r>
+      <w:r>
+        <w:rPr>
+          <w:rFonts w:ascii="Menlo" w:hAnsi="Menlo" w:cs="Menlo"/>
+          <w:b/>
+          <w:bCs/>
+          <w:color w:val="000080"/>
+        </w:rPr>
+        <w:t>int</w:t>
+      </w:r>
+      <w:r>
+        <w:rPr>
+          <w:rFonts w:ascii="Menlo" w:hAnsi="Menlo" w:cs="Menlo"/>
+          <w:color w:val="000000"/>
+        </w:rPr>
+        <w:t>,</w:t>
+      </w:r>
+    </w:p>
+    <w:p>
+      <w:pPr>
+        <w:autoSpaceDE w:val="0"/>
+        <w:autoSpaceDN w:val="0"/>
+        <w:adjustRightInd w:val="0"/>
+        <w:rPr>
+          <w:rFonts w:ascii="Menlo" w:hAnsi="Menlo" w:cs="Menlo"/>
+        </w:rPr>
+      </w:pPr>
+      <w:r>
+        <w:rPr>
+          <w:rFonts w:ascii="Menlo" w:hAnsi="Menlo" w:cs="Menlo"/>
+          <w:color w:val="000000"/>
+        </w:rPr>
+        <w:t xml:space="preserve">Price </w:t>
+      </w:r>
+      <w:proofErr w:type="gramStart"/>
+      <w:r>
+        <w:rPr>
+          <w:rFonts w:ascii="Menlo" w:hAnsi="Menlo" w:cs="Menlo"/>
+          <w:b/>
+          <w:bCs/>
+          <w:color w:val="800000"/>
+        </w:rPr>
+        <w:t>float</w:t>
+      </w:r>
+      <w:r>
+        <w:rPr>
+          <w:rFonts w:ascii="Menlo" w:hAnsi="Menlo" w:cs="Menlo"/>
+          <w:color w:val="000000"/>
+        </w:rPr>
+        <w:t>(</w:t>
+      </w:r>
+      <w:proofErr w:type="gramEnd"/>
+      <w:r>
+        <w:rPr>
+          <w:rFonts w:ascii="Menlo" w:hAnsi="Menlo" w:cs="Menlo"/>
+          <w:color w:val="0000FF"/>
+        </w:rPr>
+        <w:t>24</w:t>
+      </w:r>
+      <w:r>
+        <w:rPr>
+          <w:rFonts w:ascii="Menlo" w:hAnsi="Menlo" w:cs="Menlo"/>
+          <w:color w:val="000000"/>
+        </w:rPr>
+        <w:t>),</w:t>
+      </w:r>
+    </w:p>
+    <w:p>
+      <w:pPr>
+        <w:autoSpaceDE w:val="0"/>
+        <w:autoSpaceDN w:val="0"/>
+        <w:adjustRightInd w:val="0"/>
+        <w:rPr>
+          <w:rFonts w:ascii="Menlo" w:hAnsi="Menlo" w:cs="Menlo"/>
+        </w:rPr>
+      </w:pPr>
+      <w:proofErr w:type="spellStart"/>
+      <w:r>
+        <w:rPr>
+          <w:rFonts w:ascii="Menlo" w:hAnsi="Menlo" w:cs="Menlo"/>
+          <w:color w:val="000000"/>
+        </w:rPr>
+        <w:lastRenderedPageBreak/>
+        <w:t>Minutestoprepare</w:t>
+      </w:r>
+      <w:proofErr w:type="spellEnd"/>
+      <w:r>
+        <w:rPr>
+          <w:rFonts w:ascii="Menlo" w:hAnsi="Menlo" w:cs="Menlo"/>
+          <w:color w:val="000000"/>
+        </w:rPr>
+        <w:t xml:space="preserve"> </w:t>
+      </w:r>
+      <w:r>
+        <w:rPr>
+          <w:rFonts w:ascii="Menlo" w:hAnsi="Menlo" w:cs="Menlo"/>
+          <w:b/>
+          <w:bCs/>
+          <w:color w:val="000080"/>
+        </w:rPr>
+        <w:t>int</w:t>
+      </w:r>
+      <w:r>
+        <w:rPr>
+          <w:rFonts w:ascii="Menlo" w:hAnsi="Menlo" w:cs="Menlo"/>
+          <w:color w:val="000000"/>
+        </w:rPr>
+        <w:t>,</w:t>
+      </w:r>
+    </w:p>
+    <w:p>
+      <w:pPr>
+        <w:rPr>
+          <w:rFonts w:ascii="Menlo" w:hAnsi="Menlo" w:cs="Menlo"/>
+          <w:color w:val="FF0000"/>
+        </w:rPr>
+      </w:pPr>
+      <w:r>
+        <w:rPr>
+          <w:rFonts w:ascii="Menlo" w:hAnsi="Menlo" w:cs="Menlo"/>
+          <w:b/>
+          <w:bCs/>
+          <w:color w:val="800000"/>
+        </w:rPr>
+        <w:t>primary</w:t>
+      </w:r>
+      <w:r>
+        <w:rPr>
+          <w:rFonts w:ascii="Menlo" w:hAnsi="Menlo" w:cs="Menlo"/>
+          <w:color w:val="000000"/>
+        </w:rPr>
+        <w:t xml:space="preserve"> </w:t>
+      </w:r>
+      <w:r>
+        <w:rPr>
+          <w:rFonts w:ascii="Menlo" w:hAnsi="Menlo" w:cs="Menlo"/>
+          <w:b/>
+          <w:bCs/>
+          <w:color w:val="800000"/>
+        </w:rPr>
+        <w:t>key</w:t>
+      </w:r>
+      <w:r>
+        <w:rPr>
+          <w:rFonts w:ascii="Menlo" w:hAnsi="Menlo" w:cs="Menlo"/>
+          <w:color w:val="000000"/>
+        </w:rPr>
+        <w:t xml:space="preserve"> (Item))</w:t>
       </w:r>
       <w:r>
         <w:rPr>
@@ -995,982 +2133,6 @@
     </w:p>
     <w:p>
       <w:pPr>
-        <w:autoSpaceDE w:val="0"/>
-        <w:autoSpaceDN w:val="0"/>
-        <w:adjustRightInd w:val="0"/>
-        <w:rPr>
-          <w:rFonts w:ascii="Menlo" w:hAnsi="Menlo" w:cs="Menlo"/>
-        </w:rPr>
-      </w:pPr>
-      <w:r>
-        <w:rPr>
-          <w:rFonts w:ascii="Menlo" w:hAnsi="Menlo" w:cs="Menlo"/>
-          <w:b/>
-          <w:bCs/>
-          <w:color w:val="800000"/>
-        </w:rPr>
-        <w:t>create</w:t>
-      </w:r>
-      <w:r>
-        <w:rPr>
-          <w:rFonts w:ascii="Menlo" w:hAnsi="Menlo" w:cs="Menlo"/>
-          <w:color w:val="000000"/>
-        </w:rPr>
-        <w:t xml:space="preserve"> </w:t>
-      </w:r>
-      <w:proofErr w:type="gramStart"/>
-      <w:r>
-        <w:rPr>
-          <w:rFonts w:ascii="Menlo" w:hAnsi="Menlo" w:cs="Menlo"/>
-          <w:b/>
-          <w:bCs/>
-          <w:color w:val="800000"/>
-        </w:rPr>
-        <w:t>table</w:t>
-      </w:r>
-      <w:r>
-        <w:rPr>
-          <w:rFonts w:ascii="Menlo" w:hAnsi="Menlo" w:cs="Menlo"/>
-          <w:color w:val="000000"/>
-        </w:rPr>
-        <w:t xml:space="preserve">  </w:t>
-      </w:r>
-      <w:proofErr w:type="spellStart"/>
-      <w:r>
-        <w:rPr>
-          <w:rFonts w:ascii="Menlo" w:hAnsi="Menlo" w:cs="Menlo"/>
-          <w:color w:val="000000"/>
-        </w:rPr>
-        <w:t>login</w:t>
-      </w:r>
-      <w:proofErr w:type="gramEnd"/>
-      <w:r>
-        <w:rPr>
-          <w:rFonts w:ascii="Menlo" w:hAnsi="Menlo" w:cs="Menlo"/>
-          <w:color w:val="000000"/>
-        </w:rPr>
-        <w:t>_info</w:t>
-      </w:r>
-      <w:proofErr w:type="spellEnd"/>
-      <w:r>
-        <w:rPr>
-          <w:rFonts w:ascii="Menlo" w:hAnsi="Menlo" w:cs="Menlo"/>
-          <w:color w:val="000000"/>
-        </w:rPr>
-        <w:t>(</w:t>
-      </w:r>
-    </w:p>
-    <w:p>
-      <w:pPr>
-        <w:autoSpaceDE w:val="0"/>
-        <w:autoSpaceDN w:val="0"/>
-        <w:adjustRightInd w:val="0"/>
-        <w:rPr>
-          <w:rFonts w:ascii="Menlo" w:hAnsi="Menlo" w:cs="Menlo"/>
-        </w:rPr>
-      </w:pPr>
-      <w:r>
-        <w:rPr>
-          <w:rFonts w:ascii="Menlo" w:hAnsi="Menlo" w:cs="Menlo"/>
-          <w:color w:val="000000"/>
-        </w:rPr>
-        <w:t xml:space="preserve">ID </w:t>
-      </w:r>
-      <w:r>
-        <w:rPr>
-          <w:rFonts w:ascii="Menlo" w:hAnsi="Menlo" w:cs="Menlo"/>
-          <w:b/>
-          <w:bCs/>
-          <w:color w:val="000080"/>
-        </w:rPr>
-        <w:t>int</w:t>
-      </w:r>
-      <w:r>
-        <w:rPr>
-          <w:rFonts w:ascii="Menlo" w:hAnsi="Menlo" w:cs="Menlo"/>
-          <w:color w:val="000000"/>
-        </w:rPr>
-        <w:t>,</w:t>
-      </w:r>
-    </w:p>
-    <w:p>
-      <w:pPr>
-        <w:autoSpaceDE w:val="0"/>
-        <w:autoSpaceDN w:val="0"/>
-        <w:adjustRightInd w:val="0"/>
-        <w:rPr>
-          <w:rFonts w:ascii="Menlo" w:hAnsi="Menlo" w:cs="Menlo"/>
-        </w:rPr>
-      </w:pPr>
-      <w:r>
-        <w:rPr>
-          <w:rFonts w:ascii="Menlo" w:hAnsi="Menlo" w:cs="Menlo"/>
-          <w:color w:val="000000"/>
-        </w:rPr>
-        <w:t xml:space="preserve">Username </w:t>
-      </w:r>
-      <w:proofErr w:type="gramStart"/>
-      <w:r>
-        <w:rPr>
-          <w:rFonts w:ascii="Menlo" w:hAnsi="Menlo" w:cs="Menlo"/>
-          <w:b/>
-          <w:bCs/>
-          <w:color w:val="000080"/>
-        </w:rPr>
-        <w:t>varchar</w:t>
-      </w:r>
-      <w:r>
-        <w:rPr>
-          <w:rFonts w:ascii="Menlo" w:hAnsi="Menlo" w:cs="Menlo"/>
-          <w:color w:val="000000"/>
-        </w:rPr>
-        <w:t>(</w:t>
-      </w:r>
-      <w:proofErr w:type="gramEnd"/>
-      <w:r>
-        <w:rPr>
-          <w:rFonts w:ascii="Menlo" w:hAnsi="Menlo" w:cs="Menlo"/>
-          <w:color w:val="0000FF"/>
-        </w:rPr>
-        <w:t>255</w:t>
-      </w:r>
-      <w:r>
-        <w:rPr>
-          <w:rFonts w:ascii="Menlo" w:hAnsi="Menlo" w:cs="Menlo"/>
-          <w:color w:val="000000"/>
-        </w:rPr>
-        <w:t>),</w:t>
-      </w:r>
-    </w:p>
-    <w:p>
-      <w:pPr>
-        <w:autoSpaceDE w:val="0"/>
-        <w:autoSpaceDN w:val="0"/>
-        <w:adjustRightInd w:val="0"/>
-        <w:rPr>
-          <w:rFonts w:ascii="Menlo" w:hAnsi="Menlo" w:cs="Menlo"/>
-        </w:rPr>
-      </w:pPr>
-      <w:r>
-        <w:rPr>
-          <w:rFonts w:ascii="Menlo" w:hAnsi="Menlo" w:cs="Menlo"/>
-          <w:b/>
-          <w:bCs/>
-          <w:color w:val="800000"/>
-        </w:rPr>
-        <w:t>Password</w:t>
-      </w:r>
-      <w:r>
-        <w:rPr>
-          <w:rFonts w:ascii="Menlo" w:hAnsi="Menlo" w:cs="Menlo"/>
-          <w:color w:val="000000"/>
-        </w:rPr>
-        <w:t xml:space="preserve"> </w:t>
-      </w:r>
-      <w:proofErr w:type="gramStart"/>
-      <w:r>
-        <w:rPr>
-          <w:rFonts w:ascii="Menlo" w:hAnsi="Menlo" w:cs="Menlo"/>
-          <w:b/>
-          <w:bCs/>
-          <w:color w:val="000080"/>
-        </w:rPr>
-        <w:t>varchar</w:t>
-      </w:r>
-      <w:r>
-        <w:rPr>
-          <w:rFonts w:ascii="Menlo" w:hAnsi="Menlo" w:cs="Menlo"/>
-          <w:color w:val="000000"/>
-        </w:rPr>
-        <w:t>(</w:t>
-      </w:r>
-      <w:proofErr w:type="gramEnd"/>
-      <w:r>
-        <w:rPr>
-          <w:rFonts w:ascii="Menlo" w:hAnsi="Menlo" w:cs="Menlo"/>
-          <w:color w:val="0000FF"/>
-        </w:rPr>
-        <w:t>255</w:t>
-      </w:r>
-      <w:r>
-        <w:rPr>
-          <w:rFonts w:ascii="Menlo" w:hAnsi="Menlo" w:cs="Menlo"/>
-          <w:color w:val="000000"/>
-        </w:rPr>
-        <w:t>),</w:t>
-      </w:r>
-    </w:p>
-    <w:p>
-      <w:pPr>
-        <w:autoSpaceDE w:val="0"/>
-        <w:autoSpaceDN w:val="0"/>
-        <w:adjustRightInd w:val="0"/>
-        <w:rPr>
-          <w:rFonts w:ascii="Menlo" w:hAnsi="Menlo" w:cs="Menlo"/>
-        </w:rPr>
-      </w:pPr>
-      <w:r>
-        <w:rPr>
-          <w:rFonts w:ascii="Menlo" w:hAnsi="Menlo" w:cs="Menlo"/>
-          <w:color w:val="000000"/>
-        </w:rPr>
-        <w:t xml:space="preserve">Privilege </w:t>
-      </w:r>
-      <w:r>
-        <w:rPr>
-          <w:rFonts w:ascii="Menlo" w:hAnsi="Menlo" w:cs="Menlo"/>
-          <w:b/>
-          <w:bCs/>
-          <w:color w:val="000080"/>
-        </w:rPr>
-        <w:t>int</w:t>
-      </w:r>
-      <w:r>
-        <w:rPr>
-          <w:rFonts w:ascii="Menlo" w:hAnsi="Menlo" w:cs="Menlo"/>
-          <w:color w:val="000000"/>
-        </w:rPr>
-        <w:t>,</w:t>
-      </w:r>
-    </w:p>
-    <w:p>
-      <w:r>
-        <w:rPr>
-          <w:rFonts w:ascii="Menlo" w:hAnsi="Menlo" w:cs="Menlo"/>
-          <w:b/>
-          <w:bCs/>
-          <w:color w:val="800000"/>
-        </w:rPr>
-        <w:t>primary</w:t>
-      </w:r>
-      <w:r>
-        <w:rPr>
-          <w:rFonts w:ascii="Menlo" w:hAnsi="Menlo" w:cs="Menlo"/>
-          <w:color w:val="000000"/>
-        </w:rPr>
-        <w:t xml:space="preserve"> </w:t>
-      </w:r>
-      <w:r>
-        <w:rPr>
-          <w:rFonts w:ascii="Menlo" w:hAnsi="Menlo" w:cs="Menlo"/>
-          <w:b/>
-          <w:bCs/>
-          <w:color w:val="800000"/>
-        </w:rPr>
-        <w:t>key</w:t>
-      </w:r>
-      <w:r>
-        <w:rPr>
-          <w:rFonts w:ascii="Menlo" w:hAnsi="Menlo" w:cs="Menlo"/>
-          <w:color w:val="000000"/>
-        </w:rPr>
-        <w:t xml:space="preserve"> (ID))</w:t>
-      </w:r>
-      <w:r>
-        <w:rPr>
-          <w:rFonts w:ascii="Menlo" w:hAnsi="Menlo" w:cs="Menlo"/>
-          <w:color w:val="FF0000"/>
-        </w:rPr>
-        <w:t>;</w:t>
-      </w:r>
-    </w:p>
-    <w:p/>
-    <w:p>
-      <w:pPr>
-        <w:autoSpaceDE w:val="0"/>
-        <w:autoSpaceDN w:val="0"/>
-        <w:adjustRightInd w:val="0"/>
-        <w:rPr>
-          <w:rFonts w:ascii="Menlo" w:hAnsi="Menlo" w:cs="Menlo"/>
-        </w:rPr>
-      </w:pPr>
-      <w:r>
-        <w:rPr>
-          <w:rFonts w:ascii="Menlo" w:hAnsi="Menlo" w:cs="Menlo"/>
-          <w:b/>
-          <w:bCs/>
-          <w:color w:val="800000"/>
-        </w:rPr>
-        <w:t>create</w:t>
-      </w:r>
-      <w:r>
-        <w:rPr>
-          <w:rFonts w:ascii="Menlo" w:hAnsi="Menlo" w:cs="Menlo"/>
-          <w:color w:val="000000"/>
-        </w:rPr>
-        <w:t xml:space="preserve"> </w:t>
-      </w:r>
-      <w:r>
-        <w:rPr>
-          <w:rFonts w:ascii="Menlo" w:hAnsi="Menlo" w:cs="Menlo"/>
-          <w:b/>
-          <w:bCs/>
-          <w:color w:val="800000"/>
-        </w:rPr>
-        <w:t>table</w:t>
-      </w:r>
-      <w:r>
-        <w:rPr>
-          <w:rFonts w:ascii="Menlo" w:hAnsi="Menlo" w:cs="Menlo"/>
-          <w:color w:val="000000"/>
-        </w:rPr>
-        <w:t xml:space="preserve"> </w:t>
-      </w:r>
-      <w:proofErr w:type="spellStart"/>
-      <w:r>
-        <w:rPr>
-          <w:rFonts w:ascii="Menlo" w:hAnsi="Menlo" w:cs="Menlo"/>
-          <w:color w:val="000000"/>
-        </w:rPr>
-        <w:t>staff_info</w:t>
-      </w:r>
-      <w:proofErr w:type="spellEnd"/>
-      <w:r>
-        <w:rPr>
-          <w:rFonts w:ascii="Menlo" w:hAnsi="Menlo" w:cs="Menlo"/>
-          <w:color w:val="000000"/>
-        </w:rPr>
-        <w:t xml:space="preserve"> (</w:t>
-      </w:r>
-    </w:p>
-    <w:p>
-      <w:pPr>
-        <w:autoSpaceDE w:val="0"/>
-        <w:autoSpaceDN w:val="0"/>
-        <w:adjustRightInd w:val="0"/>
-        <w:rPr>
-          <w:rFonts w:ascii="Menlo" w:hAnsi="Menlo" w:cs="Menlo"/>
-        </w:rPr>
-      </w:pPr>
-      <w:proofErr w:type="spellStart"/>
-      <w:r>
-        <w:rPr>
-          <w:rFonts w:ascii="Menlo" w:hAnsi="Menlo" w:cs="Menlo"/>
-          <w:color w:val="000000"/>
-        </w:rPr>
-        <w:t>StaffID</w:t>
-      </w:r>
-      <w:proofErr w:type="spellEnd"/>
-      <w:r>
-        <w:rPr>
-          <w:rFonts w:ascii="Menlo" w:hAnsi="Menlo" w:cs="Menlo"/>
-          <w:color w:val="000000"/>
-        </w:rPr>
-        <w:t xml:space="preserve"> </w:t>
-      </w:r>
-      <w:r>
-        <w:rPr>
-          <w:rFonts w:ascii="Menlo" w:hAnsi="Menlo" w:cs="Menlo"/>
-          <w:b/>
-          <w:bCs/>
-          <w:color w:val="000080"/>
-        </w:rPr>
-        <w:t>int</w:t>
-      </w:r>
-      <w:r>
-        <w:rPr>
-          <w:rFonts w:ascii="Menlo" w:hAnsi="Menlo" w:cs="Menlo"/>
-          <w:color w:val="000000"/>
-        </w:rPr>
-        <w:t xml:space="preserve"> </w:t>
-      </w:r>
-      <w:r>
-        <w:rPr>
-          <w:rFonts w:ascii="Menlo" w:hAnsi="Menlo" w:cs="Menlo"/>
-          <w:b/>
-          <w:bCs/>
-          <w:color w:val="800000"/>
-        </w:rPr>
-        <w:t>not</w:t>
-      </w:r>
-      <w:r>
-        <w:rPr>
-          <w:rFonts w:ascii="Menlo" w:hAnsi="Menlo" w:cs="Menlo"/>
-          <w:color w:val="000000"/>
-        </w:rPr>
-        <w:t xml:space="preserve"> </w:t>
-      </w:r>
-      <w:r>
-        <w:rPr>
-          <w:rFonts w:ascii="Menlo" w:hAnsi="Menlo" w:cs="Menlo"/>
-          <w:b/>
-          <w:bCs/>
-          <w:color w:val="800000"/>
-        </w:rPr>
-        <w:t>NULL</w:t>
-      </w:r>
-      <w:r>
-        <w:rPr>
-          <w:rFonts w:ascii="Menlo" w:hAnsi="Menlo" w:cs="Menlo"/>
-          <w:color w:val="000000"/>
-        </w:rPr>
-        <w:t>,</w:t>
-      </w:r>
-    </w:p>
-    <w:p>
-      <w:pPr>
-        <w:autoSpaceDE w:val="0"/>
-        <w:autoSpaceDN w:val="0"/>
-        <w:adjustRightInd w:val="0"/>
-        <w:rPr>
-          <w:rFonts w:ascii="Menlo" w:hAnsi="Menlo" w:cs="Menlo"/>
-        </w:rPr>
-      </w:pPr>
-      <w:proofErr w:type="gramStart"/>
-      <w:r>
-        <w:rPr>
-          <w:rFonts w:ascii="Menlo" w:hAnsi="Menlo" w:cs="Menlo"/>
-          <w:color w:val="000000"/>
-        </w:rPr>
-        <w:t xml:space="preserve">FirstName  </w:t>
-      </w:r>
-      <w:r>
-        <w:rPr>
-          <w:rFonts w:ascii="Menlo" w:hAnsi="Menlo" w:cs="Menlo"/>
-          <w:b/>
-          <w:bCs/>
-          <w:color w:val="000080"/>
-        </w:rPr>
-        <w:t>varchar</w:t>
-      </w:r>
-      <w:proofErr w:type="gramEnd"/>
-      <w:r>
-        <w:rPr>
-          <w:rFonts w:ascii="Menlo" w:hAnsi="Menlo" w:cs="Menlo"/>
-          <w:color w:val="000000"/>
-        </w:rPr>
-        <w:t>(</w:t>
-      </w:r>
-      <w:r>
-        <w:rPr>
-          <w:rFonts w:ascii="Menlo" w:hAnsi="Menlo" w:cs="Menlo"/>
-          <w:color w:val="0000FF"/>
-        </w:rPr>
-        <w:t>255</w:t>
-      </w:r>
-      <w:r>
-        <w:rPr>
-          <w:rFonts w:ascii="Menlo" w:hAnsi="Menlo" w:cs="Menlo"/>
-          <w:color w:val="000000"/>
-        </w:rPr>
-        <w:t>),</w:t>
-      </w:r>
-    </w:p>
-    <w:p>
-      <w:pPr>
-        <w:autoSpaceDE w:val="0"/>
-        <w:autoSpaceDN w:val="0"/>
-        <w:adjustRightInd w:val="0"/>
-        <w:rPr>
-          <w:rFonts w:ascii="Menlo" w:hAnsi="Menlo" w:cs="Menlo"/>
-        </w:rPr>
-      </w:pPr>
-      <w:proofErr w:type="spellStart"/>
-      <w:r>
-        <w:rPr>
-          <w:rFonts w:ascii="Menlo" w:hAnsi="Menlo" w:cs="Menlo"/>
-          <w:color w:val="000000"/>
-        </w:rPr>
-        <w:t>LastName</w:t>
-      </w:r>
-      <w:proofErr w:type="spellEnd"/>
-      <w:r>
-        <w:rPr>
-          <w:rFonts w:ascii="Menlo" w:hAnsi="Menlo" w:cs="Menlo"/>
-          <w:color w:val="000000"/>
-        </w:rPr>
-        <w:t xml:space="preserve"> </w:t>
-      </w:r>
-      <w:proofErr w:type="gramStart"/>
-      <w:r>
-        <w:rPr>
-          <w:rFonts w:ascii="Menlo" w:hAnsi="Menlo" w:cs="Menlo"/>
-          <w:b/>
-          <w:bCs/>
-          <w:color w:val="000080"/>
-        </w:rPr>
-        <w:t>varchar</w:t>
-      </w:r>
-      <w:r>
-        <w:rPr>
-          <w:rFonts w:ascii="Menlo" w:hAnsi="Menlo" w:cs="Menlo"/>
-          <w:color w:val="000000"/>
-        </w:rPr>
-        <w:t>(</w:t>
-      </w:r>
-      <w:proofErr w:type="gramEnd"/>
-      <w:r>
-        <w:rPr>
-          <w:rFonts w:ascii="Menlo" w:hAnsi="Menlo" w:cs="Menlo"/>
-          <w:color w:val="0000FF"/>
-        </w:rPr>
-        <w:t>255</w:t>
-      </w:r>
-      <w:r>
-        <w:rPr>
-          <w:rFonts w:ascii="Menlo" w:hAnsi="Menlo" w:cs="Menlo"/>
-          <w:color w:val="000000"/>
-        </w:rPr>
-        <w:t>),</w:t>
-      </w:r>
-    </w:p>
-    <w:p>
-      <w:pPr>
-        <w:autoSpaceDE w:val="0"/>
-        <w:autoSpaceDN w:val="0"/>
-        <w:adjustRightInd w:val="0"/>
-        <w:rPr>
-          <w:rFonts w:ascii="Menlo" w:hAnsi="Menlo" w:cs="Menlo"/>
-        </w:rPr>
-      </w:pPr>
-      <w:r>
-        <w:rPr>
-          <w:rFonts w:ascii="Menlo" w:hAnsi="Menlo" w:cs="Menlo"/>
-          <w:color w:val="000000"/>
-        </w:rPr>
-        <w:t xml:space="preserve">Address </w:t>
-      </w:r>
-      <w:proofErr w:type="gramStart"/>
-      <w:r>
-        <w:rPr>
-          <w:rFonts w:ascii="Menlo" w:hAnsi="Menlo" w:cs="Menlo"/>
-          <w:b/>
-          <w:bCs/>
-          <w:color w:val="000080"/>
-        </w:rPr>
-        <w:t>varchar</w:t>
-      </w:r>
-      <w:r>
-        <w:rPr>
-          <w:rFonts w:ascii="Menlo" w:hAnsi="Menlo" w:cs="Menlo"/>
-          <w:color w:val="000000"/>
-        </w:rPr>
-        <w:t>(</w:t>
-      </w:r>
-      <w:proofErr w:type="gramEnd"/>
-      <w:r>
-        <w:rPr>
-          <w:rFonts w:ascii="Menlo" w:hAnsi="Menlo" w:cs="Menlo"/>
-          <w:color w:val="0000FF"/>
-        </w:rPr>
-        <w:t>255</w:t>
-      </w:r>
-      <w:r>
-        <w:rPr>
-          <w:rFonts w:ascii="Menlo" w:hAnsi="Menlo" w:cs="Menlo"/>
-          <w:color w:val="000000"/>
-        </w:rPr>
-        <w:t>),</w:t>
-      </w:r>
-    </w:p>
-    <w:p>
-      <w:pPr>
-        <w:autoSpaceDE w:val="0"/>
-        <w:autoSpaceDN w:val="0"/>
-        <w:adjustRightInd w:val="0"/>
-        <w:rPr>
-          <w:rFonts w:ascii="Menlo" w:hAnsi="Menlo" w:cs="Menlo"/>
-        </w:rPr>
-      </w:pPr>
-      <w:r>
-        <w:rPr>
-          <w:rFonts w:ascii="Menlo" w:hAnsi="Menlo" w:cs="Menlo"/>
-          <w:color w:val="000000"/>
-        </w:rPr>
-        <w:t xml:space="preserve">City </w:t>
-      </w:r>
-      <w:proofErr w:type="gramStart"/>
-      <w:r>
-        <w:rPr>
-          <w:rFonts w:ascii="Menlo" w:hAnsi="Menlo" w:cs="Menlo"/>
-          <w:b/>
-          <w:bCs/>
-          <w:color w:val="000080"/>
-        </w:rPr>
-        <w:t>varchar</w:t>
-      </w:r>
-      <w:r>
-        <w:rPr>
-          <w:rFonts w:ascii="Menlo" w:hAnsi="Menlo" w:cs="Menlo"/>
-          <w:color w:val="000000"/>
-        </w:rPr>
-        <w:t>(</w:t>
-      </w:r>
-      <w:proofErr w:type="gramEnd"/>
-      <w:r>
-        <w:rPr>
-          <w:rFonts w:ascii="Menlo" w:hAnsi="Menlo" w:cs="Menlo"/>
-          <w:color w:val="0000FF"/>
-        </w:rPr>
-        <w:t>255</w:t>
-      </w:r>
-      <w:r>
-        <w:rPr>
-          <w:rFonts w:ascii="Menlo" w:hAnsi="Menlo" w:cs="Menlo"/>
-          <w:color w:val="000000"/>
-        </w:rPr>
-        <w:t>),</w:t>
-      </w:r>
-    </w:p>
-    <w:p>
-      <w:pPr>
-        <w:autoSpaceDE w:val="0"/>
-        <w:autoSpaceDN w:val="0"/>
-        <w:adjustRightInd w:val="0"/>
-        <w:rPr>
-          <w:rFonts w:ascii="Menlo" w:hAnsi="Menlo" w:cs="Menlo"/>
-        </w:rPr>
-      </w:pPr>
-      <w:proofErr w:type="spellStart"/>
-      <w:r>
-        <w:rPr>
-          <w:rFonts w:ascii="Menlo" w:hAnsi="Menlo" w:cs="Menlo"/>
-          <w:color w:val="000000"/>
-        </w:rPr>
-        <w:t>WorkTitle</w:t>
-      </w:r>
-      <w:proofErr w:type="spellEnd"/>
-      <w:r>
-        <w:rPr>
-          <w:rFonts w:ascii="Menlo" w:hAnsi="Menlo" w:cs="Menlo"/>
-          <w:color w:val="000000"/>
-        </w:rPr>
-        <w:t xml:space="preserve"> </w:t>
-      </w:r>
-      <w:proofErr w:type="gramStart"/>
-      <w:r>
-        <w:rPr>
-          <w:rFonts w:ascii="Menlo" w:hAnsi="Menlo" w:cs="Menlo"/>
-          <w:b/>
-          <w:bCs/>
-          <w:color w:val="000080"/>
-        </w:rPr>
-        <w:t>varchar</w:t>
-      </w:r>
-      <w:r>
-        <w:rPr>
-          <w:rFonts w:ascii="Menlo" w:hAnsi="Menlo" w:cs="Menlo"/>
-          <w:color w:val="000000"/>
-        </w:rPr>
-        <w:t>(</w:t>
-      </w:r>
-      <w:proofErr w:type="gramEnd"/>
-      <w:r>
-        <w:rPr>
-          <w:rFonts w:ascii="Menlo" w:hAnsi="Menlo" w:cs="Menlo"/>
-          <w:color w:val="0000FF"/>
-        </w:rPr>
-        <w:t>255</w:t>
-      </w:r>
-      <w:r>
-        <w:rPr>
-          <w:rFonts w:ascii="Menlo" w:hAnsi="Menlo" w:cs="Menlo"/>
-          <w:color w:val="000000"/>
-        </w:rPr>
-        <w:t>),</w:t>
-      </w:r>
-    </w:p>
-    <w:p>
-      <w:pPr>
-        <w:rPr>
-          <w:rFonts w:ascii="Menlo" w:hAnsi="Menlo" w:cs="Menlo"/>
-          <w:color w:val="FF0000"/>
-        </w:rPr>
-      </w:pPr>
-      <w:r>
-        <w:rPr>
-          <w:rFonts w:ascii="Menlo" w:hAnsi="Menlo" w:cs="Menlo"/>
-          <w:b/>
-          <w:bCs/>
-          <w:color w:val="800000"/>
-        </w:rPr>
-        <w:t>primary</w:t>
-      </w:r>
-      <w:r>
-        <w:rPr>
-          <w:rFonts w:ascii="Menlo" w:hAnsi="Menlo" w:cs="Menlo"/>
-          <w:color w:val="000000"/>
-        </w:rPr>
-        <w:t xml:space="preserve"> </w:t>
-      </w:r>
-      <w:r>
-        <w:rPr>
-          <w:rFonts w:ascii="Menlo" w:hAnsi="Menlo" w:cs="Menlo"/>
-          <w:b/>
-          <w:bCs/>
-          <w:color w:val="800000"/>
-        </w:rPr>
-        <w:t>key</w:t>
-      </w:r>
-      <w:r>
-        <w:rPr>
-          <w:rFonts w:ascii="Menlo" w:hAnsi="Menlo" w:cs="Menlo"/>
-          <w:color w:val="000000"/>
-        </w:rPr>
-        <w:t xml:space="preserve"> (</w:t>
-      </w:r>
-      <w:proofErr w:type="spellStart"/>
-      <w:r>
-        <w:rPr>
-          <w:rFonts w:ascii="Menlo" w:hAnsi="Menlo" w:cs="Menlo"/>
-          <w:color w:val="000000"/>
-        </w:rPr>
-        <w:t>StaffID</w:t>
-      </w:r>
-      <w:proofErr w:type="spellEnd"/>
-      <w:r>
-        <w:rPr>
-          <w:rFonts w:ascii="Menlo" w:hAnsi="Menlo" w:cs="Menlo"/>
-          <w:color w:val="000000"/>
-        </w:rPr>
-        <w:t>))</w:t>
-      </w:r>
-      <w:r>
-        <w:rPr>
-          <w:rFonts w:ascii="Menlo" w:hAnsi="Menlo" w:cs="Menlo"/>
-          <w:color w:val="FF0000"/>
-        </w:rPr>
-        <w:t>;</w:t>
-      </w:r>
-    </w:p>
-    <w:p>
-      <w:pPr>
-        <w:rPr>
-          <w:rFonts w:ascii="Menlo" w:hAnsi="Menlo" w:cs="Menlo"/>
-          <w:color w:val="FF0000"/>
-        </w:rPr>
-      </w:pPr>
-    </w:p>
-    <w:p>
-      <w:pPr>
-        <w:autoSpaceDE w:val="0"/>
-        <w:autoSpaceDN w:val="0"/>
-        <w:adjustRightInd w:val="0"/>
-        <w:rPr>
-          <w:rFonts w:ascii="Menlo" w:hAnsi="Menlo" w:cs="Menlo"/>
-        </w:rPr>
-      </w:pPr>
-      <w:r>
-        <w:rPr>
-          <w:rFonts w:ascii="Menlo" w:hAnsi="Menlo" w:cs="Menlo"/>
-          <w:b/>
-          <w:bCs/>
-          <w:color w:val="800000"/>
-        </w:rPr>
-        <w:t>create</w:t>
-      </w:r>
-      <w:r>
-        <w:rPr>
-          <w:rFonts w:ascii="Menlo" w:hAnsi="Menlo" w:cs="Menlo"/>
-          <w:color w:val="000000"/>
-        </w:rPr>
-        <w:t xml:space="preserve"> </w:t>
-      </w:r>
-      <w:r>
-        <w:rPr>
-          <w:rFonts w:ascii="Menlo" w:hAnsi="Menlo" w:cs="Menlo"/>
-          <w:b/>
-          <w:bCs/>
-          <w:color w:val="800000"/>
-        </w:rPr>
-        <w:t>table</w:t>
-      </w:r>
-      <w:r>
-        <w:rPr>
-          <w:rFonts w:ascii="Menlo" w:hAnsi="Menlo" w:cs="Menlo"/>
-          <w:color w:val="000000"/>
-        </w:rPr>
-        <w:t xml:space="preserve"> menu (</w:t>
-      </w:r>
-    </w:p>
-    <w:p>
-      <w:pPr>
-        <w:autoSpaceDE w:val="0"/>
-        <w:autoSpaceDN w:val="0"/>
-        <w:adjustRightInd w:val="0"/>
-        <w:rPr>
-          <w:rFonts w:ascii="Menlo" w:hAnsi="Menlo" w:cs="Menlo"/>
-        </w:rPr>
-      </w:pPr>
-      <w:r>
-        <w:rPr>
-          <w:rFonts w:ascii="Menlo" w:hAnsi="Menlo" w:cs="Menlo"/>
-          <w:color w:val="000000"/>
-        </w:rPr>
-        <w:t xml:space="preserve">Item </w:t>
-      </w:r>
-      <w:proofErr w:type="gramStart"/>
-      <w:r>
-        <w:rPr>
-          <w:rFonts w:ascii="Menlo" w:hAnsi="Menlo" w:cs="Menlo"/>
-          <w:b/>
-          <w:bCs/>
-          <w:color w:val="000080"/>
-        </w:rPr>
-        <w:t>varchar</w:t>
-      </w:r>
-      <w:r>
-        <w:rPr>
-          <w:rFonts w:ascii="Menlo" w:hAnsi="Menlo" w:cs="Menlo"/>
-          <w:color w:val="000000"/>
-        </w:rPr>
-        <w:t>(</w:t>
-      </w:r>
-      <w:proofErr w:type="gramEnd"/>
-      <w:r>
-        <w:rPr>
-          <w:rFonts w:ascii="Menlo" w:hAnsi="Menlo" w:cs="Menlo"/>
-          <w:color w:val="0000FF"/>
-        </w:rPr>
-        <w:t>255</w:t>
-      </w:r>
-      <w:r>
-        <w:rPr>
-          <w:rFonts w:ascii="Menlo" w:hAnsi="Menlo" w:cs="Menlo"/>
-          <w:color w:val="000000"/>
-        </w:rPr>
-        <w:t>),</w:t>
-      </w:r>
-    </w:p>
-    <w:p>
-      <w:pPr>
-        <w:autoSpaceDE w:val="0"/>
-        <w:autoSpaceDN w:val="0"/>
-        <w:adjustRightInd w:val="0"/>
-        <w:rPr>
-          <w:rFonts w:ascii="Menlo" w:hAnsi="Menlo" w:cs="Menlo"/>
-        </w:rPr>
-      </w:pPr>
-      <w:r>
-        <w:rPr>
-          <w:rFonts w:ascii="Menlo" w:hAnsi="Menlo" w:cs="Menlo"/>
-          <w:color w:val="000000"/>
-        </w:rPr>
-        <w:t xml:space="preserve">Points </w:t>
-      </w:r>
-      <w:r>
-        <w:rPr>
-          <w:rFonts w:ascii="Menlo" w:hAnsi="Menlo" w:cs="Menlo"/>
-          <w:b/>
-          <w:bCs/>
-          <w:color w:val="000080"/>
-        </w:rPr>
-        <w:t>int</w:t>
-      </w:r>
-      <w:r>
-        <w:rPr>
-          <w:rFonts w:ascii="Menlo" w:hAnsi="Menlo" w:cs="Menlo"/>
-          <w:color w:val="000000"/>
-        </w:rPr>
-        <w:t>,</w:t>
-      </w:r>
-    </w:p>
-    <w:p>
-      <w:pPr>
-        <w:autoSpaceDE w:val="0"/>
-        <w:autoSpaceDN w:val="0"/>
-        <w:adjustRightInd w:val="0"/>
-        <w:rPr>
-          <w:rFonts w:ascii="Menlo" w:hAnsi="Menlo" w:cs="Menlo"/>
-        </w:rPr>
-      </w:pPr>
-      <w:r>
-        <w:rPr>
-          <w:rFonts w:ascii="Menlo" w:hAnsi="Menlo" w:cs="Menlo"/>
-          <w:color w:val="000000"/>
-        </w:rPr>
-        <w:t xml:space="preserve">Price </w:t>
-      </w:r>
-      <w:proofErr w:type="gramStart"/>
-      <w:r>
-        <w:rPr>
-          <w:rFonts w:ascii="Menlo" w:hAnsi="Menlo" w:cs="Menlo"/>
-          <w:b/>
-          <w:bCs/>
-          <w:color w:val="800000"/>
-        </w:rPr>
-        <w:t>float</w:t>
-      </w:r>
-      <w:r>
-        <w:rPr>
-          <w:rFonts w:ascii="Menlo" w:hAnsi="Menlo" w:cs="Menlo"/>
-          <w:color w:val="000000"/>
-        </w:rPr>
-        <w:t>(</w:t>
-      </w:r>
-      <w:proofErr w:type="gramEnd"/>
-      <w:r>
-        <w:rPr>
-          <w:rFonts w:ascii="Menlo" w:hAnsi="Menlo" w:cs="Menlo"/>
-          <w:color w:val="0000FF"/>
-        </w:rPr>
-        <w:t>24</w:t>
-      </w:r>
-      <w:r>
-        <w:rPr>
-          <w:rFonts w:ascii="Menlo" w:hAnsi="Menlo" w:cs="Menlo"/>
-          <w:color w:val="000000"/>
-        </w:rPr>
-        <w:t>),</w:t>
-      </w:r>
-    </w:p>
-    <w:p>
-      <w:pPr>
-        <w:rPr>
-          <w:rFonts w:ascii="Menlo" w:hAnsi="Menlo" w:cs="Menlo"/>
-          <w:color w:val="FF0000"/>
-        </w:rPr>
-      </w:pPr>
-      <w:r>
-        <w:rPr>
-          <w:rFonts w:ascii="Menlo" w:hAnsi="Menlo" w:cs="Menlo"/>
-          <w:b/>
-          <w:bCs/>
-          <w:color w:val="800000"/>
-        </w:rPr>
-        <w:t>primary</w:t>
-      </w:r>
-      <w:r>
-        <w:rPr>
-          <w:rFonts w:ascii="Menlo" w:hAnsi="Menlo" w:cs="Menlo"/>
-          <w:color w:val="000000"/>
-        </w:rPr>
-        <w:t xml:space="preserve"> </w:t>
-      </w:r>
-      <w:r>
-        <w:rPr>
-          <w:rFonts w:ascii="Menlo" w:hAnsi="Menlo" w:cs="Menlo"/>
-          <w:b/>
-          <w:bCs/>
-          <w:color w:val="800000"/>
-        </w:rPr>
-        <w:t>key</w:t>
-      </w:r>
-      <w:r>
-        <w:rPr>
-          <w:rFonts w:ascii="Menlo" w:hAnsi="Menlo" w:cs="Menlo"/>
-          <w:color w:val="000000"/>
-        </w:rPr>
-        <w:t xml:space="preserve"> (Item))</w:t>
-      </w:r>
-      <w:r>
-        <w:rPr>
-          <w:rFonts w:ascii="Menlo" w:hAnsi="Menlo" w:cs="Menlo"/>
-          <w:color w:val="FF0000"/>
-        </w:rPr>
-        <w:t>;</w:t>
-      </w:r>
-    </w:p>
-    <w:p>
-      <w:pPr>
-        <w:rPr>
-          <w:rFonts w:ascii="Menlo" w:hAnsi="Menlo" w:cs="Menlo"/>
-          <w:color w:val="FF0000"/>
-        </w:rPr>
-      </w:pPr>
-    </w:p>
-    <w:p>
-      <w:pPr>
         <w:rPr>
           <w:rFonts w:ascii="Menlo" w:hAnsi="Menlo" w:cs="Menlo"/>
           <w:color w:val="000000" w:themeColor="text1"/>
@@ -1981,7 +2143,6 @@
           <w:rFonts w:ascii="Menlo" w:hAnsi="Menlo" w:cs="Menlo"/>
           <w:color w:val="000000" w:themeColor="text1"/>
         </w:rPr>
-        <w:lastRenderedPageBreak/>
         <w:t>Inserting new values. Privilege=1 is for staff and Privilege=2 is for customers.</w:t>
       </w:r>
     </w:p>

</xml_diff>

<commit_message>
add price point column to menu, orders adding is working
</commit_message>
<xml_diff>
--- a/DB_instructions.docx
+++ b/DB_instructions.docx
@@ -1963,7 +1963,65 @@
           <w:rFonts w:ascii="Menlo" w:hAnsi="Menlo" w:cs="Menlo"/>
           <w:color w:val="000000"/>
         </w:rPr>
-        <w:t xml:space="preserve">Points </w:t>
+        <w:t xml:space="preserve">Price </w:t>
+      </w:r>
+      <w:proofErr w:type="gramStart"/>
+      <w:r>
+        <w:rPr>
+          <w:rFonts w:ascii="Menlo" w:hAnsi="Menlo" w:cs="Menlo"/>
+          <w:b/>
+          <w:bCs/>
+          <w:color w:val="800000"/>
+        </w:rPr>
+        <w:t>float</w:t>
+      </w:r>
+      <w:r>
+        <w:rPr>
+          <w:rFonts w:ascii="Menlo" w:hAnsi="Menlo" w:cs="Menlo"/>
+          <w:color w:val="000000"/>
+        </w:rPr>
+        <w:t>(</w:t>
+      </w:r>
+      <w:proofErr w:type="gramEnd"/>
+      <w:r>
+        <w:rPr>
+          <w:rFonts w:ascii="Menlo" w:hAnsi="Menlo" w:cs="Menlo"/>
+          <w:color w:val="0000FF"/>
+        </w:rPr>
+        <w:t>24</w:t>
+      </w:r>
+      <w:r>
+        <w:rPr>
+          <w:rFonts w:ascii="Menlo" w:hAnsi="Menlo" w:cs="Menlo"/>
+          <w:color w:val="000000"/>
+        </w:rPr>
+        <w:t>),</w:t>
+      </w:r>
+    </w:p>
+    <w:p>
+      <w:pPr>
+        <w:autoSpaceDE w:val="0"/>
+        <w:autoSpaceDN w:val="0"/>
+        <w:adjustRightInd w:val="0"/>
+        <w:rPr>
+          <w:rFonts w:ascii="Menlo" w:hAnsi="Menlo" w:cs="Menlo"/>
+        </w:rPr>
+      </w:pPr>
+      <w:proofErr w:type="spellStart"/>
+      <w:r>
+        <w:rPr>
+          <w:rFonts w:ascii="Menlo" w:hAnsi="Menlo" w:cs="Menlo"/>
+          <w:color w:val="000000"/>
+        </w:rPr>
+        <w:t>Priceinpoints</w:t>
+      </w:r>
+      <w:proofErr w:type="spellEnd"/>
+      <w:r>
+        <w:rPr>
+          <w:rFonts w:ascii="Menlo" w:hAnsi="Menlo" w:cs="Menlo"/>
+          <w:color w:val="000000"/>
+        </w:rPr>
+        <w:t xml:space="preserve"> </w:t>
       </w:r>
       <w:r>
         <w:rPr>
@@ -1991,80 +2049,1023 @@
           <w:rFonts w:ascii="Menlo" w:hAnsi="Menlo" w:cs="Menlo"/>
         </w:rPr>
       </w:pPr>
-      <w:r>
-        <w:rPr>
-          <w:rFonts w:ascii="Menlo" w:hAnsi="Menlo" w:cs="Menlo"/>
-          <w:color w:val="000000"/>
-        </w:rPr>
-        <w:t xml:space="preserve">Price </w:t>
-      </w:r>
-      <w:proofErr w:type="gramStart"/>
-      <w:r>
-        <w:rPr>
-          <w:rFonts w:ascii="Menlo" w:hAnsi="Menlo" w:cs="Menlo"/>
-          <w:b/>
-          <w:bCs/>
-          <w:color w:val="800000"/>
-        </w:rPr>
-        <w:t>float</w:t>
-      </w:r>
-      <w:r>
-        <w:rPr>
-          <w:rFonts w:ascii="Menlo" w:hAnsi="Menlo" w:cs="Menlo"/>
-          <w:color w:val="000000"/>
-        </w:rPr>
-        <w:t>(</w:t>
-      </w:r>
-      <w:proofErr w:type="gramEnd"/>
+      <w:proofErr w:type="spellStart"/>
+      <w:r>
+        <w:rPr>
+          <w:rFonts w:ascii="Menlo" w:hAnsi="Menlo" w:cs="Menlo"/>
+          <w:color w:val="000000"/>
+        </w:rPr>
+        <w:lastRenderedPageBreak/>
+        <w:t>Pointsearned</w:t>
+      </w:r>
+      <w:proofErr w:type="spellEnd"/>
+      <w:r>
+        <w:rPr>
+          <w:rFonts w:ascii="Menlo" w:hAnsi="Menlo" w:cs="Menlo"/>
+          <w:color w:val="000000"/>
+        </w:rPr>
+        <w:t xml:space="preserve"> </w:t>
+      </w:r>
+      <w:r>
+        <w:rPr>
+          <w:rFonts w:ascii="Menlo" w:hAnsi="Menlo" w:cs="Menlo"/>
+          <w:b/>
+          <w:bCs/>
+          <w:color w:val="000080"/>
+        </w:rPr>
+        <w:t>int</w:t>
+      </w:r>
+      <w:r>
+        <w:rPr>
+          <w:rFonts w:ascii="Menlo" w:hAnsi="Menlo" w:cs="Menlo"/>
+          <w:color w:val="000000"/>
+        </w:rPr>
+        <w:t>,</w:t>
+      </w:r>
+    </w:p>
+    <w:p>
+      <w:pPr>
+        <w:autoSpaceDE w:val="0"/>
+        <w:autoSpaceDN w:val="0"/>
+        <w:adjustRightInd w:val="0"/>
+        <w:rPr>
+          <w:rFonts w:ascii="Menlo" w:hAnsi="Menlo" w:cs="Menlo"/>
+        </w:rPr>
+      </w:pPr>
+      <w:proofErr w:type="spellStart"/>
+      <w:r>
+        <w:rPr>
+          <w:rFonts w:ascii="Menlo" w:hAnsi="Menlo" w:cs="Menlo"/>
+          <w:color w:val="000000"/>
+        </w:rPr>
+        <w:t>Minutestoprepare</w:t>
+      </w:r>
+      <w:proofErr w:type="spellEnd"/>
+      <w:r>
+        <w:rPr>
+          <w:rFonts w:ascii="Menlo" w:hAnsi="Menlo" w:cs="Menlo"/>
+          <w:color w:val="000000"/>
+        </w:rPr>
+        <w:t xml:space="preserve"> </w:t>
+      </w:r>
+      <w:r>
+        <w:rPr>
+          <w:rFonts w:ascii="Menlo" w:hAnsi="Menlo" w:cs="Menlo"/>
+          <w:b/>
+          <w:bCs/>
+          <w:color w:val="000080"/>
+        </w:rPr>
+        <w:t>int</w:t>
+      </w:r>
+      <w:r>
+        <w:rPr>
+          <w:rFonts w:ascii="Menlo" w:hAnsi="Menlo" w:cs="Menlo"/>
+          <w:color w:val="000000"/>
+        </w:rPr>
+        <w:t>,</w:t>
+      </w:r>
+    </w:p>
+    <w:p>
+      <w:pPr>
+        <w:autoSpaceDE w:val="0"/>
+        <w:autoSpaceDN w:val="0"/>
+        <w:adjustRightInd w:val="0"/>
+        <w:rPr>
+          <w:rFonts w:ascii="Menlo" w:hAnsi="Menlo" w:cs="Menlo"/>
+        </w:rPr>
+      </w:pPr>
+      <w:r>
+        <w:rPr>
+          <w:rFonts w:ascii="Menlo" w:hAnsi="Menlo" w:cs="Menlo"/>
+          <w:b/>
+          <w:bCs/>
+          <w:color w:val="800000"/>
+        </w:rPr>
+        <w:t>primary</w:t>
+      </w:r>
+      <w:r>
+        <w:rPr>
+          <w:rFonts w:ascii="Menlo" w:hAnsi="Menlo" w:cs="Menlo"/>
+          <w:color w:val="000000"/>
+        </w:rPr>
+        <w:t xml:space="preserve"> </w:t>
+      </w:r>
+      <w:r>
+        <w:rPr>
+          <w:rFonts w:ascii="Menlo" w:hAnsi="Menlo" w:cs="Menlo"/>
+          <w:b/>
+          <w:bCs/>
+          <w:color w:val="800000"/>
+        </w:rPr>
+        <w:t>key</w:t>
+      </w:r>
+      <w:r>
+        <w:rPr>
+          <w:rFonts w:ascii="Menlo" w:hAnsi="Menlo" w:cs="Menlo"/>
+          <w:color w:val="000000"/>
+        </w:rPr>
+        <w:t xml:space="preserve"> (Item))</w:t>
+      </w:r>
+      <w:r>
+        <w:rPr>
+          <w:rFonts w:ascii="Menlo" w:hAnsi="Menlo" w:cs="Menlo"/>
+          <w:color w:val="FF0000"/>
+        </w:rPr>
+        <w:t>;</w:t>
+      </w:r>
+    </w:p>
+    <w:p>
+      <w:pPr>
+        <w:rPr>
+          <w:rFonts w:ascii="Menlo" w:hAnsi="Menlo" w:cs="Menlo"/>
+          <w:color w:val="FF0000"/>
+        </w:rPr>
+      </w:pPr>
+    </w:p>
+    <w:p>
+      <w:pPr>
+        <w:rPr>
+          <w:rFonts w:ascii="Menlo" w:hAnsi="Menlo" w:cs="Menlo"/>
+          <w:color w:val="FF0000"/>
+        </w:rPr>
+      </w:pPr>
+    </w:p>
+    <w:p>
+      <w:pPr>
+        <w:rPr>
+          <w:rFonts w:ascii="Menlo" w:hAnsi="Menlo" w:cs="Menlo"/>
+          <w:color w:val="000000" w:themeColor="text1"/>
+        </w:rPr>
+      </w:pPr>
+      <w:r>
+        <w:rPr>
+          <w:rFonts w:ascii="Menlo" w:hAnsi="Menlo" w:cs="Menlo"/>
+          <w:color w:val="000000" w:themeColor="text1"/>
+        </w:rPr>
+        <w:t>Inserting new values. Privilege=1 is for staff and Privilege=2 is for customers.</w:t>
+      </w:r>
+    </w:p>
+    <w:p>
+      <w:pPr>
+        <w:rPr>
+          <w:rFonts w:ascii="Menlo" w:hAnsi="Menlo" w:cs="Menlo"/>
+          <w:color w:val="FF0000"/>
+        </w:rPr>
+      </w:pPr>
+    </w:p>
+    <w:p>
+      <w:pPr>
+        <w:autoSpaceDE w:val="0"/>
+        <w:autoSpaceDN w:val="0"/>
+        <w:adjustRightInd w:val="0"/>
+        <w:rPr>
+          <w:rFonts w:ascii="Menlo" w:hAnsi="Menlo" w:cs="Menlo"/>
+        </w:rPr>
+      </w:pPr>
+      <w:r>
+        <w:rPr>
+          <w:rFonts w:ascii="Menlo" w:hAnsi="Menlo" w:cs="Menlo"/>
+          <w:b/>
+          <w:bCs/>
+          <w:color w:val="800000"/>
+        </w:rPr>
+        <w:t>insert</w:t>
+      </w:r>
+      <w:r>
+        <w:rPr>
+          <w:rFonts w:ascii="Menlo" w:hAnsi="Menlo" w:cs="Menlo"/>
+          <w:color w:val="000000"/>
+        </w:rPr>
+        <w:t xml:space="preserve"> </w:t>
+      </w:r>
+      <w:r>
+        <w:rPr>
+          <w:rFonts w:ascii="Menlo" w:hAnsi="Menlo" w:cs="Menlo"/>
+          <w:b/>
+          <w:bCs/>
+          <w:color w:val="800000"/>
+        </w:rPr>
+        <w:t>into</w:t>
+      </w:r>
+      <w:r>
+        <w:rPr>
+          <w:rFonts w:ascii="Menlo" w:hAnsi="Menlo" w:cs="Menlo"/>
+          <w:color w:val="000000"/>
+        </w:rPr>
+        <w:t xml:space="preserve"> </w:t>
+      </w:r>
+      <w:r>
+        <w:rPr>
+          <w:rFonts w:ascii="Menlo" w:hAnsi="Menlo" w:cs="Menlo"/>
+          <w:color w:val="000080"/>
+        </w:rPr>
+        <w:t>"</w:t>
+      </w:r>
+      <w:proofErr w:type="spellStart"/>
+      <w:r>
+        <w:rPr>
+          <w:rFonts w:ascii="Menlo" w:hAnsi="Menlo" w:cs="Menlo"/>
+          <w:color w:val="000080"/>
+        </w:rPr>
+        <w:t>login_info</w:t>
+      </w:r>
+      <w:proofErr w:type="spellEnd"/>
+      <w:r>
+        <w:rPr>
+          <w:rFonts w:ascii="Menlo" w:hAnsi="Menlo" w:cs="Menlo"/>
+          <w:color w:val="000080"/>
+        </w:rPr>
+        <w:t>"</w:t>
+      </w:r>
+    </w:p>
+    <w:p>
+      <w:pPr>
+        <w:autoSpaceDE w:val="0"/>
+        <w:autoSpaceDN w:val="0"/>
+        <w:adjustRightInd w:val="0"/>
+        <w:rPr>
+          <w:rFonts w:ascii="Menlo" w:hAnsi="Menlo" w:cs="Menlo"/>
+          <w:color w:val="FF0000"/>
+        </w:rPr>
+      </w:pPr>
+      <w:r>
+        <w:rPr>
+          <w:rFonts w:ascii="Menlo" w:hAnsi="Menlo" w:cs="Menlo"/>
+          <w:b/>
+          <w:bCs/>
+          <w:color w:val="800000"/>
+        </w:rPr>
+        <w:t>values</w:t>
+      </w:r>
+      <w:r>
+        <w:rPr>
+          <w:rFonts w:ascii="Menlo" w:hAnsi="Menlo" w:cs="Menlo"/>
+          <w:color w:val="000000"/>
+        </w:rPr>
+        <w:t xml:space="preserve"> (</w:t>
+      </w:r>
       <w:r>
         <w:rPr>
           <w:rFonts w:ascii="Menlo" w:hAnsi="Menlo" w:cs="Menlo"/>
           <w:color w:val="0000FF"/>
         </w:rPr>
-        <w:t>24</w:t>
-      </w:r>
-      <w:r>
-        <w:rPr>
-          <w:rFonts w:ascii="Menlo" w:hAnsi="Menlo" w:cs="Menlo"/>
-          <w:color w:val="000000"/>
-        </w:rPr>
-        <w:t>),</w:t>
-      </w:r>
-    </w:p>
-    <w:p>
-      <w:pPr>
-        <w:autoSpaceDE w:val="0"/>
-        <w:autoSpaceDN w:val="0"/>
-        <w:adjustRightInd w:val="0"/>
-        <w:rPr>
-          <w:rFonts w:ascii="Menlo" w:hAnsi="Menlo" w:cs="Menlo"/>
-        </w:rPr>
-      </w:pPr>
+        <w:t>1</w:t>
+      </w:r>
+      <w:r>
+        <w:rPr>
+          <w:rFonts w:ascii="Menlo" w:hAnsi="Menlo" w:cs="Menlo"/>
+          <w:color w:val="000000"/>
+        </w:rPr>
+        <w:t xml:space="preserve">, </w:t>
+      </w:r>
+      <w:r>
+        <w:rPr>
+          <w:rFonts w:ascii="Menlo" w:hAnsi="Menlo" w:cs="Menlo"/>
+          <w:color w:val="008000"/>
+        </w:rPr>
+        <w:t>'john'</w:t>
+      </w:r>
+      <w:r>
+        <w:rPr>
+          <w:rFonts w:ascii="Menlo" w:hAnsi="Menlo" w:cs="Menlo"/>
+          <w:color w:val="000000"/>
+        </w:rPr>
+        <w:t xml:space="preserve">, </w:t>
+      </w:r>
+      <w:r>
+        <w:rPr>
+          <w:rFonts w:ascii="Menlo" w:hAnsi="Menlo" w:cs="Menlo"/>
+          <w:color w:val="008000"/>
+        </w:rPr>
+        <w:t>'password'</w:t>
+      </w:r>
+      <w:r>
+        <w:rPr>
+          <w:rFonts w:ascii="Menlo" w:hAnsi="Menlo" w:cs="Menlo"/>
+          <w:color w:val="000000"/>
+        </w:rPr>
+        <w:t xml:space="preserve">, </w:t>
+      </w:r>
+      <w:r>
+        <w:rPr>
+          <w:rFonts w:ascii="Menlo" w:hAnsi="Menlo" w:cs="Menlo"/>
+          <w:color w:val="0000FF"/>
+        </w:rPr>
+        <w:t>1</w:t>
+      </w:r>
+      <w:r>
+        <w:rPr>
+          <w:rFonts w:ascii="Menlo" w:hAnsi="Menlo" w:cs="Menlo"/>
+          <w:color w:val="000000"/>
+        </w:rPr>
+        <w:t>)</w:t>
+      </w:r>
+      <w:r>
+        <w:rPr>
+          <w:rFonts w:ascii="Menlo" w:hAnsi="Menlo" w:cs="Menlo"/>
+          <w:color w:val="FF0000"/>
+        </w:rPr>
+        <w:t>;</w:t>
+      </w:r>
+    </w:p>
+    <w:p>
+      <w:pPr>
+        <w:autoSpaceDE w:val="0"/>
+        <w:autoSpaceDN w:val="0"/>
+        <w:adjustRightInd w:val="0"/>
+        <w:rPr>
+          <w:rFonts w:ascii="Menlo" w:hAnsi="Menlo" w:cs="Menlo"/>
+          <w:color w:val="FF0000"/>
+        </w:rPr>
+      </w:pPr>
+    </w:p>
+    <w:p>
+      <w:pPr>
+        <w:autoSpaceDE w:val="0"/>
+        <w:autoSpaceDN w:val="0"/>
+        <w:adjustRightInd w:val="0"/>
+        <w:rPr>
+          <w:rFonts w:ascii="Menlo" w:hAnsi="Menlo" w:cs="Menlo"/>
+        </w:rPr>
+      </w:pPr>
+      <w:r>
+        <w:rPr>
+          <w:rFonts w:ascii="Menlo" w:hAnsi="Menlo" w:cs="Menlo"/>
+          <w:b/>
+          <w:bCs/>
+          <w:color w:val="800000"/>
+        </w:rPr>
+        <w:t>insert</w:t>
+      </w:r>
+      <w:r>
+        <w:rPr>
+          <w:rFonts w:ascii="Menlo" w:hAnsi="Menlo" w:cs="Menlo"/>
+          <w:color w:val="000000"/>
+        </w:rPr>
+        <w:t xml:space="preserve"> </w:t>
+      </w:r>
+      <w:r>
+        <w:rPr>
+          <w:rFonts w:ascii="Menlo" w:hAnsi="Menlo" w:cs="Menlo"/>
+          <w:b/>
+          <w:bCs/>
+          <w:color w:val="800000"/>
+        </w:rPr>
+        <w:t>into</w:t>
+      </w:r>
+      <w:r>
+        <w:rPr>
+          <w:rFonts w:ascii="Menlo" w:hAnsi="Menlo" w:cs="Menlo"/>
+          <w:color w:val="000000"/>
+        </w:rPr>
+        <w:t xml:space="preserve"> </w:t>
+      </w:r>
+      <w:r>
+        <w:rPr>
+          <w:rFonts w:ascii="Menlo" w:hAnsi="Menlo" w:cs="Menlo"/>
+          <w:color w:val="000080"/>
+        </w:rPr>
+        <w:t>"</w:t>
+      </w:r>
       <w:proofErr w:type="spellStart"/>
       <w:r>
         <w:rPr>
           <w:rFonts w:ascii="Menlo" w:hAnsi="Menlo" w:cs="Menlo"/>
-          <w:color w:val="000000"/>
-        </w:rPr>
-        <w:lastRenderedPageBreak/>
-        <w:t>Minutestoprepare</w:t>
+          <w:color w:val="000080"/>
+        </w:rPr>
+        <w:t>login_info</w:t>
       </w:r>
       <w:proofErr w:type="spellEnd"/>
       <w:r>
         <w:rPr>
           <w:rFonts w:ascii="Menlo" w:hAnsi="Menlo" w:cs="Menlo"/>
-          <w:color w:val="000000"/>
-        </w:rPr>
-        <w:t xml:space="preserve"> </w:t>
-      </w:r>
-      <w:r>
-        <w:rPr>
-          <w:rFonts w:ascii="Menlo" w:hAnsi="Menlo" w:cs="Menlo"/>
-          <w:b/>
-          <w:bCs/>
-          <w:color w:val="000080"/>
-        </w:rPr>
-        <w:t>int</w:t>
+          <w:color w:val="000080"/>
+        </w:rPr>
+        <w:t>"</w:t>
+      </w:r>
+    </w:p>
+    <w:p>
+      <w:pPr>
+        <w:autoSpaceDE w:val="0"/>
+        <w:autoSpaceDN w:val="0"/>
+        <w:adjustRightInd w:val="0"/>
+        <w:rPr>
+          <w:rFonts w:ascii="Menlo" w:hAnsi="Menlo" w:cs="Menlo"/>
+          <w:color w:val="FF0000"/>
+        </w:rPr>
+      </w:pPr>
+      <w:r>
+        <w:rPr>
+          <w:rFonts w:ascii="Menlo" w:hAnsi="Menlo" w:cs="Menlo"/>
+          <w:b/>
+          <w:bCs/>
+          <w:color w:val="800000"/>
+        </w:rPr>
+        <w:t>values</w:t>
+      </w:r>
+      <w:r>
+        <w:rPr>
+          <w:rFonts w:ascii="Menlo" w:hAnsi="Menlo" w:cs="Menlo"/>
+          <w:color w:val="000000"/>
+        </w:rPr>
+        <w:t xml:space="preserve"> (</w:t>
+      </w:r>
+      <w:r>
+        <w:rPr>
+          <w:rFonts w:ascii="Menlo" w:hAnsi="Menlo" w:cs="Menlo"/>
+          <w:color w:val="0000FF"/>
+        </w:rPr>
+        <w:t>2</w:t>
+      </w:r>
+      <w:r>
+        <w:rPr>
+          <w:rFonts w:ascii="Menlo" w:hAnsi="Menlo" w:cs="Menlo"/>
+          <w:color w:val="000000"/>
+        </w:rPr>
+        <w:t xml:space="preserve">, </w:t>
+      </w:r>
+      <w:r>
+        <w:rPr>
+          <w:rFonts w:ascii="Menlo" w:hAnsi="Menlo" w:cs="Menlo"/>
+          <w:color w:val="008000"/>
+        </w:rPr>
+        <w:t>'ben'</w:t>
+      </w:r>
+      <w:r>
+        <w:rPr>
+          <w:rFonts w:ascii="Menlo" w:hAnsi="Menlo" w:cs="Menlo"/>
+          <w:color w:val="000000"/>
+        </w:rPr>
+        <w:t xml:space="preserve">, </w:t>
+      </w:r>
+      <w:r>
+        <w:rPr>
+          <w:rFonts w:ascii="Menlo" w:hAnsi="Menlo" w:cs="Menlo"/>
+          <w:color w:val="008000"/>
+        </w:rPr>
+        <w:t>'password'</w:t>
+      </w:r>
+      <w:r>
+        <w:rPr>
+          <w:rFonts w:ascii="Menlo" w:hAnsi="Menlo" w:cs="Menlo"/>
+          <w:color w:val="000000"/>
+        </w:rPr>
+        <w:t xml:space="preserve">, </w:t>
+      </w:r>
+      <w:r>
+        <w:rPr>
+          <w:rFonts w:ascii="Menlo" w:hAnsi="Menlo" w:cs="Menlo"/>
+          <w:color w:val="0000FF"/>
+        </w:rPr>
+        <w:t>2</w:t>
+      </w:r>
+      <w:r>
+        <w:rPr>
+          <w:rFonts w:ascii="Menlo" w:hAnsi="Menlo" w:cs="Menlo"/>
+          <w:color w:val="000000"/>
+        </w:rPr>
+        <w:t>)</w:t>
+      </w:r>
+      <w:r>
+        <w:rPr>
+          <w:rFonts w:ascii="Menlo" w:hAnsi="Menlo" w:cs="Menlo"/>
+          <w:color w:val="FF0000"/>
+        </w:rPr>
+        <w:t>;</w:t>
+      </w:r>
+    </w:p>
+    <w:p>
+      <w:pPr>
+        <w:autoSpaceDE w:val="0"/>
+        <w:autoSpaceDN w:val="0"/>
+        <w:adjustRightInd w:val="0"/>
+        <w:rPr>
+          <w:rFonts w:ascii="Menlo" w:hAnsi="Menlo" w:cs="Menlo"/>
+        </w:rPr>
+      </w:pPr>
+      <w:r>
+        <w:rPr>
+          <w:rFonts w:ascii="Menlo" w:hAnsi="Menlo" w:cs="Menlo"/>
+          <w:b/>
+          <w:bCs/>
+          <w:color w:val="800000"/>
+        </w:rPr>
+        <w:t>insert</w:t>
+      </w:r>
+      <w:r>
+        <w:rPr>
+          <w:rFonts w:ascii="Menlo" w:hAnsi="Menlo" w:cs="Menlo"/>
+          <w:color w:val="000000"/>
+        </w:rPr>
+        <w:t xml:space="preserve"> </w:t>
+      </w:r>
+      <w:r>
+        <w:rPr>
+          <w:rFonts w:ascii="Menlo" w:hAnsi="Menlo" w:cs="Menlo"/>
+          <w:b/>
+          <w:bCs/>
+          <w:color w:val="800000"/>
+        </w:rPr>
+        <w:t>into</w:t>
+      </w:r>
+      <w:r>
+        <w:rPr>
+          <w:rFonts w:ascii="Menlo" w:hAnsi="Menlo" w:cs="Menlo"/>
+          <w:color w:val="000000"/>
+        </w:rPr>
+        <w:t xml:space="preserve"> </w:t>
+      </w:r>
+      <w:r>
+        <w:rPr>
+          <w:rFonts w:ascii="Menlo" w:hAnsi="Menlo" w:cs="Menlo"/>
+          <w:color w:val="000080"/>
+        </w:rPr>
+        <w:t>"</w:t>
+      </w:r>
+      <w:proofErr w:type="spellStart"/>
+      <w:r>
+        <w:rPr>
+          <w:rFonts w:ascii="Menlo" w:hAnsi="Menlo" w:cs="Menlo"/>
+          <w:color w:val="000080"/>
+        </w:rPr>
+        <w:t>customer_info</w:t>
+      </w:r>
+      <w:proofErr w:type="spellEnd"/>
+      <w:r>
+        <w:rPr>
+          <w:rFonts w:ascii="Menlo" w:hAnsi="Menlo" w:cs="Menlo"/>
+          <w:color w:val="000080"/>
+        </w:rPr>
+        <w:t>"</w:t>
+      </w:r>
+    </w:p>
+    <w:p>
+      <w:pPr>
+        <w:autoSpaceDE w:val="0"/>
+        <w:autoSpaceDN w:val="0"/>
+        <w:adjustRightInd w:val="0"/>
+        <w:rPr>
+          <w:rFonts w:ascii="Menlo" w:hAnsi="Menlo" w:cs="Menlo"/>
+        </w:rPr>
+      </w:pPr>
+      <w:r>
+        <w:rPr>
+          <w:rFonts w:ascii="Menlo" w:hAnsi="Menlo" w:cs="Menlo"/>
+          <w:b/>
+          <w:bCs/>
+          <w:color w:val="800000"/>
+        </w:rPr>
+        <w:t>values</w:t>
+      </w:r>
+      <w:r>
+        <w:rPr>
+          <w:rFonts w:ascii="Menlo" w:hAnsi="Menlo" w:cs="Menlo"/>
+          <w:color w:val="000000"/>
+        </w:rPr>
+        <w:t xml:space="preserve"> (</w:t>
+      </w:r>
+      <w:r>
+        <w:rPr>
+          <w:rFonts w:ascii="Menlo" w:hAnsi="Menlo" w:cs="Menlo"/>
+          <w:color w:val="0000FF"/>
+        </w:rPr>
+        <w:t>2</w:t>
+      </w:r>
+      <w:r>
+        <w:rPr>
+          <w:rFonts w:ascii="Menlo" w:hAnsi="Menlo" w:cs="Menlo"/>
+          <w:color w:val="000000"/>
+        </w:rPr>
+        <w:t xml:space="preserve">, </w:t>
+      </w:r>
+      <w:r>
+        <w:rPr>
+          <w:rFonts w:ascii="Menlo" w:hAnsi="Menlo" w:cs="Menlo"/>
+          <w:color w:val="008000"/>
+        </w:rPr>
+        <w:t>'ben'</w:t>
+      </w:r>
+      <w:r>
+        <w:rPr>
+          <w:rFonts w:ascii="Menlo" w:hAnsi="Menlo" w:cs="Menlo"/>
+          <w:color w:val="000000"/>
+        </w:rPr>
+        <w:t xml:space="preserve">, </w:t>
+      </w:r>
+      <w:r>
+        <w:rPr>
+          <w:rFonts w:ascii="Menlo" w:hAnsi="Menlo" w:cs="Menlo"/>
+          <w:color w:val="008000"/>
+        </w:rPr>
+        <w:t>'j'</w:t>
+      </w:r>
+      <w:r>
+        <w:rPr>
+          <w:rFonts w:ascii="Menlo" w:hAnsi="Menlo" w:cs="Menlo"/>
+          <w:color w:val="000000"/>
+        </w:rPr>
+        <w:t xml:space="preserve">, </w:t>
+      </w:r>
+      <w:r>
+        <w:rPr>
+          <w:rFonts w:ascii="Menlo" w:hAnsi="Menlo" w:cs="Menlo"/>
+          <w:color w:val="008000"/>
+        </w:rPr>
+        <w:t>'222 street'</w:t>
+      </w:r>
+      <w:r>
+        <w:rPr>
+          <w:rFonts w:ascii="Menlo" w:hAnsi="Menlo" w:cs="Menlo"/>
+          <w:color w:val="000000"/>
+        </w:rPr>
+        <w:t xml:space="preserve">, </w:t>
+      </w:r>
+      <w:r>
+        <w:rPr>
+          <w:rFonts w:ascii="Menlo" w:hAnsi="Menlo" w:cs="Menlo"/>
+          <w:color w:val="008000"/>
+        </w:rPr>
+        <w:t>'Chicago'</w:t>
+      </w:r>
+      <w:r>
+        <w:rPr>
+          <w:rFonts w:ascii="Menlo" w:hAnsi="Menlo" w:cs="Menlo"/>
+          <w:color w:val="000000"/>
+        </w:rPr>
+        <w:t xml:space="preserve">, </w:t>
+      </w:r>
+      <w:r>
+        <w:rPr>
+          <w:rFonts w:ascii="Menlo" w:hAnsi="Menlo" w:cs="Menlo"/>
+          <w:color w:val="008000"/>
+        </w:rPr>
+        <w:t>'1111222233334444'</w:t>
+      </w:r>
+      <w:r>
+        <w:rPr>
+          <w:rFonts w:ascii="Menlo" w:hAnsi="Menlo" w:cs="Menlo"/>
+          <w:color w:val="000000"/>
+        </w:rPr>
+        <w:t xml:space="preserve">, </w:t>
+      </w:r>
+      <w:r>
+        <w:rPr>
+          <w:rFonts w:ascii="Menlo" w:hAnsi="Menlo" w:cs="Menlo"/>
+          <w:color w:val="0000FF"/>
+        </w:rPr>
+        <w:t>0</w:t>
+      </w:r>
+      <w:r>
+        <w:rPr>
+          <w:rFonts w:ascii="Menlo" w:hAnsi="Menlo" w:cs="Menlo"/>
+          <w:color w:val="000000"/>
+        </w:rPr>
+        <w:t>)</w:t>
+      </w:r>
+      <w:r>
+        <w:rPr>
+          <w:rFonts w:ascii="Menlo" w:hAnsi="Menlo" w:cs="Menlo"/>
+          <w:color w:val="FF0000"/>
+        </w:rPr>
+        <w:t>;</w:t>
+      </w:r>
+    </w:p>
+    <w:p>
+      <w:pPr>
+        <w:autoSpaceDE w:val="0"/>
+        <w:autoSpaceDN w:val="0"/>
+        <w:adjustRightInd w:val="0"/>
+        <w:rPr>
+          <w:rFonts w:ascii="Menlo" w:hAnsi="Menlo" w:cs="Menlo"/>
+          <w:b/>
+          <w:bCs/>
+          <w:color w:val="800000"/>
+        </w:rPr>
+      </w:pPr>
+    </w:p>
+    <w:p>
+      <w:pPr>
+        <w:autoSpaceDE w:val="0"/>
+        <w:autoSpaceDN w:val="0"/>
+        <w:adjustRightInd w:val="0"/>
+        <w:rPr>
+          <w:rFonts w:ascii="Menlo" w:hAnsi="Menlo" w:cs="Menlo"/>
+          <w:b/>
+          <w:bCs/>
+          <w:color w:val="800000"/>
+        </w:rPr>
+      </w:pPr>
+    </w:p>
+    <w:p>
+      <w:pPr>
+        <w:autoSpaceDE w:val="0"/>
+        <w:autoSpaceDN w:val="0"/>
+        <w:adjustRightInd w:val="0"/>
+        <w:rPr>
+          <w:rFonts w:ascii="Menlo" w:hAnsi="Menlo" w:cs="Menlo"/>
+        </w:rPr>
+      </w:pPr>
+      <w:r>
+        <w:rPr>
+          <w:rFonts w:ascii="Menlo" w:hAnsi="Menlo" w:cs="Menlo"/>
+          <w:b/>
+          <w:bCs/>
+          <w:color w:val="800000"/>
+        </w:rPr>
+        <w:t>insert</w:t>
+      </w:r>
+      <w:r>
+        <w:rPr>
+          <w:rFonts w:ascii="Menlo" w:hAnsi="Menlo" w:cs="Menlo"/>
+          <w:color w:val="000000"/>
+        </w:rPr>
+        <w:t xml:space="preserve"> </w:t>
+      </w:r>
+      <w:r>
+        <w:rPr>
+          <w:rFonts w:ascii="Menlo" w:hAnsi="Menlo" w:cs="Menlo"/>
+          <w:b/>
+          <w:bCs/>
+          <w:color w:val="800000"/>
+        </w:rPr>
+        <w:t>into</w:t>
+      </w:r>
+      <w:r>
+        <w:rPr>
+          <w:rFonts w:ascii="Menlo" w:hAnsi="Menlo" w:cs="Menlo"/>
+          <w:color w:val="000000"/>
+        </w:rPr>
+        <w:t xml:space="preserve"> </w:t>
+      </w:r>
+      <w:r>
+        <w:rPr>
+          <w:rFonts w:ascii="Menlo" w:hAnsi="Menlo" w:cs="Menlo"/>
+          <w:color w:val="000080"/>
+        </w:rPr>
+        <w:t>"</w:t>
+      </w:r>
+      <w:proofErr w:type="spellStart"/>
+      <w:r>
+        <w:rPr>
+          <w:rFonts w:ascii="Menlo" w:hAnsi="Menlo" w:cs="Menlo"/>
+          <w:color w:val="000080"/>
+        </w:rPr>
+        <w:t>staff_info</w:t>
+      </w:r>
+      <w:proofErr w:type="spellEnd"/>
+      <w:r>
+        <w:rPr>
+          <w:rFonts w:ascii="Menlo" w:hAnsi="Menlo" w:cs="Menlo"/>
+          <w:color w:val="000080"/>
+        </w:rPr>
+        <w:t>"</w:t>
+      </w:r>
+    </w:p>
+    <w:p>
+      <w:pPr>
+        <w:autoSpaceDE w:val="0"/>
+        <w:autoSpaceDN w:val="0"/>
+        <w:adjustRightInd w:val="0"/>
+        <w:rPr>
+          <w:rFonts w:ascii="Menlo" w:hAnsi="Menlo" w:cs="Menlo"/>
+          <w:color w:val="FF0000"/>
+        </w:rPr>
+      </w:pPr>
+      <w:r>
+        <w:rPr>
+          <w:rFonts w:ascii="Menlo" w:hAnsi="Menlo" w:cs="Menlo"/>
+          <w:b/>
+          <w:bCs/>
+          <w:color w:val="800000"/>
+        </w:rPr>
+        <w:t>values</w:t>
+      </w:r>
+      <w:r>
+        <w:rPr>
+          <w:rFonts w:ascii="Menlo" w:hAnsi="Menlo" w:cs="Menlo"/>
+          <w:color w:val="000000"/>
+        </w:rPr>
+        <w:t xml:space="preserve"> (</w:t>
+      </w:r>
+      <w:r>
+        <w:rPr>
+          <w:rFonts w:ascii="Menlo" w:hAnsi="Menlo" w:cs="Menlo"/>
+          <w:color w:val="0000FF"/>
+        </w:rPr>
+        <w:t>1</w:t>
+      </w:r>
+      <w:r>
+        <w:rPr>
+          <w:rFonts w:ascii="Menlo" w:hAnsi="Menlo" w:cs="Menlo"/>
+          <w:color w:val="000000"/>
+        </w:rPr>
+        <w:t xml:space="preserve">, </w:t>
+      </w:r>
+      <w:r>
+        <w:rPr>
+          <w:rFonts w:ascii="Menlo" w:hAnsi="Menlo" w:cs="Menlo"/>
+          <w:color w:val="008000"/>
+        </w:rPr>
+        <w:t>'</w:t>
+      </w:r>
+      <w:r>
+        <w:rPr>
+          <w:rFonts w:ascii="Menlo" w:hAnsi="Menlo" w:cs="Menlo"/>
+          <w:color w:val="008000"/>
+        </w:rPr>
+        <w:t>john</w:t>
+      </w:r>
+      <w:r>
+        <w:rPr>
+          <w:rFonts w:ascii="Menlo" w:hAnsi="Menlo" w:cs="Menlo"/>
+          <w:color w:val="008000"/>
+        </w:rPr>
+        <w:t>'</w:t>
+      </w:r>
+      <w:r>
+        <w:rPr>
+          <w:rFonts w:ascii="Menlo" w:hAnsi="Menlo" w:cs="Menlo"/>
+          <w:color w:val="000000"/>
+        </w:rPr>
+        <w:t xml:space="preserve">, </w:t>
+      </w:r>
+      <w:r>
+        <w:rPr>
+          <w:rFonts w:ascii="Menlo" w:hAnsi="Menlo" w:cs="Menlo"/>
+          <w:color w:val="008000"/>
+        </w:rPr>
+        <w:t>'j'</w:t>
+      </w:r>
+      <w:r>
+        <w:rPr>
+          <w:rFonts w:ascii="Menlo" w:hAnsi="Menlo" w:cs="Menlo"/>
+          <w:color w:val="000000"/>
+        </w:rPr>
+        <w:t xml:space="preserve">, </w:t>
+      </w:r>
+      <w:r>
+        <w:rPr>
+          <w:rFonts w:ascii="Menlo" w:hAnsi="Menlo" w:cs="Menlo"/>
+          <w:color w:val="008000"/>
+        </w:rPr>
+        <w:t>'222 street'</w:t>
+      </w:r>
+      <w:r>
+        <w:rPr>
+          <w:rFonts w:ascii="Menlo" w:hAnsi="Menlo" w:cs="Menlo"/>
+          <w:color w:val="000000"/>
+        </w:rPr>
+        <w:t xml:space="preserve">, </w:t>
+      </w:r>
+      <w:r>
+        <w:rPr>
+          <w:rFonts w:ascii="Menlo" w:hAnsi="Menlo" w:cs="Menlo"/>
+          <w:color w:val="008000"/>
+        </w:rPr>
+        <w:t>'Chicago', ‘Chief’</w:t>
+      </w:r>
+      <w:r>
+        <w:rPr>
+          <w:rFonts w:ascii="Menlo" w:hAnsi="Menlo" w:cs="Menlo"/>
+          <w:color w:val="000000"/>
+        </w:rPr>
+        <w:t>)</w:t>
+      </w:r>
+      <w:r>
+        <w:rPr>
+          <w:rFonts w:ascii="Menlo" w:hAnsi="Menlo" w:cs="Menlo"/>
+          <w:color w:val="FF0000"/>
+        </w:rPr>
+        <w:t>;</w:t>
+      </w:r>
+    </w:p>
+    <w:p>
+      <w:pPr>
+        <w:autoSpaceDE w:val="0"/>
+        <w:autoSpaceDN w:val="0"/>
+        <w:adjustRightInd w:val="0"/>
+        <w:rPr>
+          <w:rFonts w:ascii="Menlo" w:hAnsi="Menlo" w:cs="Menlo"/>
+          <w:color w:val="FF0000"/>
+        </w:rPr>
+      </w:pPr>
+    </w:p>
+    <w:p>
+      <w:pPr>
+        <w:autoSpaceDE w:val="0"/>
+        <w:autoSpaceDN w:val="0"/>
+        <w:adjustRightInd w:val="0"/>
+        <w:rPr>
+          <w:rFonts w:ascii="Menlo" w:hAnsi="Menlo" w:cs="Menlo"/>
+        </w:rPr>
+      </w:pPr>
+      <w:r>
+        <w:rPr>
+          <w:rFonts w:ascii="Menlo" w:hAnsi="Menlo" w:cs="Menlo"/>
+          <w:b/>
+          <w:bCs/>
+          <w:color w:val="800000"/>
+        </w:rPr>
+        <w:t>insert</w:t>
+      </w:r>
+      <w:r>
+        <w:rPr>
+          <w:rFonts w:ascii="Menlo" w:hAnsi="Menlo" w:cs="Menlo"/>
+          <w:color w:val="000000"/>
+        </w:rPr>
+        <w:t xml:space="preserve"> </w:t>
+      </w:r>
+      <w:r>
+        <w:rPr>
+          <w:rFonts w:ascii="Menlo" w:hAnsi="Menlo" w:cs="Menlo"/>
+          <w:b/>
+          <w:bCs/>
+          <w:color w:val="800000"/>
+        </w:rPr>
+        <w:t>into</w:t>
+      </w:r>
+      <w:r>
+        <w:rPr>
+          <w:rFonts w:ascii="Menlo" w:hAnsi="Menlo" w:cs="Menlo"/>
+          <w:color w:val="000000"/>
+        </w:rPr>
+        <w:t xml:space="preserve"> </w:t>
+      </w:r>
+      <w:r>
+        <w:rPr>
+          <w:rFonts w:ascii="Menlo" w:hAnsi="Menlo" w:cs="Menlo"/>
+          <w:color w:val="000080"/>
+        </w:rPr>
+        <w:t>"menu"</w:t>
+      </w:r>
+    </w:p>
+    <w:p>
+      <w:pPr>
+        <w:autoSpaceDE w:val="0"/>
+        <w:autoSpaceDN w:val="0"/>
+        <w:adjustRightInd w:val="0"/>
+        <w:rPr>
+          <w:rFonts w:ascii="Menlo" w:hAnsi="Menlo" w:cs="Menlo"/>
+          <w:color w:val="FF0000"/>
+        </w:rPr>
+      </w:pPr>
+      <w:r>
+        <w:rPr>
+          <w:rFonts w:ascii="Menlo" w:hAnsi="Menlo" w:cs="Menlo"/>
+          <w:b/>
+          <w:bCs/>
+          <w:color w:val="800000"/>
+        </w:rPr>
+        <w:t>values</w:t>
+      </w:r>
+      <w:r>
+        <w:rPr>
+          <w:rFonts w:ascii="Menlo" w:hAnsi="Menlo" w:cs="Menlo"/>
+          <w:color w:val="000000"/>
+        </w:rPr>
+        <w:t xml:space="preserve"> (</w:t>
+      </w:r>
+      <w:r>
+        <w:rPr>
+          <w:rFonts w:ascii="Menlo" w:hAnsi="Menlo" w:cs="Menlo"/>
+          <w:color w:val="008000"/>
+        </w:rPr>
+        <w:t>'fries'</w:t>
+      </w:r>
+      <w:r>
+        <w:rPr>
+          <w:rFonts w:ascii="Menlo" w:hAnsi="Menlo" w:cs="Menlo"/>
+          <w:color w:val="000000"/>
+        </w:rPr>
+        <w:t xml:space="preserve">, </w:t>
+      </w:r>
+      <w:r>
+        <w:rPr>
+          <w:rFonts w:ascii="Menlo" w:hAnsi="Menlo" w:cs="Menlo"/>
+          <w:color w:val="0000FF"/>
+        </w:rPr>
+        <w:t>5</w:t>
+      </w:r>
+      <w:r>
+        <w:rPr>
+          <w:rFonts w:ascii="Menlo" w:hAnsi="Menlo" w:cs="Menlo"/>
+          <w:color w:val="000000"/>
+        </w:rPr>
+        <w:t xml:space="preserve">, </w:t>
+      </w:r>
+      <w:r>
+        <w:rPr>
+          <w:rFonts w:ascii="Menlo" w:hAnsi="Menlo" w:cs="Menlo"/>
+          <w:color w:val="0000FF"/>
+        </w:rPr>
+        <w:t>1</w:t>
+      </w:r>
+      <w:r>
+        <w:rPr>
+          <w:rFonts w:ascii="Menlo" w:hAnsi="Menlo" w:cs="Menlo"/>
+          <w:color w:val="0000FF"/>
+        </w:rPr>
+        <w:t>0</w:t>
       </w:r>
       <w:r>
         <w:rPr>
@@ -2073,818 +3074,199 @@
         </w:rPr>
         <w:t>,</w:t>
       </w:r>
-    </w:p>
-    <w:p>
-      <w:pPr>
+      <w:r>
+        <w:rPr>
+          <w:rFonts w:ascii="Menlo" w:hAnsi="Menlo" w:cs="Menlo"/>
+          <w:color w:val="000000"/>
+        </w:rPr>
+        <w:t xml:space="preserve"> 1,</w:t>
+      </w:r>
+      <w:r>
+        <w:rPr>
+          <w:rFonts w:ascii="Menlo" w:hAnsi="Menlo" w:cs="Menlo"/>
+          <w:color w:val="000000"/>
+        </w:rPr>
+        <w:t xml:space="preserve"> </w:t>
+      </w:r>
+      <w:r>
+        <w:rPr>
+          <w:rFonts w:ascii="Menlo" w:hAnsi="Menlo" w:cs="Menlo"/>
+          <w:color w:val="0000FF"/>
+        </w:rPr>
+        <w:t>10</w:t>
+      </w:r>
+      <w:r>
+        <w:rPr>
+          <w:rFonts w:ascii="Menlo" w:hAnsi="Menlo" w:cs="Menlo"/>
+          <w:color w:val="000000"/>
+        </w:rPr>
+        <w:t>)</w:t>
+      </w:r>
+      <w:r>
         <w:rPr>
           <w:rFonts w:ascii="Menlo" w:hAnsi="Menlo" w:cs="Menlo"/>
           <w:color w:val="FF0000"/>
         </w:rPr>
-      </w:pPr>
-      <w:r>
-        <w:rPr>
-          <w:rFonts w:ascii="Menlo" w:hAnsi="Menlo" w:cs="Menlo"/>
-          <w:b/>
-          <w:bCs/>
-          <w:color w:val="800000"/>
-        </w:rPr>
-        <w:t>primary</w:t>
-      </w:r>
-      <w:r>
-        <w:rPr>
-          <w:rFonts w:ascii="Menlo" w:hAnsi="Menlo" w:cs="Menlo"/>
-          <w:color w:val="000000"/>
-        </w:rPr>
-        <w:t xml:space="preserve"> </w:t>
-      </w:r>
-      <w:r>
-        <w:rPr>
-          <w:rFonts w:ascii="Menlo" w:hAnsi="Menlo" w:cs="Menlo"/>
-          <w:b/>
-          <w:bCs/>
-          <w:color w:val="800000"/>
-        </w:rPr>
-        <w:t>key</w:t>
-      </w:r>
-      <w:r>
-        <w:rPr>
-          <w:rFonts w:ascii="Menlo" w:hAnsi="Menlo" w:cs="Menlo"/>
-          <w:color w:val="000000"/>
-        </w:rPr>
-        <w:t xml:space="preserve"> (Item))</w:t>
-      </w:r>
-      <w:r>
+        <w:t>;</w:t>
+      </w:r>
+    </w:p>
+    <w:p>
+      <w:pPr>
+        <w:autoSpaceDE w:val="0"/>
+        <w:autoSpaceDN w:val="0"/>
+        <w:adjustRightInd w:val="0"/>
         <w:rPr>
           <w:rFonts w:ascii="Menlo" w:hAnsi="Menlo" w:cs="Menlo"/>
           <w:color w:val="FF0000"/>
         </w:rPr>
+      </w:pPr>
+    </w:p>
+    <w:p>
+      <w:pPr>
+        <w:autoSpaceDE w:val="0"/>
+        <w:autoSpaceDN w:val="0"/>
+        <w:adjustRightInd w:val="0"/>
+        <w:rPr>
+          <w:rFonts w:ascii="Menlo" w:hAnsi="Menlo" w:cs="Menlo"/>
+        </w:rPr>
+      </w:pPr>
+      <w:r>
+        <w:rPr>
+          <w:rFonts w:ascii="Menlo" w:hAnsi="Menlo" w:cs="Menlo"/>
+          <w:b/>
+          <w:bCs/>
+          <w:color w:val="800000"/>
+        </w:rPr>
+        <w:t>insert</w:t>
+      </w:r>
+      <w:r>
+        <w:rPr>
+          <w:rFonts w:ascii="Menlo" w:hAnsi="Menlo" w:cs="Menlo"/>
+          <w:color w:val="000000"/>
+        </w:rPr>
+        <w:t xml:space="preserve"> </w:t>
+      </w:r>
+      <w:r>
+        <w:rPr>
+          <w:rFonts w:ascii="Menlo" w:hAnsi="Menlo" w:cs="Menlo"/>
+          <w:b/>
+          <w:bCs/>
+          <w:color w:val="800000"/>
+        </w:rPr>
+        <w:t>into</w:t>
+      </w:r>
+      <w:r>
+        <w:rPr>
+          <w:rFonts w:ascii="Menlo" w:hAnsi="Menlo" w:cs="Menlo"/>
+          <w:color w:val="000000"/>
+        </w:rPr>
+        <w:t xml:space="preserve"> </w:t>
+      </w:r>
+      <w:r>
+        <w:rPr>
+          <w:rFonts w:ascii="Menlo" w:hAnsi="Menlo" w:cs="Menlo"/>
+          <w:color w:val="000080"/>
+        </w:rPr>
+        <w:t>"menu"</w:t>
+      </w:r>
+    </w:p>
+    <w:p>
+      <w:pPr>
+        <w:autoSpaceDE w:val="0"/>
+        <w:autoSpaceDN w:val="0"/>
+        <w:adjustRightInd w:val="0"/>
+        <w:rPr>
+          <w:rFonts w:ascii="Menlo" w:hAnsi="Menlo" w:cs="Menlo"/>
+        </w:rPr>
+      </w:pPr>
+      <w:r>
+        <w:rPr>
+          <w:rFonts w:ascii="Menlo" w:hAnsi="Menlo" w:cs="Menlo"/>
+          <w:b/>
+          <w:bCs/>
+          <w:color w:val="800000"/>
+        </w:rPr>
+        <w:t>values</w:t>
+      </w:r>
+      <w:r>
+        <w:rPr>
+          <w:rFonts w:ascii="Menlo" w:hAnsi="Menlo" w:cs="Menlo"/>
+          <w:color w:val="000000"/>
+        </w:rPr>
+        <w:t xml:space="preserve"> (</w:t>
+      </w:r>
+      <w:r>
+        <w:rPr>
+          <w:rFonts w:ascii="Menlo" w:hAnsi="Menlo" w:cs="Menlo"/>
+          <w:color w:val="008000"/>
+        </w:rPr>
+        <w:t>'burger'</w:t>
+      </w:r>
+      <w:r>
+        <w:rPr>
+          <w:rFonts w:ascii="Menlo" w:hAnsi="Menlo" w:cs="Menlo"/>
+          <w:color w:val="000000"/>
+        </w:rPr>
+        <w:t xml:space="preserve">, </w:t>
+      </w:r>
+      <w:r>
+        <w:rPr>
+          <w:rFonts w:ascii="Menlo" w:hAnsi="Menlo" w:cs="Menlo"/>
+          <w:color w:val="0000FF"/>
+        </w:rPr>
+        <w:t>9</w:t>
+      </w:r>
+      <w:r>
+        <w:rPr>
+          <w:rFonts w:ascii="Menlo" w:hAnsi="Menlo" w:cs="Menlo"/>
+          <w:color w:val="000000"/>
+        </w:rPr>
+        <w:t>,</w:t>
+      </w:r>
+      <w:r>
+        <w:rPr>
+          <w:rFonts w:ascii="Menlo" w:hAnsi="Menlo" w:cs="Menlo"/>
+          <w:color w:val="000000"/>
+        </w:rPr>
+        <w:t xml:space="preserve"> 18,</w:t>
+      </w:r>
+      <w:r>
+        <w:rPr>
+          <w:rFonts w:ascii="Menlo" w:hAnsi="Menlo" w:cs="Menlo"/>
+          <w:color w:val="000000"/>
+        </w:rPr>
+        <w:t xml:space="preserve"> 2, </w:t>
+      </w:r>
+      <w:r>
+        <w:rPr>
+          <w:rFonts w:ascii="Menlo" w:hAnsi="Menlo" w:cs="Menlo"/>
+          <w:color w:val="0000FF"/>
+        </w:rPr>
+        <w:t>15</w:t>
+      </w:r>
+      <w:r>
+        <w:rPr>
+          <w:rFonts w:ascii="Menlo" w:hAnsi="Menlo" w:cs="Menlo"/>
+          <w:color w:val="000000"/>
+        </w:rPr>
+        <w:t>)</w:t>
+      </w:r>
+      <w:r>
+        <w:rPr>
+          <w:rFonts w:ascii="Menlo" w:hAnsi="Menlo" w:cs="Menlo"/>
+          <w:color w:val="FF0000"/>
+        </w:rPr>
         <w:t>;</w:t>
       </w:r>
     </w:p>
     <w:p>
       <w:pPr>
-        <w:rPr>
-          <w:rFonts w:ascii="Menlo" w:hAnsi="Menlo" w:cs="Menlo"/>
-          <w:color w:val="FF0000"/>
-        </w:rPr>
+        <w:autoSpaceDE w:val="0"/>
+        <w:autoSpaceDN w:val="0"/>
+        <w:adjustRightInd w:val="0"/>
       </w:pPr>
       <w:bookmarkStart w:id="0" w:name="_GoBack"/>
       <w:bookmarkEnd w:id="0"/>
-    </w:p>
-    <w:p>
-      <w:pPr>
-        <w:rPr>
-          <w:rFonts w:ascii="Menlo" w:hAnsi="Menlo" w:cs="Menlo"/>
-          <w:color w:val="000000" w:themeColor="text1"/>
-        </w:rPr>
-      </w:pPr>
-      <w:r>
-        <w:rPr>
-          <w:rFonts w:ascii="Menlo" w:hAnsi="Menlo" w:cs="Menlo"/>
-          <w:color w:val="000000" w:themeColor="text1"/>
-        </w:rPr>
-        <w:t>Inserting new values. Privilege=1 is for staff and Privilege=2 is for customers.</w:t>
-      </w:r>
-    </w:p>
-    <w:p>
-      <w:pPr>
-        <w:rPr>
-          <w:rFonts w:ascii="Menlo" w:hAnsi="Menlo" w:cs="Menlo"/>
-          <w:color w:val="FF0000"/>
-        </w:rPr>
-      </w:pPr>
-    </w:p>
-    <w:p>
-      <w:pPr>
-        <w:autoSpaceDE w:val="0"/>
-        <w:autoSpaceDN w:val="0"/>
-        <w:adjustRightInd w:val="0"/>
-        <w:rPr>
-          <w:rFonts w:ascii="Menlo" w:hAnsi="Menlo" w:cs="Menlo"/>
-        </w:rPr>
-      </w:pPr>
-      <w:r>
-        <w:rPr>
-          <w:rFonts w:ascii="Menlo" w:hAnsi="Menlo" w:cs="Menlo"/>
-          <w:b/>
-          <w:bCs/>
-          <w:color w:val="800000"/>
-        </w:rPr>
-        <w:t>insert</w:t>
-      </w:r>
-      <w:r>
-        <w:rPr>
-          <w:rFonts w:ascii="Menlo" w:hAnsi="Menlo" w:cs="Menlo"/>
-          <w:color w:val="000000"/>
-        </w:rPr>
-        <w:t xml:space="preserve"> </w:t>
-      </w:r>
-      <w:r>
-        <w:rPr>
-          <w:rFonts w:ascii="Menlo" w:hAnsi="Menlo" w:cs="Menlo"/>
-          <w:b/>
-          <w:bCs/>
-          <w:color w:val="800000"/>
-        </w:rPr>
-        <w:t>into</w:t>
-      </w:r>
-      <w:r>
-        <w:rPr>
-          <w:rFonts w:ascii="Menlo" w:hAnsi="Menlo" w:cs="Menlo"/>
-          <w:color w:val="000000"/>
-        </w:rPr>
-        <w:t xml:space="preserve"> </w:t>
-      </w:r>
-      <w:r>
-        <w:rPr>
-          <w:rFonts w:ascii="Menlo" w:hAnsi="Menlo" w:cs="Menlo"/>
-          <w:color w:val="000080"/>
-        </w:rPr>
-        <w:t>"</w:t>
-      </w:r>
-      <w:proofErr w:type="spellStart"/>
-      <w:r>
-        <w:rPr>
-          <w:rFonts w:ascii="Menlo" w:hAnsi="Menlo" w:cs="Menlo"/>
-          <w:color w:val="000080"/>
-        </w:rPr>
-        <w:t>login_info</w:t>
-      </w:r>
-      <w:proofErr w:type="spellEnd"/>
-      <w:r>
-        <w:rPr>
-          <w:rFonts w:ascii="Menlo" w:hAnsi="Menlo" w:cs="Menlo"/>
-          <w:color w:val="000080"/>
-        </w:rPr>
-        <w:t>"</w:t>
-      </w:r>
-    </w:p>
-    <w:p>
-      <w:pPr>
-        <w:autoSpaceDE w:val="0"/>
-        <w:autoSpaceDN w:val="0"/>
-        <w:adjustRightInd w:val="0"/>
-        <w:rPr>
-          <w:rFonts w:ascii="Menlo" w:hAnsi="Menlo" w:cs="Menlo"/>
-          <w:color w:val="FF0000"/>
-        </w:rPr>
-      </w:pPr>
-      <w:r>
-        <w:rPr>
-          <w:rFonts w:ascii="Menlo" w:hAnsi="Menlo" w:cs="Menlo"/>
-          <w:b/>
-          <w:bCs/>
-          <w:color w:val="800000"/>
-        </w:rPr>
-        <w:t>values</w:t>
-      </w:r>
-      <w:r>
-        <w:rPr>
-          <w:rFonts w:ascii="Menlo" w:hAnsi="Menlo" w:cs="Menlo"/>
-          <w:color w:val="000000"/>
-        </w:rPr>
-        <w:t xml:space="preserve"> (</w:t>
-      </w:r>
-      <w:r>
-        <w:rPr>
-          <w:rFonts w:ascii="Menlo" w:hAnsi="Menlo" w:cs="Menlo"/>
-          <w:color w:val="0000FF"/>
-        </w:rPr>
-        <w:t>1</w:t>
-      </w:r>
-      <w:r>
-        <w:rPr>
-          <w:rFonts w:ascii="Menlo" w:hAnsi="Menlo" w:cs="Menlo"/>
-          <w:color w:val="000000"/>
-        </w:rPr>
-        <w:t xml:space="preserve">, </w:t>
-      </w:r>
-      <w:r>
-        <w:rPr>
-          <w:rFonts w:ascii="Menlo" w:hAnsi="Menlo" w:cs="Menlo"/>
-          <w:color w:val="008000"/>
-        </w:rPr>
-        <w:t>'john'</w:t>
-      </w:r>
-      <w:r>
-        <w:rPr>
-          <w:rFonts w:ascii="Menlo" w:hAnsi="Menlo" w:cs="Menlo"/>
-          <w:color w:val="000000"/>
-        </w:rPr>
-        <w:t xml:space="preserve">, </w:t>
-      </w:r>
-      <w:r>
-        <w:rPr>
-          <w:rFonts w:ascii="Menlo" w:hAnsi="Menlo" w:cs="Menlo"/>
-          <w:color w:val="008000"/>
-        </w:rPr>
-        <w:t>'password'</w:t>
-      </w:r>
-      <w:r>
-        <w:rPr>
-          <w:rFonts w:ascii="Menlo" w:hAnsi="Menlo" w:cs="Menlo"/>
-          <w:color w:val="000000"/>
-        </w:rPr>
-        <w:t xml:space="preserve">, </w:t>
-      </w:r>
-      <w:r>
-        <w:rPr>
-          <w:rFonts w:ascii="Menlo" w:hAnsi="Menlo" w:cs="Menlo"/>
-          <w:color w:val="0000FF"/>
-        </w:rPr>
-        <w:t>1</w:t>
-      </w:r>
-      <w:r>
-        <w:rPr>
-          <w:rFonts w:ascii="Menlo" w:hAnsi="Menlo" w:cs="Menlo"/>
-          <w:color w:val="000000"/>
-        </w:rPr>
-        <w:t>)</w:t>
-      </w:r>
-      <w:r>
-        <w:rPr>
-          <w:rFonts w:ascii="Menlo" w:hAnsi="Menlo" w:cs="Menlo"/>
-          <w:color w:val="FF0000"/>
-        </w:rPr>
-        <w:t>;</w:t>
-      </w:r>
-    </w:p>
-    <w:p>
-      <w:pPr>
-        <w:autoSpaceDE w:val="0"/>
-        <w:autoSpaceDN w:val="0"/>
-        <w:adjustRightInd w:val="0"/>
-        <w:rPr>
-          <w:rFonts w:ascii="Menlo" w:hAnsi="Menlo" w:cs="Menlo"/>
-          <w:color w:val="FF0000"/>
-        </w:rPr>
-      </w:pPr>
-    </w:p>
-    <w:p>
-      <w:pPr>
-        <w:autoSpaceDE w:val="0"/>
-        <w:autoSpaceDN w:val="0"/>
-        <w:adjustRightInd w:val="0"/>
-        <w:rPr>
-          <w:rFonts w:ascii="Menlo" w:hAnsi="Menlo" w:cs="Menlo"/>
-        </w:rPr>
-      </w:pPr>
-      <w:r>
-        <w:rPr>
-          <w:rFonts w:ascii="Menlo" w:hAnsi="Menlo" w:cs="Menlo"/>
-          <w:b/>
-          <w:bCs/>
-          <w:color w:val="800000"/>
-        </w:rPr>
-        <w:t>insert</w:t>
-      </w:r>
-      <w:r>
-        <w:rPr>
-          <w:rFonts w:ascii="Menlo" w:hAnsi="Menlo" w:cs="Menlo"/>
-          <w:color w:val="000000"/>
-        </w:rPr>
-        <w:t xml:space="preserve"> </w:t>
-      </w:r>
-      <w:r>
-        <w:rPr>
-          <w:rFonts w:ascii="Menlo" w:hAnsi="Menlo" w:cs="Menlo"/>
-          <w:b/>
-          <w:bCs/>
-          <w:color w:val="800000"/>
-        </w:rPr>
-        <w:t>into</w:t>
-      </w:r>
-      <w:r>
-        <w:rPr>
-          <w:rFonts w:ascii="Menlo" w:hAnsi="Menlo" w:cs="Menlo"/>
-          <w:color w:val="000000"/>
-        </w:rPr>
-        <w:t xml:space="preserve"> </w:t>
-      </w:r>
-      <w:r>
-        <w:rPr>
-          <w:rFonts w:ascii="Menlo" w:hAnsi="Menlo" w:cs="Menlo"/>
-          <w:color w:val="000080"/>
-        </w:rPr>
-        <w:t>"</w:t>
-      </w:r>
-      <w:proofErr w:type="spellStart"/>
-      <w:r>
-        <w:rPr>
-          <w:rFonts w:ascii="Menlo" w:hAnsi="Menlo" w:cs="Menlo"/>
-          <w:color w:val="000080"/>
-        </w:rPr>
-        <w:t>login_info</w:t>
-      </w:r>
-      <w:proofErr w:type="spellEnd"/>
-      <w:r>
-        <w:rPr>
-          <w:rFonts w:ascii="Menlo" w:hAnsi="Menlo" w:cs="Menlo"/>
-          <w:color w:val="000080"/>
-        </w:rPr>
-        <w:t>"</w:t>
-      </w:r>
-    </w:p>
-    <w:p>
-      <w:pPr>
-        <w:autoSpaceDE w:val="0"/>
-        <w:autoSpaceDN w:val="0"/>
-        <w:adjustRightInd w:val="0"/>
-        <w:rPr>
-          <w:rFonts w:ascii="Menlo" w:hAnsi="Menlo" w:cs="Menlo"/>
-          <w:color w:val="FF0000"/>
-        </w:rPr>
-      </w:pPr>
-      <w:r>
-        <w:rPr>
-          <w:rFonts w:ascii="Menlo" w:hAnsi="Menlo" w:cs="Menlo"/>
-          <w:b/>
-          <w:bCs/>
-          <w:color w:val="800000"/>
-        </w:rPr>
-        <w:t>values</w:t>
-      </w:r>
-      <w:r>
-        <w:rPr>
-          <w:rFonts w:ascii="Menlo" w:hAnsi="Menlo" w:cs="Menlo"/>
-          <w:color w:val="000000"/>
-        </w:rPr>
-        <w:t xml:space="preserve"> (</w:t>
-      </w:r>
-      <w:r>
-        <w:rPr>
-          <w:rFonts w:ascii="Menlo" w:hAnsi="Menlo" w:cs="Menlo"/>
-          <w:color w:val="0000FF"/>
-        </w:rPr>
-        <w:t>2</w:t>
-      </w:r>
-      <w:r>
-        <w:rPr>
-          <w:rFonts w:ascii="Menlo" w:hAnsi="Menlo" w:cs="Menlo"/>
-          <w:color w:val="000000"/>
-        </w:rPr>
-        <w:t xml:space="preserve">, </w:t>
-      </w:r>
-      <w:r>
-        <w:rPr>
-          <w:rFonts w:ascii="Menlo" w:hAnsi="Menlo" w:cs="Menlo"/>
-          <w:color w:val="008000"/>
-        </w:rPr>
-        <w:t>'ben'</w:t>
-      </w:r>
-      <w:r>
-        <w:rPr>
-          <w:rFonts w:ascii="Menlo" w:hAnsi="Menlo" w:cs="Menlo"/>
-          <w:color w:val="000000"/>
-        </w:rPr>
-        <w:t xml:space="preserve">, </w:t>
-      </w:r>
-      <w:r>
-        <w:rPr>
-          <w:rFonts w:ascii="Menlo" w:hAnsi="Menlo" w:cs="Menlo"/>
-          <w:color w:val="008000"/>
-        </w:rPr>
-        <w:t>'password'</w:t>
-      </w:r>
-      <w:r>
-        <w:rPr>
-          <w:rFonts w:ascii="Menlo" w:hAnsi="Menlo" w:cs="Menlo"/>
-          <w:color w:val="000000"/>
-        </w:rPr>
-        <w:t xml:space="preserve">, </w:t>
-      </w:r>
-      <w:r>
-        <w:rPr>
-          <w:rFonts w:ascii="Menlo" w:hAnsi="Menlo" w:cs="Menlo"/>
-          <w:color w:val="0000FF"/>
-        </w:rPr>
-        <w:t>2</w:t>
-      </w:r>
-      <w:r>
-        <w:rPr>
-          <w:rFonts w:ascii="Menlo" w:hAnsi="Menlo" w:cs="Menlo"/>
-          <w:color w:val="000000"/>
-        </w:rPr>
-        <w:t>)</w:t>
-      </w:r>
-      <w:r>
-        <w:rPr>
-          <w:rFonts w:ascii="Menlo" w:hAnsi="Menlo" w:cs="Menlo"/>
-          <w:color w:val="FF0000"/>
-        </w:rPr>
-        <w:t>;</w:t>
-      </w:r>
-    </w:p>
-    <w:p>
-      <w:pPr>
-        <w:autoSpaceDE w:val="0"/>
-        <w:autoSpaceDN w:val="0"/>
-        <w:adjustRightInd w:val="0"/>
-        <w:rPr>
-          <w:rFonts w:ascii="Menlo" w:hAnsi="Menlo" w:cs="Menlo"/>
-        </w:rPr>
-      </w:pPr>
-      <w:r>
-        <w:rPr>
-          <w:rFonts w:ascii="Menlo" w:hAnsi="Menlo" w:cs="Menlo"/>
-          <w:b/>
-          <w:bCs/>
-          <w:color w:val="800000"/>
-        </w:rPr>
-        <w:t>insert</w:t>
-      </w:r>
-      <w:r>
-        <w:rPr>
-          <w:rFonts w:ascii="Menlo" w:hAnsi="Menlo" w:cs="Menlo"/>
-          <w:color w:val="000000"/>
-        </w:rPr>
-        <w:t xml:space="preserve"> </w:t>
-      </w:r>
-      <w:r>
-        <w:rPr>
-          <w:rFonts w:ascii="Menlo" w:hAnsi="Menlo" w:cs="Menlo"/>
-          <w:b/>
-          <w:bCs/>
-          <w:color w:val="800000"/>
-        </w:rPr>
-        <w:t>into</w:t>
-      </w:r>
-      <w:r>
-        <w:rPr>
-          <w:rFonts w:ascii="Menlo" w:hAnsi="Menlo" w:cs="Menlo"/>
-          <w:color w:val="000000"/>
-        </w:rPr>
-        <w:t xml:space="preserve"> </w:t>
-      </w:r>
-      <w:r>
-        <w:rPr>
-          <w:rFonts w:ascii="Menlo" w:hAnsi="Menlo" w:cs="Menlo"/>
-          <w:color w:val="000080"/>
-        </w:rPr>
-        <w:t>"</w:t>
-      </w:r>
-      <w:proofErr w:type="spellStart"/>
-      <w:r>
-        <w:rPr>
-          <w:rFonts w:ascii="Menlo" w:hAnsi="Menlo" w:cs="Menlo"/>
-          <w:color w:val="000080"/>
-        </w:rPr>
-        <w:t>customer_info</w:t>
-      </w:r>
-      <w:proofErr w:type="spellEnd"/>
-      <w:r>
-        <w:rPr>
-          <w:rFonts w:ascii="Menlo" w:hAnsi="Menlo" w:cs="Menlo"/>
-          <w:color w:val="000080"/>
-        </w:rPr>
-        <w:t>"</w:t>
-      </w:r>
-    </w:p>
-    <w:p>
-      <w:pPr>
-        <w:autoSpaceDE w:val="0"/>
-        <w:autoSpaceDN w:val="0"/>
-        <w:adjustRightInd w:val="0"/>
-        <w:rPr>
-          <w:rFonts w:ascii="Menlo" w:hAnsi="Menlo" w:cs="Menlo"/>
-        </w:rPr>
-      </w:pPr>
-      <w:r>
-        <w:rPr>
-          <w:rFonts w:ascii="Menlo" w:hAnsi="Menlo" w:cs="Menlo"/>
-          <w:b/>
-          <w:bCs/>
-          <w:color w:val="800000"/>
-        </w:rPr>
-        <w:t>values</w:t>
-      </w:r>
-      <w:r>
-        <w:rPr>
-          <w:rFonts w:ascii="Menlo" w:hAnsi="Menlo" w:cs="Menlo"/>
-          <w:color w:val="000000"/>
-        </w:rPr>
-        <w:t xml:space="preserve"> (</w:t>
-      </w:r>
-      <w:r>
-        <w:rPr>
-          <w:rFonts w:ascii="Menlo" w:hAnsi="Menlo" w:cs="Menlo"/>
-          <w:color w:val="0000FF"/>
-        </w:rPr>
-        <w:t>2</w:t>
-      </w:r>
-      <w:r>
-        <w:rPr>
-          <w:rFonts w:ascii="Menlo" w:hAnsi="Menlo" w:cs="Menlo"/>
-          <w:color w:val="000000"/>
-        </w:rPr>
-        <w:t xml:space="preserve">, </w:t>
-      </w:r>
-      <w:r>
-        <w:rPr>
-          <w:rFonts w:ascii="Menlo" w:hAnsi="Menlo" w:cs="Menlo"/>
-          <w:color w:val="008000"/>
-        </w:rPr>
-        <w:t>'ben'</w:t>
-      </w:r>
-      <w:r>
-        <w:rPr>
-          <w:rFonts w:ascii="Menlo" w:hAnsi="Menlo" w:cs="Menlo"/>
-          <w:color w:val="000000"/>
-        </w:rPr>
-        <w:t xml:space="preserve">, </w:t>
-      </w:r>
-      <w:r>
-        <w:rPr>
-          <w:rFonts w:ascii="Menlo" w:hAnsi="Menlo" w:cs="Menlo"/>
-          <w:color w:val="008000"/>
-        </w:rPr>
-        <w:t>'j'</w:t>
-      </w:r>
-      <w:r>
-        <w:rPr>
-          <w:rFonts w:ascii="Menlo" w:hAnsi="Menlo" w:cs="Menlo"/>
-          <w:color w:val="000000"/>
-        </w:rPr>
-        <w:t xml:space="preserve">, </w:t>
-      </w:r>
-      <w:r>
-        <w:rPr>
-          <w:rFonts w:ascii="Menlo" w:hAnsi="Menlo" w:cs="Menlo"/>
-          <w:color w:val="008000"/>
-        </w:rPr>
-        <w:t>'222 street'</w:t>
-      </w:r>
-      <w:r>
-        <w:rPr>
-          <w:rFonts w:ascii="Menlo" w:hAnsi="Menlo" w:cs="Menlo"/>
-          <w:color w:val="000000"/>
-        </w:rPr>
-        <w:t xml:space="preserve">, </w:t>
-      </w:r>
-      <w:r>
-        <w:rPr>
-          <w:rFonts w:ascii="Menlo" w:hAnsi="Menlo" w:cs="Menlo"/>
-          <w:color w:val="008000"/>
-        </w:rPr>
-        <w:t>'Chicago'</w:t>
-      </w:r>
-      <w:r>
-        <w:rPr>
-          <w:rFonts w:ascii="Menlo" w:hAnsi="Menlo" w:cs="Menlo"/>
-          <w:color w:val="000000"/>
-        </w:rPr>
-        <w:t xml:space="preserve">, </w:t>
-      </w:r>
-      <w:r>
-        <w:rPr>
-          <w:rFonts w:ascii="Menlo" w:hAnsi="Menlo" w:cs="Menlo"/>
-          <w:color w:val="008000"/>
-        </w:rPr>
-        <w:t>'1111222233334444'</w:t>
-      </w:r>
-      <w:r>
-        <w:rPr>
-          <w:rFonts w:ascii="Menlo" w:hAnsi="Menlo" w:cs="Menlo"/>
-          <w:color w:val="000000"/>
-        </w:rPr>
-        <w:t xml:space="preserve">, </w:t>
-      </w:r>
-      <w:r>
-        <w:rPr>
-          <w:rFonts w:ascii="Menlo" w:hAnsi="Menlo" w:cs="Menlo"/>
-          <w:color w:val="0000FF"/>
-        </w:rPr>
-        <w:t>0</w:t>
-      </w:r>
-      <w:r>
-        <w:rPr>
-          <w:rFonts w:ascii="Menlo" w:hAnsi="Menlo" w:cs="Menlo"/>
-          <w:color w:val="000000"/>
-        </w:rPr>
-        <w:t>)</w:t>
-      </w:r>
-      <w:r>
-        <w:rPr>
-          <w:rFonts w:ascii="Menlo" w:hAnsi="Menlo" w:cs="Menlo"/>
-          <w:color w:val="FF0000"/>
-        </w:rPr>
-        <w:t>;</w:t>
-      </w:r>
-    </w:p>
-    <w:p>
-      <w:pPr>
-        <w:autoSpaceDE w:val="0"/>
-        <w:autoSpaceDN w:val="0"/>
-        <w:adjustRightInd w:val="0"/>
-        <w:rPr>
-          <w:rFonts w:ascii="Menlo" w:hAnsi="Menlo" w:cs="Menlo"/>
-          <w:b/>
-          <w:bCs/>
-          <w:color w:val="800000"/>
-        </w:rPr>
-      </w:pPr>
-    </w:p>
-    <w:p>
-      <w:pPr>
-        <w:autoSpaceDE w:val="0"/>
-        <w:autoSpaceDN w:val="0"/>
-        <w:adjustRightInd w:val="0"/>
-        <w:rPr>
-          <w:rFonts w:ascii="Menlo" w:hAnsi="Menlo" w:cs="Menlo"/>
-          <w:b/>
-          <w:bCs/>
-          <w:color w:val="800000"/>
-        </w:rPr>
-      </w:pPr>
-    </w:p>
-    <w:p>
-      <w:pPr>
-        <w:autoSpaceDE w:val="0"/>
-        <w:autoSpaceDN w:val="0"/>
-        <w:adjustRightInd w:val="0"/>
-        <w:rPr>
-          <w:rFonts w:ascii="Menlo" w:hAnsi="Menlo" w:cs="Menlo"/>
-        </w:rPr>
-      </w:pPr>
-      <w:r>
-        <w:rPr>
-          <w:rFonts w:ascii="Menlo" w:hAnsi="Menlo" w:cs="Menlo"/>
-          <w:b/>
-          <w:bCs/>
-          <w:color w:val="800000"/>
-        </w:rPr>
-        <w:t>insert</w:t>
-      </w:r>
-      <w:r>
-        <w:rPr>
-          <w:rFonts w:ascii="Menlo" w:hAnsi="Menlo" w:cs="Menlo"/>
-          <w:color w:val="000000"/>
-        </w:rPr>
-        <w:t xml:space="preserve"> </w:t>
-      </w:r>
-      <w:r>
-        <w:rPr>
-          <w:rFonts w:ascii="Menlo" w:hAnsi="Menlo" w:cs="Menlo"/>
-          <w:b/>
-          <w:bCs/>
-          <w:color w:val="800000"/>
-        </w:rPr>
-        <w:t>into</w:t>
-      </w:r>
-      <w:r>
-        <w:rPr>
-          <w:rFonts w:ascii="Menlo" w:hAnsi="Menlo" w:cs="Menlo"/>
-          <w:color w:val="000000"/>
-        </w:rPr>
-        <w:t xml:space="preserve"> </w:t>
-      </w:r>
-      <w:r>
-        <w:rPr>
-          <w:rFonts w:ascii="Menlo" w:hAnsi="Menlo" w:cs="Menlo"/>
-          <w:color w:val="000080"/>
-        </w:rPr>
-        <w:t>"</w:t>
-      </w:r>
-      <w:proofErr w:type="spellStart"/>
-      <w:r>
-        <w:rPr>
-          <w:rFonts w:ascii="Menlo" w:hAnsi="Menlo" w:cs="Menlo"/>
-          <w:color w:val="000080"/>
-        </w:rPr>
-        <w:t>staff_info</w:t>
-      </w:r>
-      <w:proofErr w:type="spellEnd"/>
-      <w:r>
-        <w:rPr>
-          <w:rFonts w:ascii="Menlo" w:hAnsi="Menlo" w:cs="Menlo"/>
-          <w:color w:val="000080"/>
-        </w:rPr>
-        <w:t>"</w:t>
-      </w:r>
-    </w:p>
-    <w:p>
-      <w:pPr>
-        <w:autoSpaceDE w:val="0"/>
-        <w:autoSpaceDN w:val="0"/>
-        <w:adjustRightInd w:val="0"/>
-        <w:rPr>
-          <w:rFonts w:ascii="Menlo" w:hAnsi="Menlo" w:cs="Menlo"/>
-        </w:rPr>
-      </w:pPr>
-      <w:r>
-        <w:rPr>
-          <w:rFonts w:ascii="Menlo" w:hAnsi="Menlo" w:cs="Menlo"/>
-          <w:b/>
-          <w:bCs/>
-          <w:color w:val="800000"/>
-        </w:rPr>
-        <w:t>values</w:t>
-      </w:r>
-      <w:r>
-        <w:rPr>
-          <w:rFonts w:ascii="Menlo" w:hAnsi="Menlo" w:cs="Menlo"/>
-          <w:color w:val="000000"/>
-        </w:rPr>
-        <w:t xml:space="preserve"> (</w:t>
-      </w:r>
-      <w:r>
-        <w:rPr>
-          <w:rFonts w:ascii="Menlo" w:hAnsi="Menlo" w:cs="Menlo"/>
-          <w:color w:val="0000FF"/>
-        </w:rPr>
-        <w:t>1</w:t>
-      </w:r>
-      <w:r>
-        <w:rPr>
-          <w:rFonts w:ascii="Menlo" w:hAnsi="Menlo" w:cs="Menlo"/>
-          <w:color w:val="000000"/>
-        </w:rPr>
-        <w:t xml:space="preserve">, </w:t>
-      </w:r>
-      <w:r>
-        <w:rPr>
-          <w:rFonts w:ascii="Menlo" w:hAnsi="Menlo" w:cs="Menlo"/>
-          <w:color w:val="008000"/>
-        </w:rPr>
-        <w:t>'</w:t>
-      </w:r>
-      <w:r>
-        <w:rPr>
-          <w:rFonts w:ascii="Menlo" w:hAnsi="Menlo" w:cs="Menlo"/>
-          <w:color w:val="008000"/>
-        </w:rPr>
-        <w:t>john</w:t>
-      </w:r>
-      <w:r>
-        <w:rPr>
-          <w:rFonts w:ascii="Menlo" w:hAnsi="Menlo" w:cs="Menlo"/>
-          <w:color w:val="008000"/>
-        </w:rPr>
-        <w:t>'</w:t>
-      </w:r>
-      <w:r>
-        <w:rPr>
-          <w:rFonts w:ascii="Menlo" w:hAnsi="Menlo" w:cs="Menlo"/>
-          <w:color w:val="000000"/>
-        </w:rPr>
-        <w:t xml:space="preserve">, </w:t>
-      </w:r>
-      <w:r>
-        <w:rPr>
-          <w:rFonts w:ascii="Menlo" w:hAnsi="Menlo" w:cs="Menlo"/>
-          <w:color w:val="008000"/>
-        </w:rPr>
-        <w:t>'j'</w:t>
-      </w:r>
-      <w:r>
-        <w:rPr>
-          <w:rFonts w:ascii="Menlo" w:hAnsi="Menlo" w:cs="Menlo"/>
-          <w:color w:val="000000"/>
-        </w:rPr>
-        <w:t xml:space="preserve">, </w:t>
-      </w:r>
-      <w:r>
-        <w:rPr>
-          <w:rFonts w:ascii="Menlo" w:hAnsi="Menlo" w:cs="Menlo"/>
-          <w:color w:val="008000"/>
-        </w:rPr>
-        <w:t>'222 street'</w:t>
-      </w:r>
-      <w:r>
-        <w:rPr>
-          <w:rFonts w:ascii="Menlo" w:hAnsi="Menlo" w:cs="Menlo"/>
-          <w:color w:val="000000"/>
-        </w:rPr>
-        <w:t xml:space="preserve">, </w:t>
-      </w:r>
-      <w:r>
-        <w:rPr>
-          <w:rFonts w:ascii="Menlo" w:hAnsi="Menlo" w:cs="Menlo"/>
-          <w:color w:val="008000"/>
-        </w:rPr>
-        <w:t>'Chicago', ‘Chief’</w:t>
-      </w:r>
-      <w:r>
-        <w:rPr>
-          <w:rFonts w:ascii="Menlo" w:hAnsi="Menlo" w:cs="Menlo"/>
-          <w:color w:val="000000"/>
-        </w:rPr>
-        <w:t>)</w:t>
-      </w:r>
-      <w:r>
-        <w:rPr>
-          <w:rFonts w:ascii="Menlo" w:hAnsi="Menlo" w:cs="Menlo"/>
-          <w:color w:val="FF0000"/>
-        </w:rPr>
-        <w:t>;</w:t>
-      </w:r>
-    </w:p>
-    <w:p>
-      <w:pPr>
-        <w:autoSpaceDE w:val="0"/>
-        <w:autoSpaceDN w:val="0"/>
-        <w:adjustRightInd w:val="0"/>
-      </w:pPr>
     </w:p>
     <w:sectPr>
       <w:pgSz w:w="12240" w:h="15840"/>

</xml_diff>

<commit_message>
Update customer_info db, make points float
</commit_message>
<xml_diff>
--- a/DB_instructions.docx
+++ b/DB_instructions.docx
@@ -420,14 +420,25 @@
         </w:rPr>
         <w:t xml:space="preserve">Points </w:t>
       </w:r>
-      <w:r>
-        <w:rPr>
-          <w:rFonts w:ascii="Menlo" w:hAnsi="Menlo" w:cs="Menlo"/>
-          <w:b/>
-          <w:bCs/>
-          <w:color w:val="000080"/>
-        </w:rPr>
-        <w:t>int</w:t>
+      <w:proofErr w:type="gramStart"/>
+      <w:r>
+        <w:rPr>
+          <w:rFonts w:ascii="Menlo" w:hAnsi="Menlo" w:cs="Menlo"/>
+          <w:b/>
+          <w:bCs/>
+          <w:color w:val="000080"/>
+        </w:rPr>
+        <w:t>float(</w:t>
+      </w:r>
+      <w:proofErr w:type="gramEnd"/>
+      <w:r>
+        <w:rPr>
+          <w:rFonts w:ascii="Menlo" w:hAnsi="Menlo" w:cs="Menlo"/>
+          <w:b/>
+          <w:bCs/>
+          <w:color w:val="000080"/>
+        </w:rPr>
+        <w:t>24)</w:t>
       </w:r>
       <w:r>
         <w:rPr>
@@ -499,592 +510,592 @@
         </w:rPr>
         <w:t>;</w:t>
       </w:r>
-    </w:p>
-    <w:p/>
-    <w:p>
-      <w:pPr>
-        <w:autoSpaceDE w:val="0"/>
-        <w:autoSpaceDN w:val="0"/>
-        <w:adjustRightInd w:val="0"/>
-        <w:rPr>
-          <w:rFonts w:ascii="Menlo" w:hAnsi="Menlo" w:cs="Menlo"/>
-        </w:rPr>
-      </w:pPr>
-      <w:r>
-        <w:rPr>
-          <w:rFonts w:ascii="Menlo" w:hAnsi="Menlo" w:cs="Menlo"/>
-          <w:b/>
-          <w:bCs/>
-          <w:color w:val="800000"/>
-        </w:rPr>
-        <w:t>create</w:t>
-      </w:r>
-      <w:r>
-        <w:rPr>
-          <w:rFonts w:ascii="Menlo" w:hAnsi="Menlo" w:cs="Menlo"/>
-          <w:color w:val="000000"/>
-        </w:rPr>
-        <w:t xml:space="preserve"> </w:t>
-      </w:r>
-      <w:r>
-        <w:rPr>
-          <w:rFonts w:ascii="Menlo" w:hAnsi="Menlo" w:cs="Menlo"/>
-          <w:b/>
-          <w:bCs/>
-          <w:color w:val="800000"/>
-        </w:rPr>
-        <w:t>table</w:t>
-      </w:r>
-      <w:r>
-        <w:rPr>
-          <w:rFonts w:ascii="Menlo" w:hAnsi="Menlo" w:cs="Menlo"/>
-          <w:color w:val="000000"/>
-        </w:rPr>
-        <w:t xml:space="preserve"> orders (</w:t>
-      </w:r>
-    </w:p>
-    <w:p>
-      <w:pPr>
-        <w:autoSpaceDE w:val="0"/>
-        <w:autoSpaceDN w:val="0"/>
-        <w:adjustRightInd w:val="0"/>
-        <w:rPr>
-          <w:rFonts w:ascii="Menlo" w:hAnsi="Menlo" w:cs="Menlo"/>
-        </w:rPr>
-      </w:pPr>
-      <w:proofErr w:type="spellStart"/>
-      <w:r>
-        <w:rPr>
-          <w:rFonts w:ascii="Menlo" w:hAnsi="Menlo" w:cs="Menlo"/>
-          <w:color w:val="000000"/>
-        </w:rPr>
-        <w:t>orderitemid</w:t>
-      </w:r>
-      <w:proofErr w:type="spellEnd"/>
-      <w:r>
-        <w:rPr>
-          <w:rFonts w:ascii="Menlo" w:hAnsi="Menlo" w:cs="Menlo"/>
-          <w:color w:val="000000"/>
-        </w:rPr>
-        <w:t xml:space="preserve"> </w:t>
-      </w:r>
-      <w:r>
-        <w:rPr>
-          <w:rFonts w:ascii="Menlo" w:hAnsi="Menlo" w:cs="Menlo"/>
-          <w:b/>
-          <w:bCs/>
-          <w:color w:val="000080"/>
-        </w:rPr>
-        <w:t>serial</w:t>
-      </w:r>
-      <w:r>
-        <w:rPr>
-          <w:rFonts w:ascii="Menlo" w:hAnsi="Menlo" w:cs="Menlo"/>
-          <w:color w:val="000000"/>
-        </w:rPr>
-        <w:t xml:space="preserve"> </w:t>
-      </w:r>
-      <w:r>
-        <w:rPr>
-          <w:rFonts w:ascii="Menlo" w:hAnsi="Menlo" w:cs="Menlo"/>
-          <w:b/>
-          <w:bCs/>
-          <w:color w:val="800000"/>
-        </w:rPr>
-        <w:t>NOT</w:t>
-      </w:r>
-      <w:r>
-        <w:rPr>
-          <w:rFonts w:ascii="Menlo" w:hAnsi="Menlo" w:cs="Menlo"/>
-          <w:color w:val="000000"/>
-        </w:rPr>
-        <w:t xml:space="preserve"> </w:t>
-      </w:r>
-      <w:r>
-        <w:rPr>
-          <w:rFonts w:ascii="Menlo" w:hAnsi="Menlo" w:cs="Menlo"/>
-          <w:b/>
-          <w:bCs/>
-          <w:color w:val="800000"/>
-        </w:rPr>
-        <w:t>NULL</w:t>
-      </w:r>
-      <w:r>
-        <w:rPr>
-          <w:rFonts w:ascii="Menlo" w:hAnsi="Menlo" w:cs="Menlo"/>
-          <w:color w:val="000000"/>
-        </w:rPr>
-        <w:t>,</w:t>
-      </w:r>
-    </w:p>
-    <w:p>
-      <w:pPr>
-        <w:autoSpaceDE w:val="0"/>
-        <w:autoSpaceDN w:val="0"/>
-        <w:adjustRightInd w:val="0"/>
-        <w:rPr>
-          <w:rFonts w:ascii="Menlo" w:hAnsi="Menlo" w:cs="Menlo"/>
-        </w:rPr>
-      </w:pPr>
-      <w:proofErr w:type="spellStart"/>
-      <w:r>
-        <w:rPr>
-          <w:rFonts w:ascii="Menlo" w:hAnsi="Menlo" w:cs="Menlo"/>
-          <w:color w:val="000000"/>
-        </w:rPr>
-        <w:t>transaction</w:t>
-      </w:r>
-      <w:r>
-        <w:rPr>
-          <w:rFonts w:ascii="Menlo" w:hAnsi="Menlo" w:cs="Menlo"/>
-          <w:color w:val="000000"/>
-        </w:rPr>
-        <w:t>id</w:t>
-      </w:r>
-      <w:proofErr w:type="spellEnd"/>
-      <w:r>
-        <w:rPr>
-          <w:rFonts w:ascii="Menlo" w:hAnsi="Menlo" w:cs="Menlo"/>
-          <w:color w:val="000000"/>
-        </w:rPr>
-        <w:t xml:space="preserve"> </w:t>
-      </w:r>
-      <w:r>
-        <w:rPr>
-          <w:rFonts w:ascii="Menlo" w:hAnsi="Menlo" w:cs="Menlo"/>
-          <w:b/>
-          <w:bCs/>
-          <w:color w:val="000080"/>
-        </w:rPr>
-        <w:t>int</w:t>
-      </w:r>
-      <w:r>
-        <w:rPr>
-          <w:rFonts w:ascii="Menlo" w:hAnsi="Menlo" w:cs="Menlo"/>
-          <w:color w:val="000000"/>
-        </w:rPr>
-        <w:t>,</w:t>
-      </w:r>
-      <w:proofErr w:type="spellStart"/>
-    </w:p>
-    <w:p>
-      <w:pPr>
-        <w:autoSpaceDE w:val="0"/>
-        <w:autoSpaceDN w:val="0"/>
-        <w:adjustRightInd w:val="0"/>
-        <w:rPr>
-          <w:rFonts w:ascii="Menlo" w:hAnsi="Menlo" w:cs="Menlo"/>
-        </w:rPr>
-      </w:pPr>
-      <w:r>
-        <w:rPr>
-          <w:rFonts w:ascii="Menlo" w:hAnsi="Menlo" w:cs="Menlo"/>
-          <w:color w:val="000000"/>
-        </w:rPr>
-        <w:t>typeoforder</w:t>
-      </w:r>
-      <w:proofErr w:type="spellEnd"/>
-      <w:r>
-        <w:rPr>
-          <w:rFonts w:ascii="Menlo" w:hAnsi="Menlo" w:cs="Menlo"/>
-          <w:color w:val="000000"/>
-        </w:rPr>
-        <w:t xml:space="preserve"> </w:t>
-      </w:r>
-      <w:r>
-        <w:rPr>
-          <w:rFonts w:ascii="Menlo" w:hAnsi="Menlo" w:cs="Menlo"/>
-          <w:b/>
-          <w:bCs/>
-          <w:color w:val="000080"/>
-        </w:rPr>
-        <w:t>int</w:t>
-      </w:r>
-      <w:r>
-        <w:rPr>
-          <w:rFonts w:ascii="Menlo" w:hAnsi="Menlo" w:cs="Menlo"/>
-          <w:color w:val="000000"/>
-        </w:rPr>
-        <w:t>,</w:t>
-      </w:r>
-    </w:p>
-    <w:p>
-      <w:pPr>
-        <w:autoSpaceDE w:val="0"/>
-        <w:autoSpaceDN w:val="0"/>
-        <w:adjustRightInd w:val="0"/>
-        <w:rPr>
-          <w:rFonts w:ascii="Menlo" w:hAnsi="Menlo" w:cs="Menlo"/>
-        </w:rPr>
-      </w:pPr>
-      <w:r>
-        <w:rPr>
-          <w:rFonts w:ascii="Menlo" w:hAnsi="Menlo" w:cs="Menlo"/>
-          <w:color w:val="000000"/>
-        </w:rPr>
-        <w:t xml:space="preserve">datetime </w:t>
-      </w:r>
-      <w:r>
-        <w:rPr>
-          <w:rFonts w:ascii="Menlo" w:hAnsi="Menlo" w:cs="Menlo"/>
-          <w:b/>
-          <w:bCs/>
-          <w:color w:val="000080"/>
-        </w:rPr>
-        <w:t>timestamp</w:t>
-      </w:r>
-      <w:r>
-        <w:rPr>
-          <w:rFonts w:ascii="Menlo" w:hAnsi="Menlo" w:cs="Menlo"/>
-          <w:color w:val="000000"/>
-        </w:rPr>
-        <w:t>,</w:t>
-      </w:r>
-    </w:p>
-    <w:p>
-      <w:pPr>
-        <w:autoSpaceDE w:val="0"/>
-        <w:autoSpaceDN w:val="0"/>
-        <w:adjustRightInd w:val="0"/>
-        <w:rPr>
-          <w:rFonts w:ascii="Menlo" w:hAnsi="Menlo" w:cs="Menlo"/>
-        </w:rPr>
-      </w:pPr>
-      <w:proofErr w:type="spellStart"/>
-      <w:r>
-        <w:rPr>
-          <w:rFonts w:ascii="Menlo" w:hAnsi="Menlo" w:cs="Menlo"/>
-          <w:color w:val="000000"/>
-        </w:rPr>
-        <w:t>CustomerID</w:t>
-      </w:r>
-      <w:proofErr w:type="spellEnd"/>
-      <w:r>
-        <w:rPr>
-          <w:rFonts w:ascii="Menlo" w:hAnsi="Menlo" w:cs="Menlo"/>
-          <w:color w:val="000000"/>
-        </w:rPr>
-        <w:t xml:space="preserve"> </w:t>
-      </w:r>
-      <w:r>
-        <w:rPr>
-          <w:rFonts w:ascii="Menlo" w:hAnsi="Menlo" w:cs="Menlo"/>
-          <w:b/>
-          <w:bCs/>
-          <w:color w:val="000080"/>
-        </w:rPr>
-        <w:t>int</w:t>
-      </w:r>
-      <w:r>
-        <w:rPr>
-          <w:rFonts w:ascii="Menlo" w:hAnsi="Menlo" w:cs="Menlo"/>
-          <w:color w:val="000000"/>
-        </w:rPr>
-        <w:t>,</w:t>
-      </w:r>
-    </w:p>
-    <w:p>
-      <w:pPr>
-        <w:autoSpaceDE w:val="0"/>
-        <w:autoSpaceDN w:val="0"/>
-        <w:adjustRightInd w:val="0"/>
-        <w:rPr>
-          <w:rFonts w:ascii="Menlo" w:hAnsi="Menlo" w:cs="Menlo"/>
-        </w:rPr>
-      </w:pPr>
-      <w:r>
-        <w:rPr>
-          <w:rFonts w:ascii="Menlo" w:hAnsi="Menlo" w:cs="Menlo"/>
-          <w:color w:val="000000"/>
-        </w:rPr>
-        <w:t xml:space="preserve">Item </w:t>
-      </w:r>
-      <w:proofErr w:type="gramStart"/>
-      <w:r>
-        <w:rPr>
-          <w:rFonts w:ascii="Menlo" w:hAnsi="Menlo" w:cs="Menlo"/>
-          <w:b/>
-          <w:bCs/>
-          <w:color w:val="000080"/>
-        </w:rPr>
-        <w:t>varchar</w:t>
-      </w:r>
-      <w:r>
-        <w:rPr>
-          <w:rFonts w:ascii="Menlo" w:hAnsi="Menlo" w:cs="Menlo"/>
-          <w:color w:val="000000"/>
-        </w:rPr>
-        <w:t>(</w:t>
-      </w:r>
-      <w:proofErr w:type="gramEnd"/>
-      <w:r>
-        <w:rPr>
-          <w:rFonts w:ascii="Menlo" w:hAnsi="Menlo" w:cs="Menlo"/>
-          <w:color w:val="0000FF"/>
-        </w:rPr>
-        <w:t>255</w:t>
-      </w:r>
-      <w:r>
-        <w:rPr>
-          <w:rFonts w:ascii="Menlo" w:hAnsi="Menlo" w:cs="Menlo"/>
-          <w:color w:val="000000"/>
-        </w:rPr>
-        <w:t>),</w:t>
-      </w:r>
-    </w:p>
-    <w:p>
-      <w:pPr>
-        <w:autoSpaceDE w:val="0"/>
-        <w:autoSpaceDN w:val="0"/>
-        <w:adjustRightInd w:val="0"/>
-        <w:rPr>
-          <w:rFonts w:ascii="Menlo" w:hAnsi="Menlo" w:cs="Menlo"/>
-        </w:rPr>
-      </w:pPr>
-      <w:r>
-        <w:rPr>
-          <w:rFonts w:ascii="Menlo" w:hAnsi="Menlo" w:cs="Menlo"/>
-          <w:color w:val="000000"/>
-        </w:rPr>
-        <w:t xml:space="preserve">Price </w:t>
-      </w:r>
-      <w:proofErr w:type="gramStart"/>
-      <w:r>
-        <w:rPr>
-          <w:rFonts w:ascii="Menlo" w:hAnsi="Menlo" w:cs="Menlo"/>
-          <w:b/>
-          <w:bCs/>
-          <w:color w:val="800000"/>
-        </w:rPr>
-        <w:t>float</w:t>
-      </w:r>
-      <w:r>
-        <w:rPr>
-          <w:rFonts w:ascii="Menlo" w:hAnsi="Menlo" w:cs="Menlo"/>
-          <w:color w:val="000000"/>
-        </w:rPr>
-        <w:t>(</w:t>
-      </w:r>
-      <w:proofErr w:type="gramEnd"/>
-      <w:r>
-        <w:rPr>
-          <w:rFonts w:ascii="Menlo" w:hAnsi="Menlo" w:cs="Menlo"/>
-          <w:color w:val="0000FF"/>
-        </w:rPr>
-        <w:t>24</w:t>
-      </w:r>
-      <w:r>
-        <w:rPr>
-          <w:rFonts w:ascii="Menlo" w:hAnsi="Menlo" w:cs="Menlo"/>
-          <w:color w:val="000000"/>
-        </w:rPr>
-        <w:t>),</w:t>
-      </w:r>
-    </w:p>
-    <w:p>
-      <w:pPr>
-        <w:autoSpaceDE w:val="0"/>
-        <w:autoSpaceDN w:val="0"/>
-        <w:adjustRightInd w:val="0"/>
-        <w:rPr>
-          <w:rFonts w:ascii="Menlo" w:hAnsi="Menlo" w:cs="Menlo"/>
-        </w:rPr>
-      </w:pPr>
-      <w:r>
-        <w:rPr>
-          <w:rFonts w:ascii="Menlo" w:hAnsi="Menlo" w:cs="Menlo"/>
-          <w:color w:val="000000"/>
-        </w:rPr>
-        <w:t xml:space="preserve">Ready </w:t>
-      </w:r>
-      <w:r>
-        <w:rPr>
-          <w:rFonts w:ascii="Menlo" w:hAnsi="Menlo" w:cs="Menlo"/>
-          <w:b/>
-          <w:bCs/>
-          <w:color w:val="000080"/>
-        </w:rPr>
-        <w:t>bool</w:t>
-      </w:r>
-      <w:r>
-        <w:rPr>
-          <w:rFonts w:ascii="Menlo" w:hAnsi="Menlo" w:cs="Menlo"/>
-          <w:color w:val="000000"/>
-        </w:rPr>
-        <w:t xml:space="preserve"> </w:t>
-      </w:r>
-      <w:r>
-        <w:rPr>
-          <w:rFonts w:ascii="Menlo" w:hAnsi="Menlo" w:cs="Menlo"/>
-          <w:b/>
-          <w:bCs/>
-          <w:color w:val="800000"/>
-        </w:rPr>
-        <w:t>not</w:t>
-      </w:r>
-      <w:r>
-        <w:rPr>
-          <w:rFonts w:ascii="Menlo" w:hAnsi="Menlo" w:cs="Menlo"/>
-          <w:color w:val="000000"/>
-        </w:rPr>
-        <w:t xml:space="preserve"> </w:t>
-      </w:r>
-      <w:r>
-        <w:rPr>
-          <w:rFonts w:ascii="Menlo" w:hAnsi="Menlo" w:cs="Menlo"/>
-          <w:b/>
-          <w:bCs/>
-          <w:color w:val="800000"/>
-        </w:rPr>
-        <w:t>null</w:t>
-      </w:r>
-      <w:r>
-        <w:rPr>
-          <w:rFonts w:ascii="Menlo" w:hAnsi="Menlo" w:cs="Menlo"/>
-          <w:color w:val="000000"/>
-        </w:rPr>
-        <w:t>,</w:t>
-      </w:r>
-    </w:p>
-    <w:p>
-      <w:pPr>
-        <w:autoSpaceDE w:val="0"/>
-        <w:autoSpaceDN w:val="0"/>
-        <w:adjustRightInd w:val="0"/>
-        <w:rPr>
-          <w:rFonts w:ascii="Menlo" w:hAnsi="Menlo" w:cs="Menlo"/>
-        </w:rPr>
-      </w:pPr>
-      <w:r>
-        <w:rPr>
-          <w:rFonts w:ascii="Menlo" w:hAnsi="Menlo" w:cs="Menlo"/>
-          <w:color w:val="000000"/>
-        </w:rPr>
-        <w:t xml:space="preserve">Paid </w:t>
-      </w:r>
-      <w:r>
-        <w:rPr>
-          <w:rFonts w:ascii="Menlo" w:hAnsi="Menlo" w:cs="Menlo"/>
-          <w:b/>
-          <w:bCs/>
-          <w:color w:val="000080"/>
-        </w:rPr>
-        <w:t>bool</w:t>
-      </w:r>
-      <w:r>
-        <w:rPr>
-          <w:rFonts w:ascii="Menlo" w:hAnsi="Menlo" w:cs="Menlo"/>
-          <w:color w:val="000000"/>
-        </w:rPr>
-        <w:t xml:space="preserve"> </w:t>
-      </w:r>
-      <w:r>
-        <w:rPr>
-          <w:rFonts w:ascii="Menlo" w:hAnsi="Menlo" w:cs="Menlo"/>
-          <w:b/>
-          <w:bCs/>
-          <w:color w:val="800000"/>
-        </w:rPr>
-        <w:t>not</w:t>
-      </w:r>
-      <w:r>
-        <w:rPr>
-          <w:rFonts w:ascii="Menlo" w:hAnsi="Menlo" w:cs="Menlo"/>
-          <w:color w:val="000000"/>
-        </w:rPr>
-        <w:t xml:space="preserve"> </w:t>
-      </w:r>
-      <w:r>
-        <w:rPr>
-          <w:rFonts w:ascii="Menlo" w:hAnsi="Menlo" w:cs="Menlo"/>
-          <w:b/>
-          <w:bCs/>
-          <w:color w:val="800000"/>
-        </w:rPr>
-        <w:t>null</w:t>
-      </w:r>
-      <w:r>
-        <w:rPr>
-          <w:rFonts w:ascii="Menlo" w:hAnsi="Menlo" w:cs="Menlo"/>
-          <w:color w:val="000000"/>
-        </w:rPr>
-        <w:t>,</w:t>
-      </w:r>
-    </w:p>
-    <w:p>
-      <w:pPr>
-        <w:autoSpaceDE w:val="0"/>
-        <w:autoSpaceDN w:val="0"/>
-        <w:adjustRightInd w:val="0"/>
-        <w:rPr>
-          <w:rFonts w:ascii="Menlo" w:hAnsi="Menlo" w:cs="Menlo"/>
-        </w:rPr>
-      </w:pPr>
-      <w:r>
-        <w:rPr>
-          <w:rFonts w:ascii="Menlo" w:hAnsi="Menlo" w:cs="Menlo"/>
-          <w:b/>
-          <w:bCs/>
-          <w:color w:val="800000"/>
-        </w:rPr>
-        <w:t>primary</w:t>
-      </w:r>
-      <w:r>
-        <w:rPr>
-          <w:rFonts w:ascii="Menlo" w:hAnsi="Menlo" w:cs="Menlo"/>
-          <w:color w:val="000000"/>
-        </w:rPr>
-        <w:t xml:space="preserve"> </w:t>
-      </w:r>
-      <w:r>
-        <w:rPr>
-          <w:rFonts w:ascii="Menlo" w:hAnsi="Menlo" w:cs="Menlo"/>
-          <w:b/>
-          <w:bCs/>
-          <w:color w:val="800000"/>
-        </w:rPr>
-        <w:t>key</w:t>
-      </w:r>
-      <w:r>
-        <w:rPr>
-          <w:rFonts w:ascii="Menlo" w:hAnsi="Menlo" w:cs="Menlo"/>
-          <w:color w:val="000000"/>
-        </w:rPr>
-        <w:t xml:space="preserve"> (</w:t>
-      </w:r>
-      <w:proofErr w:type="spellStart"/>
-      <w:r>
-        <w:rPr>
-          <w:rFonts w:ascii="Menlo" w:hAnsi="Menlo" w:cs="Menlo"/>
-          <w:color w:val="000000"/>
-        </w:rPr>
-        <w:t>orderitemid</w:t>
-      </w:r>
-      <w:proofErr w:type="spellEnd"/>
-      <w:r>
-        <w:rPr>
-          <w:rFonts w:ascii="Menlo" w:hAnsi="Menlo" w:cs="Menlo"/>
-          <w:color w:val="000000"/>
-        </w:rPr>
-        <w:t>))</w:t>
-      </w:r>
-      <w:r>
-        <w:rPr>
-          <w:rFonts w:ascii="Menlo" w:hAnsi="Menlo" w:cs="Menlo"/>
-          <w:color w:val="FF0000"/>
-        </w:rPr>
-        <w:t>;</w:t>
-      </w:r>
-    </w:p>
-    <w:p>
-      <w:pPr>
-        <w:rPr>
-          <w:rFonts w:ascii="Menlo" w:hAnsi="Menlo" w:cs="Menlo"/>
-          <w:color w:val="FF0000"/>
-        </w:rPr>
-      </w:pPr>
       <w:bookmarkStart w:id="0" w:name="_GoBack"/>
       <w:bookmarkEnd w:id="0"/>
+    </w:p>
+    <w:p/>
+    <w:p>
+      <w:pPr>
+        <w:autoSpaceDE w:val="0"/>
+        <w:autoSpaceDN w:val="0"/>
+        <w:adjustRightInd w:val="0"/>
+        <w:rPr>
+          <w:rFonts w:ascii="Menlo" w:hAnsi="Menlo" w:cs="Menlo"/>
+        </w:rPr>
+      </w:pPr>
+      <w:r>
+        <w:rPr>
+          <w:rFonts w:ascii="Menlo" w:hAnsi="Menlo" w:cs="Menlo"/>
+          <w:b/>
+          <w:bCs/>
+          <w:color w:val="800000"/>
+        </w:rPr>
+        <w:t>create</w:t>
+      </w:r>
+      <w:r>
+        <w:rPr>
+          <w:rFonts w:ascii="Menlo" w:hAnsi="Menlo" w:cs="Menlo"/>
+          <w:color w:val="000000"/>
+        </w:rPr>
+        <w:t xml:space="preserve"> </w:t>
+      </w:r>
+      <w:r>
+        <w:rPr>
+          <w:rFonts w:ascii="Menlo" w:hAnsi="Menlo" w:cs="Menlo"/>
+          <w:b/>
+          <w:bCs/>
+          <w:color w:val="800000"/>
+        </w:rPr>
+        <w:t>table</w:t>
+      </w:r>
+      <w:r>
+        <w:rPr>
+          <w:rFonts w:ascii="Menlo" w:hAnsi="Menlo" w:cs="Menlo"/>
+          <w:color w:val="000000"/>
+        </w:rPr>
+        <w:t xml:space="preserve"> orders (</w:t>
+      </w:r>
+    </w:p>
+    <w:p>
+      <w:pPr>
+        <w:autoSpaceDE w:val="0"/>
+        <w:autoSpaceDN w:val="0"/>
+        <w:adjustRightInd w:val="0"/>
+        <w:rPr>
+          <w:rFonts w:ascii="Menlo" w:hAnsi="Menlo" w:cs="Menlo"/>
+        </w:rPr>
+      </w:pPr>
+      <w:proofErr w:type="spellStart"/>
+      <w:r>
+        <w:rPr>
+          <w:rFonts w:ascii="Menlo" w:hAnsi="Menlo" w:cs="Menlo"/>
+          <w:color w:val="000000"/>
+        </w:rPr>
+        <w:t>orderitemid</w:t>
+      </w:r>
+      <w:proofErr w:type="spellEnd"/>
+      <w:r>
+        <w:rPr>
+          <w:rFonts w:ascii="Menlo" w:hAnsi="Menlo" w:cs="Menlo"/>
+          <w:color w:val="000000"/>
+        </w:rPr>
+        <w:t xml:space="preserve"> </w:t>
+      </w:r>
+      <w:r>
+        <w:rPr>
+          <w:rFonts w:ascii="Menlo" w:hAnsi="Menlo" w:cs="Menlo"/>
+          <w:b/>
+          <w:bCs/>
+          <w:color w:val="000080"/>
+        </w:rPr>
+        <w:t>serial</w:t>
+      </w:r>
+      <w:r>
+        <w:rPr>
+          <w:rFonts w:ascii="Menlo" w:hAnsi="Menlo" w:cs="Menlo"/>
+          <w:color w:val="000000"/>
+        </w:rPr>
+        <w:t xml:space="preserve"> </w:t>
+      </w:r>
+      <w:r>
+        <w:rPr>
+          <w:rFonts w:ascii="Menlo" w:hAnsi="Menlo" w:cs="Menlo"/>
+          <w:b/>
+          <w:bCs/>
+          <w:color w:val="800000"/>
+        </w:rPr>
+        <w:t>NOT</w:t>
+      </w:r>
+      <w:r>
+        <w:rPr>
+          <w:rFonts w:ascii="Menlo" w:hAnsi="Menlo" w:cs="Menlo"/>
+          <w:color w:val="000000"/>
+        </w:rPr>
+        <w:t xml:space="preserve"> </w:t>
+      </w:r>
+      <w:r>
+        <w:rPr>
+          <w:rFonts w:ascii="Menlo" w:hAnsi="Menlo" w:cs="Menlo"/>
+          <w:b/>
+          <w:bCs/>
+          <w:color w:val="800000"/>
+        </w:rPr>
+        <w:t>NULL</w:t>
+      </w:r>
+      <w:r>
+        <w:rPr>
+          <w:rFonts w:ascii="Menlo" w:hAnsi="Menlo" w:cs="Menlo"/>
+          <w:color w:val="000000"/>
+        </w:rPr>
+        <w:t>,</w:t>
+      </w:r>
+    </w:p>
+    <w:p>
+      <w:pPr>
+        <w:autoSpaceDE w:val="0"/>
+        <w:autoSpaceDN w:val="0"/>
+        <w:adjustRightInd w:val="0"/>
+        <w:rPr>
+          <w:rFonts w:ascii="Menlo" w:hAnsi="Menlo" w:cs="Menlo"/>
+        </w:rPr>
+      </w:pPr>
+      <w:proofErr w:type="spellStart"/>
+      <w:r>
+        <w:rPr>
+          <w:rFonts w:ascii="Menlo" w:hAnsi="Menlo" w:cs="Menlo"/>
+          <w:color w:val="000000"/>
+        </w:rPr>
+        <w:t>transaction</w:t>
+      </w:r>
+      <w:r>
+        <w:rPr>
+          <w:rFonts w:ascii="Menlo" w:hAnsi="Menlo" w:cs="Menlo"/>
+          <w:color w:val="000000"/>
+        </w:rPr>
+        <w:t>id</w:t>
+      </w:r>
+      <w:proofErr w:type="spellEnd"/>
+      <w:r>
+        <w:rPr>
+          <w:rFonts w:ascii="Menlo" w:hAnsi="Menlo" w:cs="Menlo"/>
+          <w:color w:val="000000"/>
+        </w:rPr>
+        <w:t xml:space="preserve"> </w:t>
+      </w:r>
+      <w:r>
+        <w:rPr>
+          <w:rFonts w:ascii="Menlo" w:hAnsi="Menlo" w:cs="Menlo"/>
+          <w:b/>
+          <w:bCs/>
+          <w:color w:val="000080"/>
+        </w:rPr>
+        <w:t>int</w:t>
+      </w:r>
+      <w:r>
+        <w:rPr>
+          <w:rFonts w:ascii="Menlo" w:hAnsi="Menlo" w:cs="Menlo"/>
+          <w:color w:val="000000"/>
+        </w:rPr>
+        <w:t>,</w:t>
+      </w:r>
+    </w:p>
+    <w:p>
+      <w:pPr>
+        <w:autoSpaceDE w:val="0"/>
+        <w:autoSpaceDN w:val="0"/>
+        <w:adjustRightInd w:val="0"/>
+        <w:rPr>
+          <w:rFonts w:ascii="Menlo" w:hAnsi="Menlo" w:cs="Menlo"/>
+        </w:rPr>
+      </w:pPr>
+      <w:proofErr w:type="spellStart"/>
+      <w:r>
+        <w:rPr>
+          <w:rFonts w:ascii="Menlo" w:hAnsi="Menlo" w:cs="Menlo"/>
+          <w:color w:val="000000"/>
+        </w:rPr>
+        <w:t>typeoforder</w:t>
+      </w:r>
+      <w:proofErr w:type="spellEnd"/>
+      <w:r>
+        <w:rPr>
+          <w:rFonts w:ascii="Menlo" w:hAnsi="Menlo" w:cs="Menlo"/>
+          <w:color w:val="000000"/>
+        </w:rPr>
+        <w:t xml:space="preserve"> </w:t>
+      </w:r>
+      <w:r>
+        <w:rPr>
+          <w:rFonts w:ascii="Menlo" w:hAnsi="Menlo" w:cs="Menlo"/>
+          <w:b/>
+          <w:bCs/>
+          <w:color w:val="000080"/>
+        </w:rPr>
+        <w:t>int</w:t>
+      </w:r>
+      <w:r>
+        <w:rPr>
+          <w:rFonts w:ascii="Menlo" w:hAnsi="Menlo" w:cs="Menlo"/>
+          <w:color w:val="000000"/>
+        </w:rPr>
+        <w:t>,</w:t>
+      </w:r>
+    </w:p>
+    <w:p>
+      <w:pPr>
+        <w:autoSpaceDE w:val="0"/>
+        <w:autoSpaceDN w:val="0"/>
+        <w:adjustRightInd w:val="0"/>
+        <w:rPr>
+          <w:rFonts w:ascii="Menlo" w:hAnsi="Menlo" w:cs="Menlo"/>
+        </w:rPr>
+      </w:pPr>
+      <w:r>
+        <w:rPr>
+          <w:rFonts w:ascii="Menlo" w:hAnsi="Menlo" w:cs="Menlo"/>
+          <w:color w:val="000000"/>
+        </w:rPr>
+        <w:t xml:space="preserve">datetime </w:t>
+      </w:r>
+      <w:r>
+        <w:rPr>
+          <w:rFonts w:ascii="Menlo" w:hAnsi="Menlo" w:cs="Menlo"/>
+          <w:b/>
+          <w:bCs/>
+          <w:color w:val="000080"/>
+        </w:rPr>
+        <w:t>timestamp</w:t>
+      </w:r>
+      <w:r>
+        <w:rPr>
+          <w:rFonts w:ascii="Menlo" w:hAnsi="Menlo" w:cs="Menlo"/>
+          <w:color w:val="000000"/>
+        </w:rPr>
+        <w:t>,</w:t>
+      </w:r>
+    </w:p>
+    <w:p>
+      <w:pPr>
+        <w:autoSpaceDE w:val="0"/>
+        <w:autoSpaceDN w:val="0"/>
+        <w:adjustRightInd w:val="0"/>
+        <w:rPr>
+          <w:rFonts w:ascii="Menlo" w:hAnsi="Menlo" w:cs="Menlo"/>
+        </w:rPr>
+      </w:pPr>
+      <w:proofErr w:type="spellStart"/>
+      <w:r>
+        <w:rPr>
+          <w:rFonts w:ascii="Menlo" w:hAnsi="Menlo" w:cs="Menlo"/>
+          <w:color w:val="000000"/>
+        </w:rPr>
+        <w:t>CustomerID</w:t>
+      </w:r>
+      <w:proofErr w:type="spellEnd"/>
+      <w:r>
+        <w:rPr>
+          <w:rFonts w:ascii="Menlo" w:hAnsi="Menlo" w:cs="Menlo"/>
+          <w:color w:val="000000"/>
+        </w:rPr>
+        <w:t xml:space="preserve"> </w:t>
+      </w:r>
+      <w:r>
+        <w:rPr>
+          <w:rFonts w:ascii="Menlo" w:hAnsi="Menlo" w:cs="Menlo"/>
+          <w:b/>
+          <w:bCs/>
+          <w:color w:val="000080"/>
+        </w:rPr>
+        <w:t>int</w:t>
+      </w:r>
+      <w:r>
+        <w:rPr>
+          <w:rFonts w:ascii="Menlo" w:hAnsi="Menlo" w:cs="Menlo"/>
+          <w:color w:val="000000"/>
+        </w:rPr>
+        <w:t>,</w:t>
+      </w:r>
+    </w:p>
+    <w:p>
+      <w:pPr>
+        <w:autoSpaceDE w:val="0"/>
+        <w:autoSpaceDN w:val="0"/>
+        <w:adjustRightInd w:val="0"/>
+        <w:rPr>
+          <w:rFonts w:ascii="Menlo" w:hAnsi="Menlo" w:cs="Menlo"/>
+        </w:rPr>
+      </w:pPr>
+      <w:r>
+        <w:rPr>
+          <w:rFonts w:ascii="Menlo" w:hAnsi="Menlo" w:cs="Menlo"/>
+          <w:color w:val="000000"/>
+        </w:rPr>
+        <w:t xml:space="preserve">Item </w:t>
+      </w:r>
+      <w:proofErr w:type="gramStart"/>
+      <w:r>
+        <w:rPr>
+          <w:rFonts w:ascii="Menlo" w:hAnsi="Menlo" w:cs="Menlo"/>
+          <w:b/>
+          <w:bCs/>
+          <w:color w:val="000080"/>
+        </w:rPr>
+        <w:t>varchar</w:t>
+      </w:r>
+      <w:r>
+        <w:rPr>
+          <w:rFonts w:ascii="Menlo" w:hAnsi="Menlo" w:cs="Menlo"/>
+          <w:color w:val="000000"/>
+        </w:rPr>
+        <w:t>(</w:t>
+      </w:r>
+      <w:proofErr w:type="gramEnd"/>
+      <w:r>
+        <w:rPr>
+          <w:rFonts w:ascii="Menlo" w:hAnsi="Menlo" w:cs="Menlo"/>
+          <w:color w:val="0000FF"/>
+        </w:rPr>
+        <w:t>255</w:t>
+      </w:r>
+      <w:r>
+        <w:rPr>
+          <w:rFonts w:ascii="Menlo" w:hAnsi="Menlo" w:cs="Menlo"/>
+          <w:color w:val="000000"/>
+        </w:rPr>
+        <w:t>),</w:t>
+      </w:r>
+    </w:p>
+    <w:p>
+      <w:pPr>
+        <w:autoSpaceDE w:val="0"/>
+        <w:autoSpaceDN w:val="0"/>
+        <w:adjustRightInd w:val="0"/>
+        <w:rPr>
+          <w:rFonts w:ascii="Menlo" w:hAnsi="Menlo" w:cs="Menlo"/>
+        </w:rPr>
+      </w:pPr>
+      <w:r>
+        <w:rPr>
+          <w:rFonts w:ascii="Menlo" w:hAnsi="Menlo" w:cs="Menlo"/>
+          <w:color w:val="000000"/>
+        </w:rPr>
+        <w:t xml:space="preserve">Price </w:t>
+      </w:r>
+      <w:proofErr w:type="gramStart"/>
+      <w:r>
+        <w:rPr>
+          <w:rFonts w:ascii="Menlo" w:hAnsi="Menlo" w:cs="Menlo"/>
+          <w:b/>
+          <w:bCs/>
+          <w:color w:val="800000"/>
+        </w:rPr>
+        <w:t>float</w:t>
+      </w:r>
+      <w:r>
+        <w:rPr>
+          <w:rFonts w:ascii="Menlo" w:hAnsi="Menlo" w:cs="Menlo"/>
+          <w:color w:val="000000"/>
+        </w:rPr>
+        <w:t>(</w:t>
+      </w:r>
+      <w:proofErr w:type="gramEnd"/>
+      <w:r>
+        <w:rPr>
+          <w:rFonts w:ascii="Menlo" w:hAnsi="Menlo" w:cs="Menlo"/>
+          <w:color w:val="0000FF"/>
+        </w:rPr>
+        <w:t>24</w:t>
+      </w:r>
+      <w:r>
+        <w:rPr>
+          <w:rFonts w:ascii="Menlo" w:hAnsi="Menlo" w:cs="Menlo"/>
+          <w:color w:val="000000"/>
+        </w:rPr>
+        <w:t>),</w:t>
+      </w:r>
+    </w:p>
+    <w:p>
+      <w:pPr>
+        <w:autoSpaceDE w:val="0"/>
+        <w:autoSpaceDN w:val="0"/>
+        <w:adjustRightInd w:val="0"/>
+        <w:rPr>
+          <w:rFonts w:ascii="Menlo" w:hAnsi="Menlo" w:cs="Menlo"/>
+        </w:rPr>
+      </w:pPr>
+      <w:r>
+        <w:rPr>
+          <w:rFonts w:ascii="Menlo" w:hAnsi="Menlo" w:cs="Menlo"/>
+          <w:color w:val="000000"/>
+        </w:rPr>
+        <w:t xml:space="preserve">Ready </w:t>
+      </w:r>
+      <w:r>
+        <w:rPr>
+          <w:rFonts w:ascii="Menlo" w:hAnsi="Menlo" w:cs="Menlo"/>
+          <w:b/>
+          <w:bCs/>
+          <w:color w:val="000080"/>
+        </w:rPr>
+        <w:t>bool</w:t>
+      </w:r>
+      <w:r>
+        <w:rPr>
+          <w:rFonts w:ascii="Menlo" w:hAnsi="Menlo" w:cs="Menlo"/>
+          <w:color w:val="000000"/>
+        </w:rPr>
+        <w:t xml:space="preserve"> </w:t>
+      </w:r>
+      <w:r>
+        <w:rPr>
+          <w:rFonts w:ascii="Menlo" w:hAnsi="Menlo" w:cs="Menlo"/>
+          <w:b/>
+          <w:bCs/>
+          <w:color w:val="800000"/>
+        </w:rPr>
+        <w:t>not</w:t>
+      </w:r>
+      <w:r>
+        <w:rPr>
+          <w:rFonts w:ascii="Menlo" w:hAnsi="Menlo" w:cs="Menlo"/>
+          <w:color w:val="000000"/>
+        </w:rPr>
+        <w:t xml:space="preserve"> </w:t>
+      </w:r>
+      <w:r>
+        <w:rPr>
+          <w:rFonts w:ascii="Menlo" w:hAnsi="Menlo" w:cs="Menlo"/>
+          <w:b/>
+          <w:bCs/>
+          <w:color w:val="800000"/>
+        </w:rPr>
+        <w:t>null</w:t>
+      </w:r>
+      <w:r>
+        <w:rPr>
+          <w:rFonts w:ascii="Menlo" w:hAnsi="Menlo" w:cs="Menlo"/>
+          <w:color w:val="000000"/>
+        </w:rPr>
+        <w:t>,</w:t>
+      </w:r>
+    </w:p>
+    <w:p>
+      <w:pPr>
+        <w:autoSpaceDE w:val="0"/>
+        <w:autoSpaceDN w:val="0"/>
+        <w:adjustRightInd w:val="0"/>
+        <w:rPr>
+          <w:rFonts w:ascii="Menlo" w:hAnsi="Menlo" w:cs="Menlo"/>
+        </w:rPr>
+      </w:pPr>
+      <w:r>
+        <w:rPr>
+          <w:rFonts w:ascii="Menlo" w:hAnsi="Menlo" w:cs="Menlo"/>
+          <w:color w:val="000000"/>
+        </w:rPr>
+        <w:t xml:space="preserve">Paid </w:t>
+      </w:r>
+      <w:r>
+        <w:rPr>
+          <w:rFonts w:ascii="Menlo" w:hAnsi="Menlo" w:cs="Menlo"/>
+          <w:b/>
+          <w:bCs/>
+          <w:color w:val="000080"/>
+        </w:rPr>
+        <w:t>bool</w:t>
+      </w:r>
+      <w:r>
+        <w:rPr>
+          <w:rFonts w:ascii="Menlo" w:hAnsi="Menlo" w:cs="Menlo"/>
+          <w:color w:val="000000"/>
+        </w:rPr>
+        <w:t xml:space="preserve"> </w:t>
+      </w:r>
+      <w:r>
+        <w:rPr>
+          <w:rFonts w:ascii="Menlo" w:hAnsi="Menlo" w:cs="Menlo"/>
+          <w:b/>
+          <w:bCs/>
+          <w:color w:val="800000"/>
+        </w:rPr>
+        <w:t>not</w:t>
+      </w:r>
+      <w:r>
+        <w:rPr>
+          <w:rFonts w:ascii="Menlo" w:hAnsi="Menlo" w:cs="Menlo"/>
+          <w:color w:val="000000"/>
+        </w:rPr>
+        <w:t xml:space="preserve"> </w:t>
+      </w:r>
+      <w:r>
+        <w:rPr>
+          <w:rFonts w:ascii="Menlo" w:hAnsi="Menlo" w:cs="Menlo"/>
+          <w:b/>
+          <w:bCs/>
+          <w:color w:val="800000"/>
+        </w:rPr>
+        <w:t>null</w:t>
+      </w:r>
+      <w:r>
+        <w:rPr>
+          <w:rFonts w:ascii="Menlo" w:hAnsi="Menlo" w:cs="Menlo"/>
+          <w:color w:val="000000"/>
+        </w:rPr>
+        <w:t>,</w:t>
+      </w:r>
+    </w:p>
+    <w:p>
+      <w:pPr>
+        <w:autoSpaceDE w:val="0"/>
+        <w:autoSpaceDN w:val="0"/>
+        <w:adjustRightInd w:val="0"/>
+        <w:rPr>
+          <w:rFonts w:ascii="Menlo" w:hAnsi="Menlo" w:cs="Menlo"/>
+        </w:rPr>
+      </w:pPr>
+      <w:r>
+        <w:rPr>
+          <w:rFonts w:ascii="Menlo" w:hAnsi="Menlo" w:cs="Menlo"/>
+          <w:b/>
+          <w:bCs/>
+          <w:color w:val="800000"/>
+        </w:rPr>
+        <w:t>primary</w:t>
+      </w:r>
+      <w:r>
+        <w:rPr>
+          <w:rFonts w:ascii="Menlo" w:hAnsi="Menlo" w:cs="Menlo"/>
+          <w:color w:val="000000"/>
+        </w:rPr>
+        <w:t xml:space="preserve"> </w:t>
+      </w:r>
+      <w:r>
+        <w:rPr>
+          <w:rFonts w:ascii="Menlo" w:hAnsi="Menlo" w:cs="Menlo"/>
+          <w:b/>
+          <w:bCs/>
+          <w:color w:val="800000"/>
+        </w:rPr>
+        <w:t>key</w:t>
+      </w:r>
+      <w:r>
+        <w:rPr>
+          <w:rFonts w:ascii="Menlo" w:hAnsi="Menlo" w:cs="Menlo"/>
+          <w:color w:val="000000"/>
+        </w:rPr>
+        <w:t xml:space="preserve"> (</w:t>
+      </w:r>
+      <w:proofErr w:type="spellStart"/>
+      <w:r>
+        <w:rPr>
+          <w:rFonts w:ascii="Menlo" w:hAnsi="Menlo" w:cs="Menlo"/>
+          <w:color w:val="000000"/>
+        </w:rPr>
+        <w:t>orderitemid</w:t>
+      </w:r>
+      <w:proofErr w:type="spellEnd"/>
+      <w:r>
+        <w:rPr>
+          <w:rFonts w:ascii="Menlo" w:hAnsi="Menlo" w:cs="Menlo"/>
+          <w:color w:val="000000"/>
+        </w:rPr>
+        <w:t>))</w:t>
+      </w:r>
+      <w:r>
+        <w:rPr>
+          <w:rFonts w:ascii="Menlo" w:hAnsi="Menlo" w:cs="Menlo"/>
+          <w:color w:val="FF0000"/>
+        </w:rPr>
+        <w:t>;</w:t>
+      </w:r>
+    </w:p>
+    <w:p>
+      <w:pPr>
+        <w:rPr>
+          <w:rFonts w:ascii="Menlo" w:hAnsi="Menlo" w:cs="Menlo"/>
+          <w:color w:val="FF0000"/>
+        </w:rPr>
+      </w:pPr>
     </w:p>
     <w:p>
       <w:pPr>

</xml_diff>

<commit_message>
add checkout and approximate time computation
</commit_message>
<xml_diff>
--- a/DB_instructions.docx
+++ b/DB_instructions.docx
@@ -510,1480 +510,1479 @@
         </w:rPr>
         <w:t>;</w:t>
       </w:r>
+    </w:p>
+    <w:p/>
+    <w:p>
+      <w:pPr>
+        <w:autoSpaceDE w:val="0"/>
+        <w:autoSpaceDN w:val="0"/>
+        <w:adjustRightInd w:val="0"/>
+        <w:rPr>
+          <w:rFonts w:ascii="Menlo" w:hAnsi="Menlo" w:cs="Menlo"/>
+        </w:rPr>
+      </w:pPr>
+      <w:r>
+        <w:rPr>
+          <w:rFonts w:ascii="Menlo" w:hAnsi="Menlo" w:cs="Menlo"/>
+          <w:b/>
+          <w:bCs/>
+          <w:color w:val="800000"/>
+        </w:rPr>
+        <w:t>create</w:t>
+      </w:r>
+      <w:r>
+        <w:rPr>
+          <w:rFonts w:ascii="Menlo" w:hAnsi="Menlo" w:cs="Menlo"/>
+          <w:color w:val="000000"/>
+        </w:rPr>
+        <w:t xml:space="preserve"> </w:t>
+      </w:r>
+      <w:r>
+        <w:rPr>
+          <w:rFonts w:ascii="Menlo" w:hAnsi="Menlo" w:cs="Menlo"/>
+          <w:b/>
+          <w:bCs/>
+          <w:color w:val="800000"/>
+        </w:rPr>
+        <w:t>table</w:t>
+      </w:r>
+      <w:r>
+        <w:rPr>
+          <w:rFonts w:ascii="Menlo" w:hAnsi="Menlo" w:cs="Menlo"/>
+          <w:color w:val="000000"/>
+        </w:rPr>
+        <w:t xml:space="preserve"> orders (</w:t>
+      </w:r>
+    </w:p>
+    <w:p>
+      <w:pPr>
+        <w:autoSpaceDE w:val="0"/>
+        <w:autoSpaceDN w:val="0"/>
+        <w:adjustRightInd w:val="0"/>
+        <w:rPr>
+          <w:rFonts w:ascii="Menlo" w:hAnsi="Menlo" w:cs="Menlo"/>
+        </w:rPr>
+      </w:pPr>
+      <w:proofErr w:type="spellStart"/>
+      <w:r>
+        <w:rPr>
+          <w:rFonts w:ascii="Menlo" w:hAnsi="Menlo" w:cs="Menlo"/>
+          <w:color w:val="000000"/>
+        </w:rPr>
+        <w:t>orderitemid</w:t>
+      </w:r>
+      <w:proofErr w:type="spellEnd"/>
+      <w:r>
+        <w:rPr>
+          <w:rFonts w:ascii="Menlo" w:hAnsi="Menlo" w:cs="Menlo"/>
+          <w:color w:val="000000"/>
+        </w:rPr>
+        <w:t xml:space="preserve"> </w:t>
+      </w:r>
+      <w:r>
+        <w:rPr>
+          <w:rFonts w:ascii="Menlo" w:hAnsi="Menlo" w:cs="Menlo"/>
+          <w:b/>
+          <w:bCs/>
+          <w:color w:val="000080"/>
+        </w:rPr>
+        <w:t>serial</w:t>
+      </w:r>
+      <w:r>
+        <w:rPr>
+          <w:rFonts w:ascii="Menlo" w:hAnsi="Menlo" w:cs="Menlo"/>
+          <w:color w:val="000000"/>
+        </w:rPr>
+        <w:t xml:space="preserve"> </w:t>
+      </w:r>
+      <w:r>
+        <w:rPr>
+          <w:rFonts w:ascii="Menlo" w:hAnsi="Menlo" w:cs="Menlo"/>
+          <w:b/>
+          <w:bCs/>
+          <w:color w:val="800000"/>
+        </w:rPr>
+        <w:t>NOT</w:t>
+      </w:r>
+      <w:r>
+        <w:rPr>
+          <w:rFonts w:ascii="Menlo" w:hAnsi="Menlo" w:cs="Menlo"/>
+          <w:color w:val="000000"/>
+        </w:rPr>
+        <w:t xml:space="preserve"> </w:t>
+      </w:r>
+      <w:r>
+        <w:rPr>
+          <w:rFonts w:ascii="Menlo" w:hAnsi="Menlo" w:cs="Menlo"/>
+          <w:b/>
+          <w:bCs/>
+          <w:color w:val="800000"/>
+        </w:rPr>
+        <w:t>NULL</w:t>
+      </w:r>
+      <w:r>
+        <w:rPr>
+          <w:rFonts w:ascii="Menlo" w:hAnsi="Menlo" w:cs="Menlo"/>
+          <w:color w:val="000000"/>
+        </w:rPr>
+        <w:t>,</w:t>
+      </w:r>
+    </w:p>
+    <w:p>
+      <w:pPr>
+        <w:autoSpaceDE w:val="0"/>
+        <w:autoSpaceDN w:val="0"/>
+        <w:adjustRightInd w:val="0"/>
+        <w:rPr>
+          <w:rFonts w:ascii="Menlo" w:hAnsi="Menlo" w:cs="Menlo"/>
+        </w:rPr>
+      </w:pPr>
+      <w:proofErr w:type="spellStart"/>
+      <w:r>
+        <w:rPr>
+          <w:rFonts w:ascii="Menlo" w:hAnsi="Menlo" w:cs="Menlo"/>
+          <w:color w:val="000000"/>
+        </w:rPr>
+        <w:t>transaction</w:t>
+      </w:r>
+      <w:r>
+        <w:rPr>
+          <w:rFonts w:ascii="Menlo" w:hAnsi="Menlo" w:cs="Menlo"/>
+          <w:color w:val="000000"/>
+        </w:rPr>
+        <w:t>id</w:t>
+      </w:r>
+      <w:proofErr w:type="spellEnd"/>
+      <w:r>
+        <w:rPr>
+          <w:rFonts w:ascii="Menlo" w:hAnsi="Menlo" w:cs="Menlo"/>
+          <w:color w:val="000000"/>
+        </w:rPr>
+        <w:t xml:space="preserve"> </w:t>
+      </w:r>
+      <w:r>
+        <w:rPr>
+          <w:rFonts w:ascii="Menlo" w:hAnsi="Menlo" w:cs="Menlo"/>
+          <w:b/>
+          <w:bCs/>
+          <w:color w:val="000080"/>
+        </w:rPr>
+        <w:t>int</w:t>
+      </w:r>
+      <w:r>
+        <w:rPr>
+          <w:rFonts w:ascii="Menlo" w:hAnsi="Menlo" w:cs="Menlo"/>
+          <w:color w:val="000000"/>
+        </w:rPr>
+        <w:t>,</w:t>
+      </w:r>
+    </w:p>
+    <w:p>
+      <w:pPr>
+        <w:autoSpaceDE w:val="0"/>
+        <w:autoSpaceDN w:val="0"/>
+        <w:adjustRightInd w:val="0"/>
+        <w:rPr>
+          <w:rFonts w:ascii="Menlo" w:hAnsi="Menlo" w:cs="Menlo"/>
+        </w:rPr>
+      </w:pPr>
+      <w:proofErr w:type="spellStart"/>
+      <w:r>
+        <w:rPr>
+          <w:rFonts w:ascii="Menlo" w:hAnsi="Menlo" w:cs="Menlo"/>
+          <w:color w:val="000000"/>
+        </w:rPr>
+        <w:t>typeoforder</w:t>
+      </w:r>
+      <w:proofErr w:type="spellEnd"/>
+      <w:r>
+        <w:rPr>
+          <w:rFonts w:ascii="Menlo" w:hAnsi="Menlo" w:cs="Menlo"/>
+          <w:color w:val="000000"/>
+        </w:rPr>
+        <w:t xml:space="preserve"> </w:t>
+      </w:r>
+      <w:r>
+        <w:rPr>
+          <w:rFonts w:ascii="Menlo" w:hAnsi="Menlo" w:cs="Menlo"/>
+          <w:b/>
+          <w:bCs/>
+          <w:color w:val="000080"/>
+        </w:rPr>
+        <w:t>int</w:t>
+      </w:r>
+      <w:r>
+        <w:rPr>
+          <w:rFonts w:ascii="Menlo" w:hAnsi="Menlo" w:cs="Menlo"/>
+          <w:color w:val="000000"/>
+        </w:rPr>
+        <w:t>,</w:t>
+      </w:r>
+    </w:p>
+    <w:p>
+      <w:pPr>
+        <w:autoSpaceDE w:val="0"/>
+        <w:autoSpaceDN w:val="0"/>
+        <w:adjustRightInd w:val="0"/>
+        <w:rPr>
+          <w:rFonts w:ascii="Menlo" w:hAnsi="Menlo" w:cs="Menlo"/>
+        </w:rPr>
+      </w:pPr>
+      <w:r>
+        <w:rPr>
+          <w:rFonts w:ascii="Menlo" w:hAnsi="Menlo" w:cs="Menlo"/>
+          <w:color w:val="000000"/>
+        </w:rPr>
+        <w:t xml:space="preserve">datetime </w:t>
+      </w:r>
+      <w:r>
+        <w:rPr>
+          <w:rFonts w:ascii="Menlo" w:hAnsi="Menlo" w:cs="Menlo"/>
+          <w:b/>
+          <w:bCs/>
+          <w:color w:val="000080"/>
+        </w:rPr>
+        <w:t>timestamp</w:t>
+      </w:r>
+      <w:r>
+        <w:rPr>
+          <w:rFonts w:ascii="Menlo" w:hAnsi="Menlo" w:cs="Menlo"/>
+          <w:color w:val="000000"/>
+        </w:rPr>
+        <w:t>,</w:t>
+      </w:r>
+    </w:p>
+    <w:p>
+      <w:pPr>
+        <w:autoSpaceDE w:val="0"/>
+        <w:autoSpaceDN w:val="0"/>
+        <w:adjustRightInd w:val="0"/>
+        <w:rPr>
+          <w:rFonts w:ascii="Menlo" w:hAnsi="Menlo" w:cs="Menlo"/>
+        </w:rPr>
+      </w:pPr>
+      <w:proofErr w:type="spellStart"/>
+      <w:r>
+        <w:rPr>
+          <w:rFonts w:ascii="Menlo" w:hAnsi="Menlo" w:cs="Menlo"/>
+          <w:color w:val="000000"/>
+        </w:rPr>
+        <w:t>CustomerID</w:t>
+      </w:r>
+      <w:proofErr w:type="spellEnd"/>
+      <w:r>
+        <w:rPr>
+          <w:rFonts w:ascii="Menlo" w:hAnsi="Menlo" w:cs="Menlo"/>
+          <w:color w:val="000000"/>
+        </w:rPr>
+        <w:t xml:space="preserve"> </w:t>
+      </w:r>
+      <w:r>
+        <w:rPr>
+          <w:rFonts w:ascii="Menlo" w:hAnsi="Menlo" w:cs="Menlo"/>
+          <w:b/>
+          <w:bCs/>
+          <w:color w:val="000080"/>
+        </w:rPr>
+        <w:t>int</w:t>
+      </w:r>
+      <w:r>
+        <w:rPr>
+          <w:rFonts w:ascii="Menlo" w:hAnsi="Menlo" w:cs="Menlo"/>
+          <w:color w:val="000000"/>
+        </w:rPr>
+        <w:t>,</w:t>
+      </w:r>
+    </w:p>
+    <w:p>
+      <w:pPr>
+        <w:autoSpaceDE w:val="0"/>
+        <w:autoSpaceDN w:val="0"/>
+        <w:adjustRightInd w:val="0"/>
+        <w:rPr>
+          <w:rFonts w:ascii="Menlo" w:hAnsi="Menlo" w:cs="Menlo"/>
+        </w:rPr>
+      </w:pPr>
+      <w:r>
+        <w:rPr>
+          <w:rFonts w:ascii="Menlo" w:hAnsi="Menlo" w:cs="Menlo"/>
+          <w:color w:val="000000"/>
+        </w:rPr>
+        <w:t xml:space="preserve">Item </w:t>
+      </w:r>
+      <w:proofErr w:type="gramStart"/>
+      <w:r>
+        <w:rPr>
+          <w:rFonts w:ascii="Menlo" w:hAnsi="Menlo" w:cs="Menlo"/>
+          <w:b/>
+          <w:bCs/>
+          <w:color w:val="000080"/>
+        </w:rPr>
+        <w:t>varchar</w:t>
+      </w:r>
+      <w:r>
+        <w:rPr>
+          <w:rFonts w:ascii="Menlo" w:hAnsi="Menlo" w:cs="Menlo"/>
+          <w:color w:val="000000"/>
+        </w:rPr>
+        <w:t>(</w:t>
+      </w:r>
+      <w:proofErr w:type="gramEnd"/>
+      <w:r>
+        <w:rPr>
+          <w:rFonts w:ascii="Menlo" w:hAnsi="Menlo" w:cs="Menlo"/>
+          <w:color w:val="0000FF"/>
+        </w:rPr>
+        <w:t>255</w:t>
+      </w:r>
+      <w:r>
+        <w:rPr>
+          <w:rFonts w:ascii="Menlo" w:hAnsi="Menlo" w:cs="Menlo"/>
+          <w:color w:val="000000"/>
+        </w:rPr>
+        <w:t>),</w:t>
+      </w:r>
+    </w:p>
+    <w:p>
+      <w:pPr>
+        <w:autoSpaceDE w:val="0"/>
+        <w:autoSpaceDN w:val="0"/>
+        <w:adjustRightInd w:val="0"/>
+        <w:rPr>
+          <w:rFonts w:ascii="Menlo" w:hAnsi="Menlo" w:cs="Menlo"/>
+        </w:rPr>
+      </w:pPr>
+      <w:r>
+        <w:rPr>
+          <w:rFonts w:ascii="Menlo" w:hAnsi="Menlo" w:cs="Menlo"/>
+          <w:color w:val="000000"/>
+        </w:rPr>
+        <w:t xml:space="preserve">Price </w:t>
+      </w:r>
+      <w:proofErr w:type="gramStart"/>
+      <w:r>
+        <w:rPr>
+          <w:rFonts w:ascii="Menlo" w:hAnsi="Menlo" w:cs="Menlo"/>
+          <w:b/>
+          <w:bCs/>
+          <w:color w:val="800000"/>
+        </w:rPr>
+        <w:t>float</w:t>
+      </w:r>
+      <w:r>
+        <w:rPr>
+          <w:rFonts w:ascii="Menlo" w:hAnsi="Menlo" w:cs="Menlo"/>
+          <w:color w:val="000000"/>
+        </w:rPr>
+        <w:t>(</w:t>
+      </w:r>
+      <w:proofErr w:type="gramEnd"/>
+      <w:r>
+        <w:rPr>
+          <w:rFonts w:ascii="Menlo" w:hAnsi="Menlo" w:cs="Menlo"/>
+          <w:color w:val="0000FF"/>
+        </w:rPr>
+        <w:t>24</w:t>
+      </w:r>
+      <w:r>
+        <w:rPr>
+          <w:rFonts w:ascii="Menlo" w:hAnsi="Menlo" w:cs="Menlo"/>
+          <w:color w:val="000000"/>
+        </w:rPr>
+        <w:t>),</w:t>
+      </w:r>
+    </w:p>
+    <w:p>
+      <w:pPr>
+        <w:autoSpaceDE w:val="0"/>
+        <w:autoSpaceDN w:val="0"/>
+        <w:adjustRightInd w:val="0"/>
+        <w:rPr>
+          <w:rFonts w:ascii="Menlo" w:hAnsi="Menlo" w:cs="Menlo"/>
+        </w:rPr>
+      </w:pPr>
+      <w:r>
+        <w:rPr>
+          <w:rFonts w:ascii="Menlo" w:hAnsi="Menlo" w:cs="Menlo"/>
+          <w:color w:val="000000"/>
+        </w:rPr>
+        <w:t xml:space="preserve">Ready </w:t>
+      </w:r>
+      <w:r>
+        <w:rPr>
+          <w:rFonts w:ascii="Menlo" w:hAnsi="Menlo" w:cs="Menlo"/>
+          <w:b/>
+          <w:bCs/>
+          <w:color w:val="000080"/>
+        </w:rPr>
+        <w:t>bool</w:t>
+      </w:r>
+      <w:r>
+        <w:rPr>
+          <w:rFonts w:ascii="Menlo" w:hAnsi="Menlo" w:cs="Menlo"/>
+          <w:color w:val="000000"/>
+        </w:rPr>
+        <w:t xml:space="preserve"> </w:t>
+      </w:r>
+      <w:r>
+        <w:rPr>
+          <w:rFonts w:ascii="Menlo" w:hAnsi="Menlo" w:cs="Menlo"/>
+          <w:b/>
+          <w:bCs/>
+          <w:color w:val="800000"/>
+        </w:rPr>
+        <w:t>not</w:t>
+      </w:r>
+      <w:r>
+        <w:rPr>
+          <w:rFonts w:ascii="Menlo" w:hAnsi="Menlo" w:cs="Menlo"/>
+          <w:color w:val="000000"/>
+        </w:rPr>
+        <w:t xml:space="preserve"> </w:t>
+      </w:r>
+      <w:r>
+        <w:rPr>
+          <w:rFonts w:ascii="Menlo" w:hAnsi="Menlo" w:cs="Menlo"/>
+          <w:b/>
+          <w:bCs/>
+          <w:color w:val="800000"/>
+        </w:rPr>
+        <w:t>null</w:t>
+      </w:r>
+      <w:r>
+        <w:rPr>
+          <w:rFonts w:ascii="Menlo" w:hAnsi="Menlo" w:cs="Menlo"/>
+          <w:color w:val="000000"/>
+        </w:rPr>
+        <w:t>,</w:t>
+      </w:r>
+    </w:p>
+    <w:p>
+      <w:pPr>
+        <w:autoSpaceDE w:val="0"/>
+        <w:autoSpaceDN w:val="0"/>
+        <w:adjustRightInd w:val="0"/>
+        <w:rPr>
+          <w:rFonts w:ascii="Menlo" w:hAnsi="Menlo" w:cs="Menlo"/>
+        </w:rPr>
+      </w:pPr>
+      <w:r>
+        <w:rPr>
+          <w:rFonts w:ascii="Menlo" w:hAnsi="Menlo" w:cs="Menlo"/>
+          <w:color w:val="000000"/>
+        </w:rPr>
+        <w:t xml:space="preserve">Paid </w:t>
+      </w:r>
+      <w:r>
+        <w:rPr>
+          <w:rFonts w:ascii="Menlo" w:hAnsi="Menlo" w:cs="Menlo"/>
+          <w:b/>
+          <w:bCs/>
+          <w:color w:val="000080"/>
+        </w:rPr>
+        <w:t>bool</w:t>
+      </w:r>
+      <w:r>
+        <w:rPr>
+          <w:rFonts w:ascii="Menlo" w:hAnsi="Menlo" w:cs="Menlo"/>
+          <w:color w:val="000000"/>
+        </w:rPr>
+        <w:t xml:space="preserve"> </w:t>
+      </w:r>
+      <w:r>
+        <w:rPr>
+          <w:rFonts w:ascii="Menlo" w:hAnsi="Menlo" w:cs="Menlo"/>
+          <w:b/>
+          <w:bCs/>
+          <w:color w:val="800000"/>
+        </w:rPr>
+        <w:t>not</w:t>
+      </w:r>
+      <w:r>
+        <w:rPr>
+          <w:rFonts w:ascii="Menlo" w:hAnsi="Menlo" w:cs="Menlo"/>
+          <w:color w:val="000000"/>
+        </w:rPr>
+        <w:t xml:space="preserve"> </w:t>
+      </w:r>
+      <w:r>
+        <w:rPr>
+          <w:rFonts w:ascii="Menlo" w:hAnsi="Menlo" w:cs="Menlo"/>
+          <w:b/>
+          <w:bCs/>
+          <w:color w:val="800000"/>
+        </w:rPr>
+        <w:t>null</w:t>
+      </w:r>
+      <w:r>
+        <w:rPr>
+          <w:rFonts w:ascii="Menlo" w:hAnsi="Menlo" w:cs="Menlo"/>
+          <w:color w:val="000000"/>
+        </w:rPr>
+        <w:t>,</w:t>
+      </w:r>
+    </w:p>
+    <w:p>
+      <w:pPr>
+        <w:autoSpaceDE w:val="0"/>
+        <w:autoSpaceDN w:val="0"/>
+        <w:adjustRightInd w:val="0"/>
+        <w:rPr>
+          <w:rFonts w:ascii="Menlo" w:hAnsi="Menlo" w:cs="Menlo"/>
+        </w:rPr>
+      </w:pPr>
+      <w:r>
+        <w:rPr>
+          <w:rFonts w:ascii="Menlo" w:hAnsi="Menlo" w:cs="Menlo"/>
+          <w:b/>
+          <w:bCs/>
+          <w:color w:val="800000"/>
+        </w:rPr>
+        <w:t>primary</w:t>
+      </w:r>
+      <w:r>
+        <w:rPr>
+          <w:rFonts w:ascii="Menlo" w:hAnsi="Menlo" w:cs="Menlo"/>
+          <w:color w:val="000000"/>
+        </w:rPr>
+        <w:t xml:space="preserve"> </w:t>
+      </w:r>
+      <w:r>
+        <w:rPr>
+          <w:rFonts w:ascii="Menlo" w:hAnsi="Menlo" w:cs="Menlo"/>
+          <w:b/>
+          <w:bCs/>
+          <w:color w:val="800000"/>
+        </w:rPr>
+        <w:t>key</w:t>
+      </w:r>
+      <w:r>
+        <w:rPr>
+          <w:rFonts w:ascii="Menlo" w:hAnsi="Menlo" w:cs="Menlo"/>
+          <w:color w:val="000000"/>
+        </w:rPr>
+        <w:t xml:space="preserve"> (</w:t>
+      </w:r>
+      <w:proofErr w:type="spellStart"/>
+      <w:r>
+        <w:rPr>
+          <w:rFonts w:ascii="Menlo" w:hAnsi="Menlo" w:cs="Menlo"/>
+          <w:color w:val="000000"/>
+        </w:rPr>
+        <w:t>orderitemid</w:t>
+      </w:r>
+      <w:proofErr w:type="spellEnd"/>
+      <w:r>
+        <w:rPr>
+          <w:rFonts w:ascii="Menlo" w:hAnsi="Menlo" w:cs="Menlo"/>
+          <w:color w:val="000000"/>
+        </w:rPr>
+        <w:t>))</w:t>
+      </w:r>
+      <w:r>
+        <w:rPr>
+          <w:rFonts w:ascii="Menlo" w:hAnsi="Menlo" w:cs="Menlo"/>
+          <w:color w:val="FF0000"/>
+        </w:rPr>
+        <w:t>;</w:t>
+      </w:r>
+    </w:p>
+    <w:p>
+      <w:pPr>
+        <w:rPr>
+          <w:rFonts w:ascii="Menlo" w:hAnsi="Menlo" w:cs="Menlo"/>
+          <w:color w:val="FF0000"/>
+        </w:rPr>
+      </w:pPr>
+    </w:p>
+    <w:p>
+      <w:pPr>
+        <w:autoSpaceDE w:val="0"/>
+        <w:autoSpaceDN w:val="0"/>
+        <w:adjustRightInd w:val="0"/>
+        <w:rPr>
+          <w:rFonts w:ascii="Menlo" w:hAnsi="Menlo" w:cs="Menlo"/>
+        </w:rPr>
+      </w:pPr>
+      <w:r>
+        <w:rPr>
+          <w:rFonts w:ascii="Menlo" w:hAnsi="Menlo" w:cs="Menlo"/>
+          <w:b/>
+          <w:bCs/>
+          <w:color w:val="800000"/>
+        </w:rPr>
+        <w:t>create</w:t>
+      </w:r>
+      <w:r>
+        <w:rPr>
+          <w:rFonts w:ascii="Menlo" w:hAnsi="Menlo" w:cs="Menlo"/>
+          <w:color w:val="000000"/>
+        </w:rPr>
+        <w:t xml:space="preserve"> </w:t>
+      </w:r>
+      <w:proofErr w:type="gramStart"/>
+      <w:r>
+        <w:rPr>
+          <w:rFonts w:ascii="Menlo" w:hAnsi="Menlo" w:cs="Menlo"/>
+          <w:b/>
+          <w:bCs/>
+          <w:color w:val="800000"/>
+        </w:rPr>
+        <w:t>table</w:t>
+      </w:r>
+      <w:r>
+        <w:rPr>
+          <w:rFonts w:ascii="Menlo" w:hAnsi="Menlo" w:cs="Menlo"/>
+          <w:color w:val="000000"/>
+        </w:rPr>
+        <w:t xml:space="preserve">  </w:t>
+      </w:r>
+      <w:proofErr w:type="spellStart"/>
+      <w:r>
+        <w:rPr>
+          <w:rFonts w:ascii="Menlo" w:hAnsi="Menlo" w:cs="Menlo"/>
+          <w:color w:val="000000"/>
+        </w:rPr>
+        <w:t>login</w:t>
+      </w:r>
+      <w:proofErr w:type="gramEnd"/>
+      <w:r>
+        <w:rPr>
+          <w:rFonts w:ascii="Menlo" w:hAnsi="Menlo" w:cs="Menlo"/>
+          <w:color w:val="000000"/>
+        </w:rPr>
+        <w:t>_info</w:t>
+      </w:r>
+      <w:proofErr w:type="spellEnd"/>
+      <w:r>
+        <w:rPr>
+          <w:rFonts w:ascii="Menlo" w:hAnsi="Menlo" w:cs="Menlo"/>
+          <w:color w:val="000000"/>
+        </w:rPr>
+        <w:t>(</w:t>
+      </w:r>
+    </w:p>
+    <w:p>
+      <w:pPr>
+        <w:autoSpaceDE w:val="0"/>
+        <w:autoSpaceDN w:val="0"/>
+        <w:adjustRightInd w:val="0"/>
+        <w:rPr>
+          <w:rFonts w:ascii="Menlo" w:hAnsi="Menlo" w:cs="Menlo"/>
+        </w:rPr>
+      </w:pPr>
+      <w:r>
+        <w:rPr>
+          <w:rFonts w:ascii="Menlo" w:hAnsi="Menlo" w:cs="Menlo"/>
+          <w:color w:val="000000"/>
+        </w:rPr>
+        <w:t xml:space="preserve">ID </w:t>
+      </w:r>
+      <w:r>
+        <w:rPr>
+          <w:rFonts w:ascii="Menlo" w:hAnsi="Menlo" w:cs="Menlo"/>
+          <w:b/>
+          <w:bCs/>
+          <w:color w:val="000080"/>
+        </w:rPr>
+        <w:t>int</w:t>
+      </w:r>
+      <w:r>
+        <w:rPr>
+          <w:rFonts w:ascii="Menlo" w:hAnsi="Menlo" w:cs="Menlo"/>
+          <w:color w:val="000000"/>
+        </w:rPr>
+        <w:t>,</w:t>
+      </w:r>
+    </w:p>
+    <w:p>
+      <w:pPr>
+        <w:autoSpaceDE w:val="0"/>
+        <w:autoSpaceDN w:val="0"/>
+        <w:adjustRightInd w:val="0"/>
+        <w:rPr>
+          <w:rFonts w:ascii="Menlo" w:hAnsi="Menlo" w:cs="Menlo"/>
+        </w:rPr>
+      </w:pPr>
+      <w:r>
+        <w:rPr>
+          <w:rFonts w:ascii="Menlo" w:hAnsi="Menlo" w:cs="Menlo"/>
+          <w:color w:val="000000"/>
+        </w:rPr>
+        <w:t xml:space="preserve">Username </w:t>
+      </w:r>
+      <w:proofErr w:type="gramStart"/>
+      <w:r>
+        <w:rPr>
+          <w:rFonts w:ascii="Menlo" w:hAnsi="Menlo" w:cs="Menlo"/>
+          <w:b/>
+          <w:bCs/>
+          <w:color w:val="000080"/>
+        </w:rPr>
+        <w:t>varchar</w:t>
+      </w:r>
+      <w:r>
+        <w:rPr>
+          <w:rFonts w:ascii="Menlo" w:hAnsi="Menlo" w:cs="Menlo"/>
+          <w:color w:val="000000"/>
+        </w:rPr>
+        <w:t>(</w:t>
+      </w:r>
+      <w:proofErr w:type="gramEnd"/>
+      <w:r>
+        <w:rPr>
+          <w:rFonts w:ascii="Menlo" w:hAnsi="Menlo" w:cs="Menlo"/>
+          <w:color w:val="0000FF"/>
+        </w:rPr>
+        <w:t>255</w:t>
+      </w:r>
+      <w:r>
+        <w:rPr>
+          <w:rFonts w:ascii="Menlo" w:hAnsi="Menlo" w:cs="Menlo"/>
+          <w:color w:val="000000"/>
+        </w:rPr>
+        <w:t>),</w:t>
+      </w:r>
+    </w:p>
+    <w:p>
+      <w:pPr>
+        <w:autoSpaceDE w:val="0"/>
+        <w:autoSpaceDN w:val="0"/>
+        <w:adjustRightInd w:val="0"/>
+        <w:rPr>
+          <w:rFonts w:ascii="Menlo" w:hAnsi="Menlo" w:cs="Menlo"/>
+        </w:rPr>
+      </w:pPr>
+      <w:r>
+        <w:rPr>
+          <w:rFonts w:ascii="Menlo" w:hAnsi="Menlo" w:cs="Menlo"/>
+          <w:b/>
+          <w:bCs/>
+          <w:color w:val="800000"/>
+        </w:rPr>
+        <w:t>Password</w:t>
+      </w:r>
+      <w:r>
+        <w:rPr>
+          <w:rFonts w:ascii="Menlo" w:hAnsi="Menlo" w:cs="Menlo"/>
+          <w:color w:val="000000"/>
+        </w:rPr>
+        <w:t xml:space="preserve"> </w:t>
+      </w:r>
+      <w:proofErr w:type="gramStart"/>
+      <w:r>
+        <w:rPr>
+          <w:rFonts w:ascii="Menlo" w:hAnsi="Menlo" w:cs="Menlo"/>
+          <w:b/>
+          <w:bCs/>
+          <w:color w:val="000080"/>
+        </w:rPr>
+        <w:t>varchar</w:t>
+      </w:r>
+      <w:r>
+        <w:rPr>
+          <w:rFonts w:ascii="Menlo" w:hAnsi="Menlo" w:cs="Menlo"/>
+          <w:color w:val="000000"/>
+        </w:rPr>
+        <w:t>(</w:t>
+      </w:r>
+      <w:proofErr w:type="gramEnd"/>
+      <w:r>
+        <w:rPr>
+          <w:rFonts w:ascii="Menlo" w:hAnsi="Menlo" w:cs="Menlo"/>
+          <w:color w:val="0000FF"/>
+        </w:rPr>
+        <w:t>255</w:t>
+      </w:r>
+      <w:r>
+        <w:rPr>
+          <w:rFonts w:ascii="Menlo" w:hAnsi="Menlo" w:cs="Menlo"/>
+          <w:color w:val="000000"/>
+        </w:rPr>
+        <w:t>),</w:t>
+      </w:r>
+    </w:p>
+    <w:p>
+      <w:pPr>
+        <w:autoSpaceDE w:val="0"/>
+        <w:autoSpaceDN w:val="0"/>
+        <w:adjustRightInd w:val="0"/>
+        <w:rPr>
+          <w:rFonts w:ascii="Menlo" w:hAnsi="Menlo" w:cs="Menlo"/>
+        </w:rPr>
+      </w:pPr>
+      <w:r>
+        <w:rPr>
+          <w:rFonts w:ascii="Menlo" w:hAnsi="Menlo" w:cs="Menlo"/>
+          <w:color w:val="000000"/>
+        </w:rPr>
+        <w:t xml:space="preserve">Privilege </w:t>
+      </w:r>
+      <w:r>
+        <w:rPr>
+          <w:rFonts w:ascii="Menlo" w:hAnsi="Menlo" w:cs="Menlo"/>
+          <w:b/>
+          <w:bCs/>
+          <w:color w:val="000080"/>
+        </w:rPr>
+        <w:t>int</w:t>
+      </w:r>
+      <w:r>
+        <w:rPr>
+          <w:rFonts w:ascii="Menlo" w:hAnsi="Menlo" w:cs="Menlo"/>
+          <w:color w:val="000000"/>
+        </w:rPr>
+        <w:t>,</w:t>
+      </w:r>
+    </w:p>
+    <w:p>
+      <w:r>
+        <w:rPr>
+          <w:rFonts w:ascii="Menlo" w:hAnsi="Menlo" w:cs="Menlo"/>
+          <w:b/>
+          <w:bCs/>
+          <w:color w:val="800000"/>
+        </w:rPr>
+        <w:t>primary</w:t>
+      </w:r>
+      <w:r>
+        <w:rPr>
+          <w:rFonts w:ascii="Menlo" w:hAnsi="Menlo" w:cs="Menlo"/>
+          <w:color w:val="000000"/>
+        </w:rPr>
+        <w:t xml:space="preserve"> </w:t>
+      </w:r>
+      <w:r>
+        <w:rPr>
+          <w:rFonts w:ascii="Menlo" w:hAnsi="Menlo" w:cs="Menlo"/>
+          <w:b/>
+          <w:bCs/>
+          <w:color w:val="800000"/>
+        </w:rPr>
+        <w:t>key</w:t>
+      </w:r>
+      <w:r>
+        <w:rPr>
+          <w:rFonts w:ascii="Menlo" w:hAnsi="Menlo" w:cs="Menlo"/>
+          <w:color w:val="000000"/>
+        </w:rPr>
+        <w:t xml:space="preserve"> (ID))</w:t>
+      </w:r>
+      <w:r>
+        <w:rPr>
+          <w:rFonts w:ascii="Menlo" w:hAnsi="Menlo" w:cs="Menlo"/>
+          <w:color w:val="FF0000"/>
+        </w:rPr>
+        <w:t>;</w:t>
+      </w:r>
+    </w:p>
+    <w:p/>
+    <w:p>
+      <w:pPr>
+        <w:autoSpaceDE w:val="0"/>
+        <w:autoSpaceDN w:val="0"/>
+        <w:adjustRightInd w:val="0"/>
+        <w:rPr>
+          <w:rFonts w:ascii="Menlo" w:hAnsi="Menlo" w:cs="Menlo"/>
+        </w:rPr>
+      </w:pPr>
+      <w:r>
+        <w:rPr>
+          <w:rFonts w:ascii="Menlo" w:hAnsi="Menlo" w:cs="Menlo"/>
+          <w:b/>
+          <w:bCs/>
+          <w:color w:val="800000"/>
+        </w:rPr>
+        <w:t>create</w:t>
+      </w:r>
+      <w:r>
+        <w:rPr>
+          <w:rFonts w:ascii="Menlo" w:hAnsi="Menlo" w:cs="Menlo"/>
+          <w:color w:val="000000"/>
+        </w:rPr>
+        <w:t xml:space="preserve"> </w:t>
+      </w:r>
+      <w:r>
+        <w:rPr>
+          <w:rFonts w:ascii="Menlo" w:hAnsi="Menlo" w:cs="Menlo"/>
+          <w:b/>
+          <w:bCs/>
+          <w:color w:val="800000"/>
+        </w:rPr>
+        <w:t>table</w:t>
+      </w:r>
+      <w:r>
+        <w:rPr>
+          <w:rFonts w:ascii="Menlo" w:hAnsi="Menlo" w:cs="Menlo"/>
+          <w:color w:val="000000"/>
+        </w:rPr>
+        <w:t xml:space="preserve"> </w:t>
+      </w:r>
+      <w:proofErr w:type="spellStart"/>
+      <w:r>
+        <w:rPr>
+          <w:rFonts w:ascii="Menlo" w:hAnsi="Menlo" w:cs="Menlo"/>
+          <w:color w:val="000000"/>
+        </w:rPr>
+        <w:t>staff_info</w:t>
+      </w:r>
+      <w:proofErr w:type="spellEnd"/>
+      <w:r>
+        <w:rPr>
+          <w:rFonts w:ascii="Menlo" w:hAnsi="Menlo" w:cs="Menlo"/>
+          <w:color w:val="000000"/>
+        </w:rPr>
+        <w:t xml:space="preserve"> (</w:t>
+      </w:r>
+    </w:p>
+    <w:p>
+      <w:pPr>
+        <w:autoSpaceDE w:val="0"/>
+        <w:autoSpaceDN w:val="0"/>
+        <w:adjustRightInd w:val="0"/>
+        <w:rPr>
+          <w:rFonts w:ascii="Menlo" w:hAnsi="Menlo" w:cs="Menlo"/>
+        </w:rPr>
+      </w:pPr>
+      <w:proofErr w:type="spellStart"/>
+      <w:r>
+        <w:rPr>
+          <w:rFonts w:ascii="Menlo" w:hAnsi="Menlo" w:cs="Menlo"/>
+          <w:color w:val="000000"/>
+        </w:rPr>
+        <w:t>StaffID</w:t>
+      </w:r>
+      <w:proofErr w:type="spellEnd"/>
+      <w:r>
+        <w:rPr>
+          <w:rFonts w:ascii="Menlo" w:hAnsi="Menlo" w:cs="Menlo"/>
+          <w:color w:val="000000"/>
+        </w:rPr>
+        <w:t xml:space="preserve"> </w:t>
+      </w:r>
+      <w:r>
+        <w:rPr>
+          <w:rFonts w:ascii="Menlo" w:hAnsi="Menlo" w:cs="Menlo"/>
+          <w:b/>
+          <w:bCs/>
+          <w:color w:val="000080"/>
+        </w:rPr>
+        <w:t>int</w:t>
+      </w:r>
+      <w:r>
+        <w:rPr>
+          <w:rFonts w:ascii="Menlo" w:hAnsi="Menlo" w:cs="Menlo"/>
+          <w:color w:val="000000"/>
+        </w:rPr>
+        <w:t xml:space="preserve"> </w:t>
+      </w:r>
+      <w:r>
+        <w:rPr>
+          <w:rFonts w:ascii="Menlo" w:hAnsi="Menlo" w:cs="Menlo"/>
+          <w:b/>
+          <w:bCs/>
+          <w:color w:val="800000"/>
+        </w:rPr>
+        <w:t>not</w:t>
+      </w:r>
+      <w:r>
+        <w:rPr>
+          <w:rFonts w:ascii="Menlo" w:hAnsi="Menlo" w:cs="Menlo"/>
+          <w:color w:val="000000"/>
+        </w:rPr>
+        <w:t xml:space="preserve"> </w:t>
+      </w:r>
+      <w:r>
+        <w:rPr>
+          <w:rFonts w:ascii="Menlo" w:hAnsi="Menlo" w:cs="Menlo"/>
+          <w:b/>
+          <w:bCs/>
+          <w:color w:val="800000"/>
+        </w:rPr>
+        <w:t>NULL</w:t>
+      </w:r>
+      <w:r>
+        <w:rPr>
+          <w:rFonts w:ascii="Menlo" w:hAnsi="Menlo" w:cs="Menlo"/>
+          <w:color w:val="000000"/>
+        </w:rPr>
+        <w:t>,</w:t>
+      </w:r>
+    </w:p>
+    <w:p>
+      <w:pPr>
+        <w:autoSpaceDE w:val="0"/>
+        <w:autoSpaceDN w:val="0"/>
+        <w:adjustRightInd w:val="0"/>
+        <w:rPr>
+          <w:rFonts w:ascii="Menlo" w:hAnsi="Menlo" w:cs="Menlo"/>
+        </w:rPr>
+      </w:pPr>
+      <w:proofErr w:type="gramStart"/>
+      <w:r>
+        <w:rPr>
+          <w:rFonts w:ascii="Menlo" w:hAnsi="Menlo" w:cs="Menlo"/>
+          <w:color w:val="000000"/>
+        </w:rPr>
+        <w:t xml:space="preserve">FirstName  </w:t>
+      </w:r>
+      <w:r>
+        <w:rPr>
+          <w:rFonts w:ascii="Menlo" w:hAnsi="Menlo" w:cs="Menlo"/>
+          <w:b/>
+          <w:bCs/>
+          <w:color w:val="000080"/>
+        </w:rPr>
+        <w:t>varchar</w:t>
+      </w:r>
+      <w:proofErr w:type="gramEnd"/>
+      <w:r>
+        <w:rPr>
+          <w:rFonts w:ascii="Menlo" w:hAnsi="Menlo" w:cs="Menlo"/>
+          <w:color w:val="000000"/>
+        </w:rPr>
+        <w:t>(</w:t>
+      </w:r>
+      <w:r>
+        <w:rPr>
+          <w:rFonts w:ascii="Menlo" w:hAnsi="Menlo" w:cs="Menlo"/>
+          <w:color w:val="0000FF"/>
+        </w:rPr>
+        <w:t>255</w:t>
+      </w:r>
+      <w:r>
+        <w:rPr>
+          <w:rFonts w:ascii="Menlo" w:hAnsi="Menlo" w:cs="Menlo"/>
+          <w:color w:val="000000"/>
+        </w:rPr>
+        <w:t>),</w:t>
+      </w:r>
+    </w:p>
+    <w:p>
+      <w:pPr>
+        <w:autoSpaceDE w:val="0"/>
+        <w:autoSpaceDN w:val="0"/>
+        <w:adjustRightInd w:val="0"/>
+        <w:rPr>
+          <w:rFonts w:ascii="Menlo" w:hAnsi="Menlo" w:cs="Menlo"/>
+        </w:rPr>
+      </w:pPr>
+      <w:proofErr w:type="spellStart"/>
+      <w:r>
+        <w:rPr>
+          <w:rFonts w:ascii="Menlo" w:hAnsi="Menlo" w:cs="Menlo"/>
+          <w:color w:val="000000"/>
+        </w:rPr>
+        <w:t>LastName</w:t>
+      </w:r>
+      <w:proofErr w:type="spellEnd"/>
+      <w:r>
+        <w:rPr>
+          <w:rFonts w:ascii="Menlo" w:hAnsi="Menlo" w:cs="Menlo"/>
+          <w:color w:val="000000"/>
+        </w:rPr>
+        <w:t xml:space="preserve"> </w:t>
+      </w:r>
+      <w:proofErr w:type="gramStart"/>
+      <w:r>
+        <w:rPr>
+          <w:rFonts w:ascii="Menlo" w:hAnsi="Menlo" w:cs="Menlo"/>
+          <w:b/>
+          <w:bCs/>
+          <w:color w:val="000080"/>
+        </w:rPr>
+        <w:t>varchar</w:t>
+      </w:r>
+      <w:r>
+        <w:rPr>
+          <w:rFonts w:ascii="Menlo" w:hAnsi="Menlo" w:cs="Menlo"/>
+          <w:color w:val="000000"/>
+        </w:rPr>
+        <w:t>(</w:t>
+      </w:r>
+      <w:proofErr w:type="gramEnd"/>
+      <w:r>
+        <w:rPr>
+          <w:rFonts w:ascii="Menlo" w:hAnsi="Menlo" w:cs="Menlo"/>
+          <w:color w:val="0000FF"/>
+        </w:rPr>
+        <w:t>255</w:t>
+      </w:r>
+      <w:r>
+        <w:rPr>
+          <w:rFonts w:ascii="Menlo" w:hAnsi="Menlo" w:cs="Menlo"/>
+          <w:color w:val="000000"/>
+        </w:rPr>
+        <w:t>),</w:t>
+      </w:r>
+    </w:p>
+    <w:p>
+      <w:pPr>
+        <w:autoSpaceDE w:val="0"/>
+        <w:autoSpaceDN w:val="0"/>
+        <w:adjustRightInd w:val="0"/>
+        <w:rPr>
+          <w:rFonts w:ascii="Menlo" w:hAnsi="Menlo" w:cs="Menlo"/>
+        </w:rPr>
+      </w:pPr>
+      <w:r>
+        <w:rPr>
+          <w:rFonts w:ascii="Menlo" w:hAnsi="Menlo" w:cs="Menlo"/>
+          <w:color w:val="000000"/>
+        </w:rPr>
+        <w:t xml:space="preserve">Address </w:t>
+      </w:r>
+      <w:proofErr w:type="gramStart"/>
+      <w:r>
+        <w:rPr>
+          <w:rFonts w:ascii="Menlo" w:hAnsi="Menlo" w:cs="Menlo"/>
+          <w:b/>
+          <w:bCs/>
+          <w:color w:val="000080"/>
+        </w:rPr>
+        <w:t>varchar</w:t>
+      </w:r>
+      <w:r>
+        <w:rPr>
+          <w:rFonts w:ascii="Menlo" w:hAnsi="Menlo" w:cs="Menlo"/>
+          <w:color w:val="000000"/>
+        </w:rPr>
+        <w:t>(</w:t>
+      </w:r>
+      <w:proofErr w:type="gramEnd"/>
+      <w:r>
+        <w:rPr>
+          <w:rFonts w:ascii="Menlo" w:hAnsi="Menlo" w:cs="Menlo"/>
+          <w:color w:val="0000FF"/>
+        </w:rPr>
+        <w:t>255</w:t>
+      </w:r>
+      <w:r>
+        <w:rPr>
+          <w:rFonts w:ascii="Menlo" w:hAnsi="Menlo" w:cs="Menlo"/>
+          <w:color w:val="000000"/>
+        </w:rPr>
+        <w:t>),</w:t>
+      </w:r>
+    </w:p>
+    <w:p>
+      <w:pPr>
+        <w:autoSpaceDE w:val="0"/>
+        <w:autoSpaceDN w:val="0"/>
+        <w:adjustRightInd w:val="0"/>
+        <w:rPr>
+          <w:rFonts w:ascii="Menlo" w:hAnsi="Menlo" w:cs="Menlo"/>
+        </w:rPr>
+      </w:pPr>
+      <w:r>
+        <w:rPr>
+          <w:rFonts w:ascii="Menlo" w:hAnsi="Menlo" w:cs="Menlo"/>
+          <w:color w:val="000000"/>
+        </w:rPr>
+        <w:t xml:space="preserve">City </w:t>
+      </w:r>
+      <w:proofErr w:type="gramStart"/>
+      <w:r>
+        <w:rPr>
+          <w:rFonts w:ascii="Menlo" w:hAnsi="Menlo" w:cs="Menlo"/>
+          <w:b/>
+          <w:bCs/>
+          <w:color w:val="000080"/>
+        </w:rPr>
+        <w:t>varchar</w:t>
+      </w:r>
+      <w:r>
+        <w:rPr>
+          <w:rFonts w:ascii="Menlo" w:hAnsi="Menlo" w:cs="Menlo"/>
+          <w:color w:val="000000"/>
+        </w:rPr>
+        <w:t>(</w:t>
+      </w:r>
+      <w:proofErr w:type="gramEnd"/>
+      <w:r>
+        <w:rPr>
+          <w:rFonts w:ascii="Menlo" w:hAnsi="Menlo" w:cs="Menlo"/>
+          <w:color w:val="0000FF"/>
+        </w:rPr>
+        <w:t>255</w:t>
+      </w:r>
+      <w:r>
+        <w:rPr>
+          <w:rFonts w:ascii="Menlo" w:hAnsi="Menlo" w:cs="Menlo"/>
+          <w:color w:val="000000"/>
+        </w:rPr>
+        <w:t>),</w:t>
+      </w:r>
+    </w:p>
+    <w:p>
+      <w:pPr>
+        <w:autoSpaceDE w:val="0"/>
+        <w:autoSpaceDN w:val="0"/>
+        <w:adjustRightInd w:val="0"/>
+        <w:rPr>
+          <w:rFonts w:ascii="Menlo" w:hAnsi="Menlo" w:cs="Menlo"/>
+        </w:rPr>
+      </w:pPr>
+      <w:proofErr w:type="spellStart"/>
+      <w:r>
+        <w:rPr>
+          <w:rFonts w:ascii="Menlo" w:hAnsi="Menlo" w:cs="Menlo"/>
+          <w:color w:val="000000"/>
+        </w:rPr>
+        <w:t>WorkTitle</w:t>
+      </w:r>
+      <w:proofErr w:type="spellEnd"/>
+      <w:r>
+        <w:rPr>
+          <w:rFonts w:ascii="Menlo" w:hAnsi="Menlo" w:cs="Menlo"/>
+          <w:color w:val="000000"/>
+        </w:rPr>
+        <w:t xml:space="preserve"> </w:t>
+      </w:r>
+      <w:proofErr w:type="gramStart"/>
+      <w:r>
+        <w:rPr>
+          <w:rFonts w:ascii="Menlo" w:hAnsi="Menlo" w:cs="Menlo"/>
+          <w:b/>
+          <w:bCs/>
+          <w:color w:val="000080"/>
+        </w:rPr>
+        <w:t>varchar</w:t>
+      </w:r>
+      <w:r>
+        <w:rPr>
+          <w:rFonts w:ascii="Menlo" w:hAnsi="Menlo" w:cs="Menlo"/>
+          <w:color w:val="000000"/>
+        </w:rPr>
+        <w:t>(</w:t>
+      </w:r>
+      <w:proofErr w:type="gramEnd"/>
+      <w:r>
+        <w:rPr>
+          <w:rFonts w:ascii="Menlo" w:hAnsi="Menlo" w:cs="Menlo"/>
+          <w:color w:val="0000FF"/>
+        </w:rPr>
+        <w:t>255</w:t>
+      </w:r>
+      <w:r>
+        <w:rPr>
+          <w:rFonts w:ascii="Menlo" w:hAnsi="Menlo" w:cs="Menlo"/>
+          <w:color w:val="000000"/>
+        </w:rPr>
+        <w:t>),</w:t>
+      </w:r>
+    </w:p>
+    <w:p>
+      <w:pPr>
+        <w:rPr>
+          <w:rFonts w:ascii="Menlo" w:hAnsi="Menlo" w:cs="Menlo"/>
+          <w:color w:val="FF0000"/>
+        </w:rPr>
+      </w:pPr>
+      <w:r>
+        <w:rPr>
+          <w:rFonts w:ascii="Menlo" w:hAnsi="Menlo" w:cs="Menlo"/>
+          <w:b/>
+          <w:bCs/>
+          <w:color w:val="800000"/>
+        </w:rPr>
+        <w:t>primary</w:t>
+      </w:r>
+      <w:r>
+        <w:rPr>
+          <w:rFonts w:ascii="Menlo" w:hAnsi="Menlo" w:cs="Menlo"/>
+          <w:color w:val="000000"/>
+        </w:rPr>
+        <w:t xml:space="preserve"> </w:t>
+      </w:r>
+      <w:r>
+        <w:rPr>
+          <w:rFonts w:ascii="Menlo" w:hAnsi="Menlo" w:cs="Menlo"/>
+          <w:b/>
+          <w:bCs/>
+          <w:color w:val="800000"/>
+        </w:rPr>
+        <w:t>key</w:t>
+      </w:r>
+      <w:r>
+        <w:rPr>
+          <w:rFonts w:ascii="Menlo" w:hAnsi="Menlo" w:cs="Menlo"/>
+          <w:color w:val="000000"/>
+        </w:rPr>
+        <w:t xml:space="preserve"> (</w:t>
+      </w:r>
+      <w:proofErr w:type="spellStart"/>
+      <w:r>
+        <w:rPr>
+          <w:rFonts w:ascii="Menlo" w:hAnsi="Menlo" w:cs="Menlo"/>
+          <w:color w:val="000000"/>
+        </w:rPr>
+        <w:t>StaffID</w:t>
+      </w:r>
+      <w:proofErr w:type="spellEnd"/>
+      <w:r>
+        <w:rPr>
+          <w:rFonts w:ascii="Menlo" w:hAnsi="Menlo" w:cs="Menlo"/>
+          <w:color w:val="000000"/>
+        </w:rPr>
+        <w:t>))</w:t>
+      </w:r>
+      <w:r>
+        <w:rPr>
+          <w:rFonts w:ascii="Menlo" w:hAnsi="Menlo" w:cs="Menlo"/>
+          <w:color w:val="FF0000"/>
+        </w:rPr>
+        <w:t>;</w:t>
+      </w:r>
+    </w:p>
+    <w:p>
+      <w:pPr>
+        <w:rPr>
+          <w:rFonts w:ascii="Menlo" w:hAnsi="Menlo" w:cs="Menlo"/>
+          <w:color w:val="FF0000"/>
+        </w:rPr>
+      </w:pPr>
+    </w:p>
+    <w:p>
+      <w:pPr>
+        <w:autoSpaceDE w:val="0"/>
+        <w:autoSpaceDN w:val="0"/>
+        <w:adjustRightInd w:val="0"/>
+        <w:rPr>
+          <w:rFonts w:ascii="Menlo" w:hAnsi="Menlo" w:cs="Menlo"/>
+        </w:rPr>
+      </w:pPr>
+      <w:r>
+        <w:rPr>
+          <w:rFonts w:ascii="Menlo" w:hAnsi="Menlo" w:cs="Menlo"/>
+          <w:b/>
+          <w:bCs/>
+          <w:color w:val="800000"/>
+        </w:rPr>
+        <w:t>create</w:t>
+      </w:r>
+      <w:r>
+        <w:rPr>
+          <w:rFonts w:ascii="Menlo" w:hAnsi="Menlo" w:cs="Menlo"/>
+          <w:color w:val="000000"/>
+        </w:rPr>
+        <w:t xml:space="preserve"> </w:t>
+      </w:r>
+      <w:r>
+        <w:rPr>
+          <w:rFonts w:ascii="Menlo" w:hAnsi="Menlo" w:cs="Menlo"/>
+          <w:b/>
+          <w:bCs/>
+          <w:color w:val="800000"/>
+        </w:rPr>
+        <w:t>table</w:t>
+      </w:r>
+      <w:r>
+        <w:rPr>
+          <w:rFonts w:ascii="Menlo" w:hAnsi="Menlo" w:cs="Menlo"/>
+          <w:color w:val="000000"/>
+        </w:rPr>
+        <w:t xml:space="preserve"> menu (</w:t>
+      </w:r>
+    </w:p>
+    <w:p>
+      <w:pPr>
+        <w:autoSpaceDE w:val="0"/>
+        <w:autoSpaceDN w:val="0"/>
+        <w:adjustRightInd w:val="0"/>
+        <w:rPr>
+          <w:rFonts w:ascii="Menlo" w:hAnsi="Menlo" w:cs="Menlo"/>
+        </w:rPr>
+      </w:pPr>
+      <w:r>
+        <w:rPr>
+          <w:rFonts w:ascii="Menlo" w:hAnsi="Menlo" w:cs="Menlo"/>
+          <w:color w:val="000000"/>
+        </w:rPr>
+        <w:t xml:space="preserve">Item </w:t>
+      </w:r>
+      <w:proofErr w:type="gramStart"/>
+      <w:r>
+        <w:rPr>
+          <w:rFonts w:ascii="Menlo" w:hAnsi="Menlo" w:cs="Menlo"/>
+          <w:b/>
+          <w:bCs/>
+          <w:color w:val="000080"/>
+        </w:rPr>
+        <w:t>varchar</w:t>
+      </w:r>
+      <w:r>
+        <w:rPr>
+          <w:rFonts w:ascii="Menlo" w:hAnsi="Menlo" w:cs="Menlo"/>
+          <w:color w:val="000000"/>
+        </w:rPr>
+        <w:t>(</w:t>
+      </w:r>
+      <w:proofErr w:type="gramEnd"/>
+      <w:r>
+        <w:rPr>
+          <w:rFonts w:ascii="Menlo" w:hAnsi="Menlo" w:cs="Menlo"/>
+          <w:color w:val="0000FF"/>
+        </w:rPr>
+        <w:t>255</w:t>
+      </w:r>
+      <w:r>
+        <w:rPr>
+          <w:rFonts w:ascii="Menlo" w:hAnsi="Menlo" w:cs="Menlo"/>
+          <w:color w:val="000000"/>
+        </w:rPr>
+        <w:t>),</w:t>
+      </w:r>
+    </w:p>
+    <w:p>
+      <w:pPr>
+        <w:autoSpaceDE w:val="0"/>
+        <w:autoSpaceDN w:val="0"/>
+        <w:adjustRightInd w:val="0"/>
+        <w:rPr>
+          <w:rFonts w:ascii="Menlo" w:hAnsi="Menlo" w:cs="Menlo"/>
+          <w:color w:val="000000"/>
+        </w:rPr>
+      </w:pPr>
+      <w:r>
+        <w:rPr>
+          <w:rFonts w:ascii="Menlo" w:hAnsi="Menlo" w:cs="Menlo"/>
+          <w:color w:val="000000"/>
+        </w:rPr>
+        <w:t xml:space="preserve">Price </w:t>
+      </w:r>
+      <w:r>
+        <w:rPr>
+          <w:rFonts w:ascii="Menlo" w:hAnsi="Menlo" w:cs="Menlo"/>
+          <w:b/>
+          <w:bCs/>
+          <w:color w:val="800000"/>
+        </w:rPr>
+        <w:t>float</w:t>
+      </w:r>
+      <w:r>
+        <w:rPr>
+          <w:rFonts w:ascii="Menlo" w:hAnsi="Menlo" w:cs="Menlo"/>
+          <w:color w:val="000000"/>
+        </w:rPr>
+        <w:t>(</w:t>
+      </w:r>
+      <w:r>
+        <w:rPr>
+          <w:rFonts w:ascii="Menlo" w:hAnsi="Menlo" w:cs="Menlo"/>
+          <w:color w:val="0000FF"/>
+        </w:rPr>
+        <w:t>24</w:t>
+      </w:r>
+      <w:r>
+        <w:rPr>
+          <w:rFonts w:ascii="Menlo" w:hAnsi="Menlo" w:cs="Menlo"/>
+          <w:color w:val="000000"/>
+        </w:rPr>
+        <w:t>),</w:t>
+      </w:r>
       <w:bookmarkStart w:id="0" w:name="_GoBack"/>
       <w:bookmarkEnd w:id="0"/>
-    </w:p>
-    <w:p/>
-    <w:p>
-      <w:pPr>
-        <w:autoSpaceDE w:val="0"/>
-        <w:autoSpaceDN w:val="0"/>
-        <w:adjustRightInd w:val="0"/>
-        <w:rPr>
-          <w:rFonts w:ascii="Menlo" w:hAnsi="Menlo" w:cs="Menlo"/>
-        </w:rPr>
-      </w:pPr>
-      <w:r>
-        <w:rPr>
-          <w:rFonts w:ascii="Menlo" w:hAnsi="Menlo" w:cs="Menlo"/>
-          <w:b/>
-          <w:bCs/>
-          <w:color w:val="800000"/>
-        </w:rPr>
-        <w:t>create</w:t>
-      </w:r>
-      <w:r>
-        <w:rPr>
-          <w:rFonts w:ascii="Menlo" w:hAnsi="Menlo" w:cs="Menlo"/>
-          <w:color w:val="000000"/>
-        </w:rPr>
-        <w:t xml:space="preserve"> </w:t>
-      </w:r>
-      <w:r>
-        <w:rPr>
-          <w:rFonts w:ascii="Menlo" w:hAnsi="Menlo" w:cs="Menlo"/>
-          <w:b/>
-          <w:bCs/>
-          <w:color w:val="800000"/>
-        </w:rPr>
-        <w:t>table</w:t>
-      </w:r>
-      <w:r>
-        <w:rPr>
-          <w:rFonts w:ascii="Menlo" w:hAnsi="Menlo" w:cs="Menlo"/>
-          <w:color w:val="000000"/>
-        </w:rPr>
-        <w:t xml:space="preserve"> orders (</w:t>
-      </w:r>
-    </w:p>
-    <w:p>
-      <w:pPr>
-        <w:autoSpaceDE w:val="0"/>
-        <w:autoSpaceDN w:val="0"/>
-        <w:adjustRightInd w:val="0"/>
-        <w:rPr>
-          <w:rFonts w:ascii="Menlo" w:hAnsi="Menlo" w:cs="Menlo"/>
-        </w:rPr>
-      </w:pPr>
-      <w:proofErr w:type="spellStart"/>
-      <w:r>
-        <w:rPr>
-          <w:rFonts w:ascii="Menlo" w:hAnsi="Menlo" w:cs="Menlo"/>
-          <w:color w:val="000000"/>
-        </w:rPr>
-        <w:t>orderitemid</w:t>
-      </w:r>
-      <w:proofErr w:type="spellEnd"/>
-      <w:r>
-        <w:rPr>
-          <w:rFonts w:ascii="Menlo" w:hAnsi="Menlo" w:cs="Menlo"/>
-          <w:color w:val="000000"/>
-        </w:rPr>
-        <w:t xml:space="preserve"> </w:t>
-      </w:r>
-      <w:r>
-        <w:rPr>
-          <w:rFonts w:ascii="Menlo" w:hAnsi="Menlo" w:cs="Menlo"/>
-          <w:b/>
-          <w:bCs/>
-          <w:color w:val="000080"/>
-        </w:rPr>
-        <w:t>serial</w:t>
-      </w:r>
-      <w:r>
-        <w:rPr>
-          <w:rFonts w:ascii="Menlo" w:hAnsi="Menlo" w:cs="Menlo"/>
-          <w:color w:val="000000"/>
-        </w:rPr>
-        <w:t xml:space="preserve"> </w:t>
-      </w:r>
-      <w:r>
-        <w:rPr>
-          <w:rFonts w:ascii="Menlo" w:hAnsi="Menlo" w:cs="Menlo"/>
-          <w:b/>
-          <w:bCs/>
-          <w:color w:val="800000"/>
-        </w:rPr>
-        <w:t>NOT</w:t>
-      </w:r>
-      <w:r>
-        <w:rPr>
-          <w:rFonts w:ascii="Menlo" w:hAnsi="Menlo" w:cs="Menlo"/>
-          <w:color w:val="000000"/>
-        </w:rPr>
-        <w:t xml:space="preserve"> </w:t>
-      </w:r>
-      <w:r>
-        <w:rPr>
-          <w:rFonts w:ascii="Menlo" w:hAnsi="Menlo" w:cs="Menlo"/>
-          <w:b/>
-          <w:bCs/>
-          <w:color w:val="800000"/>
-        </w:rPr>
-        <w:t>NULL</w:t>
-      </w:r>
-      <w:r>
-        <w:rPr>
-          <w:rFonts w:ascii="Menlo" w:hAnsi="Menlo" w:cs="Menlo"/>
-          <w:color w:val="000000"/>
-        </w:rPr>
-        <w:t>,</w:t>
-      </w:r>
-    </w:p>
-    <w:p>
-      <w:pPr>
-        <w:autoSpaceDE w:val="0"/>
-        <w:autoSpaceDN w:val="0"/>
-        <w:adjustRightInd w:val="0"/>
-        <w:rPr>
-          <w:rFonts w:ascii="Menlo" w:hAnsi="Menlo" w:cs="Menlo"/>
-        </w:rPr>
-      </w:pPr>
-      <w:proofErr w:type="spellStart"/>
-      <w:r>
-        <w:rPr>
-          <w:rFonts w:ascii="Menlo" w:hAnsi="Menlo" w:cs="Menlo"/>
-          <w:color w:val="000000"/>
-        </w:rPr>
-        <w:t>transaction</w:t>
-      </w:r>
-      <w:r>
-        <w:rPr>
-          <w:rFonts w:ascii="Menlo" w:hAnsi="Menlo" w:cs="Menlo"/>
-          <w:color w:val="000000"/>
-        </w:rPr>
-        <w:t>id</w:t>
-      </w:r>
-      <w:proofErr w:type="spellEnd"/>
-      <w:r>
-        <w:rPr>
-          <w:rFonts w:ascii="Menlo" w:hAnsi="Menlo" w:cs="Menlo"/>
-          <w:color w:val="000000"/>
-        </w:rPr>
-        <w:t xml:space="preserve"> </w:t>
-      </w:r>
-      <w:r>
-        <w:rPr>
-          <w:rFonts w:ascii="Menlo" w:hAnsi="Menlo" w:cs="Menlo"/>
-          <w:b/>
-          <w:bCs/>
-          <w:color w:val="000080"/>
-        </w:rPr>
-        <w:t>int</w:t>
-      </w:r>
-      <w:r>
-        <w:rPr>
-          <w:rFonts w:ascii="Menlo" w:hAnsi="Menlo" w:cs="Menlo"/>
-          <w:color w:val="000000"/>
-        </w:rPr>
-        <w:t>,</w:t>
-      </w:r>
-    </w:p>
-    <w:p>
-      <w:pPr>
-        <w:autoSpaceDE w:val="0"/>
-        <w:autoSpaceDN w:val="0"/>
-        <w:adjustRightInd w:val="0"/>
-        <w:rPr>
-          <w:rFonts w:ascii="Menlo" w:hAnsi="Menlo" w:cs="Menlo"/>
-        </w:rPr>
-      </w:pPr>
-      <w:proofErr w:type="spellStart"/>
-      <w:r>
-        <w:rPr>
-          <w:rFonts w:ascii="Menlo" w:hAnsi="Menlo" w:cs="Menlo"/>
-          <w:color w:val="000000"/>
-        </w:rPr>
-        <w:t>typeoforder</w:t>
-      </w:r>
-      <w:proofErr w:type="spellEnd"/>
-      <w:r>
-        <w:rPr>
-          <w:rFonts w:ascii="Menlo" w:hAnsi="Menlo" w:cs="Menlo"/>
-          <w:color w:val="000000"/>
-        </w:rPr>
-        <w:t xml:space="preserve"> </w:t>
-      </w:r>
-      <w:r>
-        <w:rPr>
-          <w:rFonts w:ascii="Menlo" w:hAnsi="Menlo" w:cs="Menlo"/>
-          <w:b/>
-          <w:bCs/>
-          <w:color w:val="000080"/>
-        </w:rPr>
-        <w:t>int</w:t>
-      </w:r>
-      <w:r>
-        <w:rPr>
-          <w:rFonts w:ascii="Menlo" w:hAnsi="Menlo" w:cs="Menlo"/>
-          <w:color w:val="000000"/>
-        </w:rPr>
-        <w:t>,</w:t>
-      </w:r>
-    </w:p>
-    <w:p>
-      <w:pPr>
-        <w:autoSpaceDE w:val="0"/>
-        <w:autoSpaceDN w:val="0"/>
-        <w:adjustRightInd w:val="0"/>
-        <w:rPr>
-          <w:rFonts w:ascii="Menlo" w:hAnsi="Menlo" w:cs="Menlo"/>
-        </w:rPr>
-      </w:pPr>
-      <w:r>
-        <w:rPr>
-          <w:rFonts w:ascii="Menlo" w:hAnsi="Menlo" w:cs="Menlo"/>
-          <w:color w:val="000000"/>
-        </w:rPr>
-        <w:t xml:space="preserve">datetime </w:t>
-      </w:r>
-      <w:r>
-        <w:rPr>
-          <w:rFonts w:ascii="Menlo" w:hAnsi="Menlo" w:cs="Menlo"/>
-          <w:b/>
-          <w:bCs/>
-          <w:color w:val="000080"/>
-        </w:rPr>
-        <w:t>timestamp</w:t>
-      </w:r>
-      <w:r>
-        <w:rPr>
-          <w:rFonts w:ascii="Menlo" w:hAnsi="Menlo" w:cs="Menlo"/>
-          <w:color w:val="000000"/>
-        </w:rPr>
-        <w:t>,</w:t>
-      </w:r>
-    </w:p>
-    <w:p>
-      <w:pPr>
-        <w:autoSpaceDE w:val="0"/>
-        <w:autoSpaceDN w:val="0"/>
-        <w:adjustRightInd w:val="0"/>
-        <w:rPr>
-          <w:rFonts w:ascii="Menlo" w:hAnsi="Menlo" w:cs="Menlo"/>
-        </w:rPr>
-      </w:pPr>
-      <w:proofErr w:type="spellStart"/>
-      <w:r>
-        <w:rPr>
-          <w:rFonts w:ascii="Menlo" w:hAnsi="Menlo" w:cs="Menlo"/>
-          <w:color w:val="000000"/>
-        </w:rPr>
-        <w:t>CustomerID</w:t>
-      </w:r>
-      <w:proofErr w:type="spellEnd"/>
-      <w:r>
-        <w:rPr>
-          <w:rFonts w:ascii="Menlo" w:hAnsi="Menlo" w:cs="Menlo"/>
-          <w:color w:val="000000"/>
-        </w:rPr>
-        <w:t xml:space="preserve"> </w:t>
-      </w:r>
-      <w:r>
-        <w:rPr>
-          <w:rFonts w:ascii="Menlo" w:hAnsi="Menlo" w:cs="Menlo"/>
-          <w:b/>
-          <w:bCs/>
-          <w:color w:val="000080"/>
-        </w:rPr>
-        <w:t>int</w:t>
-      </w:r>
-      <w:r>
-        <w:rPr>
-          <w:rFonts w:ascii="Menlo" w:hAnsi="Menlo" w:cs="Menlo"/>
-          <w:color w:val="000000"/>
-        </w:rPr>
-        <w:t>,</w:t>
-      </w:r>
-    </w:p>
-    <w:p>
-      <w:pPr>
-        <w:autoSpaceDE w:val="0"/>
-        <w:autoSpaceDN w:val="0"/>
-        <w:adjustRightInd w:val="0"/>
-        <w:rPr>
-          <w:rFonts w:ascii="Menlo" w:hAnsi="Menlo" w:cs="Menlo"/>
-        </w:rPr>
-      </w:pPr>
-      <w:r>
-        <w:rPr>
-          <w:rFonts w:ascii="Menlo" w:hAnsi="Menlo" w:cs="Menlo"/>
-          <w:color w:val="000000"/>
-        </w:rPr>
-        <w:t xml:space="preserve">Item </w:t>
-      </w:r>
-      <w:proofErr w:type="gramStart"/>
-      <w:r>
-        <w:rPr>
-          <w:rFonts w:ascii="Menlo" w:hAnsi="Menlo" w:cs="Menlo"/>
-          <w:b/>
-          <w:bCs/>
-          <w:color w:val="000080"/>
-        </w:rPr>
-        <w:t>varchar</w:t>
-      </w:r>
-      <w:r>
-        <w:rPr>
-          <w:rFonts w:ascii="Menlo" w:hAnsi="Menlo" w:cs="Menlo"/>
-          <w:color w:val="000000"/>
-        </w:rPr>
-        <w:t>(</w:t>
-      </w:r>
-      <w:proofErr w:type="gramEnd"/>
-      <w:r>
-        <w:rPr>
-          <w:rFonts w:ascii="Menlo" w:hAnsi="Menlo" w:cs="Menlo"/>
-          <w:color w:val="0000FF"/>
-        </w:rPr>
-        <w:t>255</w:t>
-      </w:r>
-      <w:r>
-        <w:rPr>
-          <w:rFonts w:ascii="Menlo" w:hAnsi="Menlo" w:cs="Menlo"/>
-          <w:color w:val="000000"/>
-        </w:rPr>
-        <w:t>),</w:t>
-      </w:r>
-    </w:p>
-    <w:p>
-      <w:pPr>
-        <w:autoSpaceDE w:val="0"/>
-        <w:autoSpaceDN w:val="0"/>
-        <w:adjustRightInd w:val="0"/>
-        <w:rPr>
-          <w:rFonts w:ascii="Menlo" w:hAnsi="Menlo" w:cs="Menlo"/>
-        </w:rPr>
-      </w:pPr>
-      <w:r>
-        <w:rPr>
-          <w:rFonts w:ascii="Menlo" w:hAnsi="Menlo" w:cs="Menlo"/>
-          <w:color w:val="000000"/>
-        </w:rPr>
-        <w:t xml:space="preserve">Price </w:t>
-      </w:r>
-      <w:proofErr w:type="gramStart"/>
-      <w:r>
-        <w:rPr>
-          <w:rFonts w:ascii="Menlo" w:hAnsi="Menlo" w:cs="Menlo"/>
-          <w:b/>
-          <w:bCs/>
-          <w:color w:val="800000"/>
-        </w:rPr>
-        <w:t>float</w:t>
-      </w:r>
-      <w:r>
-        <w:rPr>
-          <w:rFonts w:ascii="Menlo" w:hAnsi="Menlo" w:cs="Menlo"/>
-          <w:color w:val="000000"/>
-        </w:rPr>
-        <w:t>(</w:t>
-      </w:r>
-      <w:proofErr w:type="gramEnd"/>
-      <w:r>
-        <w:rPr>
-          <w:rFonts w:ascii="Menlo" w:hAnsi="Menlo" w:cs="Menlo"/>
-          <w:color w:val="0000FF"/>
-        </w:rPr>
-        <w:t>24</w:t>
-      </w:r>
-      <w:r>
-        <w:rPr>
-          <w:rFonts w:ascii="Menlo" w:hAnsi="Menlo" w:cs="Menlo"/>
-          <w:color w:val="000000"/>
-        </w:rPr>
-        <w:t>),</w:t>
-      </w:r>
-    </w:p>
-    <w:p>
-      <w:pPr>
-        <w:autoSpaceDE w:val="0"/>
-        <w:autoSpaceDN w:val="0"/>
-        <w:adjustRightInd w:val="0"/>
-        <w:rPr>
-          <w:rFonts w:ascii="Menlo" w:hAnsi="Menlo" w:cs="Menlo"/>
-        </w:rPr>
-      </w:pPr>
-      <w:r>
-        <w:rPr>
-          <w:rFonts w:ascii="Menlo" w:hAnsi="Menlo" w:cs="Menlo"/>
-          <w:color w:val="000000"/>
-        </w:rPr>
-        <w:t xml:space="preserve">Ready </w:t>
-      </w:r>
-      <w:r>
-        <w:rPr>
-          <w:rFonts w:ascii="Menlo" w:hAnsi="Menlo" w:cs="Menlo"/>
-          <w:b/>
-          <w:bCs/>
-          <w:color w:val="000080"/>
-        </w:rPr>
-        <w:t>bool</w:t>
-      </w:r>
-      <w:r>
-        <w:rPr>
-          <w:rFonts w:ascii="Menlo" w:hAnsi="Menlo" w:cs="Menlo"/>
-          <w:color w:val="000000"/>
-        </w:rPr>
-        <w:t xml:space="preserve"> </w:t>
-      </w:r>
-      <w:r>
-        <w:rPr>
-          <w:rFonts w:ascii="Menlo" w:hAnsi="Menlo" w:cs="Menlo"/>
-          <w:b/>
-          <w:bCs/>
-          <w:color w:val="800000"/>
-        </w:rPr>
-        <w:t>not</w:t>
-      </w:r>
-      <w:r>
-        <w:rPr>
-          <w:rFonts w:ascii="Menlo" w:hAnsi="Menlo" w:cs="Menlo"/>
-          <w:color w:val="000000"/>
-        </w:rPr>
-        <w:t xml:space="preserve"> </w:t>
-      </w:r>
-      <w:r>
-        <w:rPr>
-          <w:rFonts w:ascii="Menlo" w:hAnsi="Menlo" w:cs="Menlo"/>
-          <w:b/>
-          <w:bCs/>
-          <w:color w:val="800000"/>
-        </w:rPr>
-        <w:t>null</w:t>
-      </w:r>
-      <w:r>
-        <w:rPr>
-          <w:rFonts w:ascii="Menlo" w:hAnsi="Menlo" w:cs="Menlo"/>
-          <w:color w:val="000000"/>
-        </w:rPr>
-        <w:t>,</w:t>
-      </w:r>
-    </w:p>
-    <w:p>
-      <w:pPr>
-        <w:autoSpaceDE w:val="0"/>
-        <w:autoSpaceDN w:val="0"/>
-        <w:adjustRightInd w:val="0"/>
-        <w:rPr>
-          <w:rFonts w:ascii="Menlo" w:hAnsi="Menlo" w:cs="Menlo"/>
-        </w:rPr>
-      </w:pPr>
-      <w:r>
-        <w:rPr>
-          <w:rFonts w:ascii="Menlo" w:hAnsi="Menlo" w:cs="Menlo"/>
-          <w:color w:val="000000"/>
-        </w:rPr>
-        <w:t xml:space="preserve">Paid </w:t>
-      </w:r>
-      <w:r>
-        <w:rPr>
-          <w:rFonts w:ascii="Menlo" w:hAnsi="Menlo" w:cs="Menlo"/>
-          <w:b/>
-          <w:bCs/>
-          <w:color w:val="000080"/>
-        </w:rPr>
-        <w:t>bool</w:t>
-      </w:r>
-      <w:r>
-        <w:rPr>
-          <w:rFonts w:ascii="Menlo" w:hAnsi="Menlo" w:cs="Menlo"/>
-          <w:color w:val="000000"/>
-        </w:rPr>
-        <w:t xml:space="preserve"> </w:t>
-      </w:r>
-      <w:r>
-        <w:rPr>
-          <w:rFonts w:ascii="Menlo" w:hAnsi="Menlo" w:cs="Menlo"/>
-          <w:b/>
-          <w:bCs/>
-          <w:color w:val="800000"/>
-        </w:rPr>
-        <w:t>not</w:t>
-      </w:r>
-      <w:r>
-        <w:rPr>
-          <w:rFonts w:ascii="Menlo" w:hAnsi="Menlo" w:cs="Menlo"/>
-          <w:color w:val="000000"/>
-        </w:rPr>
-        <w:t xml:space="preserve"> </w:t>
-      </w:r>
-      <w:r>
-        <w:rPr>
-          <w:rFonts w:ascii="Menlo" w:hAnsi="Menlo" w:cs="Menlo"/>
-          <w:b/>
-          <w:bCs/>
-          <w:color w:val="800000"/>
-        </w:rPr>
-        <w:t>null</w:t>
-      </w:r>
-      <w:r>
-        <w:rPr>
-          <w:rFonts w:ascii="Menlo" w:hAnsi="Menlo" w:cs="Menlo"/>
-          <w:color w:val="000000"/>
-        </w:rPr>
-        <w:t>,</w:t>
-      </w:r>
-    </w:p>
-    <w:p>
-      <w:pPr>
-        <w:autoSpaceDE w:val="0"/>
-        <w:autoSpaceDN w:val="0"/>
-        <w:adjustRightInd w:val="0"/>
-        <w:rPr>
-          <w:rFonts w:ascii="Menlo" w:hAnsi="Menlo" w:cs="Menlo"/>
-        </w:rPr>
-      </w:pPr>
-      <w:r>
-        <w:rPr>
-          <w:rFonts w:ascii="Menlo" w:hAnsi="Menlo" w:cs="Menlo"/>
-          <w:b/>
-          <w:bCs/>
-          <w:color w:val="800000"/>
-        </w:rPr>
-        <w:t>primary</w:t>
-      </w:r>
-      <w:r>
-        <w:rPr>
-          <w:rFonts w:ascii="Menlo" w:hAnsi="Menlo" w:cs="Menlo"/>
-          <w:color w:val="000000"/>
-        </w:rPr>
-        <w:t xml:space="preserve"> </w:t>
-      </w:r>
-      <w:r>
-        <w:rPr>
-          <w:rFonts w:ascii="Menlo" w:hAnsi="Menlo" w:cs="Menlo"/>
-          <w:b/>
-          <w:bCs/>
-          <w:color w:val="800000"/>
-        </w:rPr>
-        <w:t>key</w:t>
-      </w:r>
-      <w:r>
-        <w:rPr>
-          <w:rFonts w:ascii="Menlo" w:hAnsi="Menlo" w:cs="Menlo"/>
-          <w:color w:val="000000"/>
-        </w:rPr>
-        <w:t xml:space="preserve"> (</w:t>
-      </w:r>
-      <w:proofErr w:type="spellStart"/>
-      <w:r>
-        <w:rPr>
-          <w:rFonts w:ascii="Menlo" w:hAnsi="Menlo" w:cs="Menlo"/>
-          <w:color w:val="000000"/>
-        </w:rPr>
-        <w:t>orderitemid</w:t>
-      </w:r>
-      <w:proofErr w:type="spellEnd"/>
-      <w:r>
-        <w:rPr>
-          <w:rFonts w:ascii="Menlo" w:hAnsi="Menlo" w:cs="Menlo"/>
-          <w:color w:val="000000"/>
-        </w:rPr>
-        <w:t>))</w:t>
-      </w:r>
-      <w:r>
-        <w:rPr>
-          <w:rFonts w:ascii="Menlo" w:hAnsi="Menlo" w:cs="Menlo"/>
-          <w:color w:val="FF0000"/>
-        </w:rPr>
-        <w:t>;</w:t>
-      </w:r>
-    </w:p>
-    <w:p>
-      <w:pPr>
-        <w:rPr>
-          <w:rFonts w:ascii="Menlo" w:hAnsi="Menlo" w:cs="Menlo"/>
-          <w:color w:val="FF0000"/>
-        </w:rPr>
-      </w:pPr>
-    </w:p>
-    <w:p>
-      <w:pPr>
-        <w:autoSpaceDE w:val="0"/>
-        <w:autoSpaceDN w:val="0"/>
-        <w:adjustRightInd w:val="0"/>
-        <w:rPr>
-          <w:rFonts w:ascii="Menlo" w:hAnsi="Menlo" w:cs="Menlo"/>
-        </w:rPr>
-      </w:pPr>
-      <w:r>
-        <w:rPr>
-          <w:rFonts w:ascii="Menlo" w:hAnsi="Menlo" w:cs="Menlo"/>
-          <w:b/>
-          <w:bCs/>
-          <w:color w:val="800000"/>
-        </w:rPr>
-        <w:t>create</w:t>
-      </w:r>
-      <w:r>
-        <w:rPr>
-          <w:rFonts w:ascii="Menlo" w:hAnsi="Menlo" w:cs="Menlo"/>
-          <w:color w:val="000000"/>
-        </w:rPr>
-        <w:t xml:space="preserve"> </w:t>
-      </w:r>
-      <w:proofErr w:type="gramStart"/>
-      <w:r>
-        <w:rPr>
-          <w:rFonts w:ascii="Menlo" w:hAnsi="Menlo" w:cs="Menlo"/>
-          <w:b/>
-          <w:bCs/>
-          <w:color w:val="800000"/>
-        </w:rPr>
-        <w:t>table</w:t>
-      </w:r>
-      <w:r>
-        <w:rPr>
-          <w:rFonts w:ascii="Menlo" w:hAnsi="Menlo" w:cs="Menlo"/>
-          <w:color w:val="000000"/>
-        </w:rPr>
-        <w:t xml:space="preserve">  </w:t>
-      </w:r>
-      <w:proofErr w:type="spellStart"/>
-      <w:r>
-        <w:rPr>
-          <w:rFonts w:ascii="Menlo" w:hAnsi="Menlo" w:cs="Menlo"/>
-          <w:color w:val="000000"/>
-        </w:rPr>
-        <w:t>login</w:t>
-      </w:r>
-      <w:proofErr w:type="gramEnd"/>
-      <w:r>
-        <w:rPr>
-          <w:rFonts w:ascii="Menlo" w:hAnsi="Menlo" w:cs="Menlo"/>
-          <w:color w:val="000000"/>
-        </w:rPr>
-        <w:t>_info</w:t>
-      </w:r>
-      <w:proofErr w:type="spellEnd"/>
-      <w:r>
-        <w:rPr>
-          <w:rFonts w:ascii="Menlo" w:hAnsi="Menlo" w:cs="Menlo"/>
-          <w:color w:val="000000"/>
-        </w:rPr>
-        <w:t>(</w:t>
-      </w:r>
-    </w:p>
-    <w:p>
-      <w:pPr>
-        <w:autoSpaceDE w:val="0"/>
-        <w:autoSpaceDN w:val="0"/>
-        <w:adjustRightInd w:val="0"/>
-        <w:rPr>
-          <w:rFonts w:ascii="Menlo" w:hAnsi="Menlo" w:cs="Menlo"/>
-        </w:rPr>
-      </w:pPr>
-      <w:r>
-        <w:rPr>
-          <w:rFonts w:ascii="Menlo" w:hAnsi="Menlo" w:cs="Menlo"/>
-          <w:color w:val="000000"/>
-        </w:rPr>
-        <w:t xml:space="preserve">ID </w:t>
-      </w:r>
-      <w:r>
-        <w:rPr>
-          <w:rFonts w:ascii="Menlo" w:hAnsi="Menlo" w:cs="Menlo"/>
-          <w:b/>
-          <w:bCs/>
-          <w:color w:val="000080"/>
-        </w:rPr>
-        <w:t>int</w:t>
-      </w:r>
-      <w:r>
-        <w:rPr>
-          <w:rFonts w:ascii="Menlo" w:hAnsi="Menlo" w:cs="Menlo"/>
-          <w:color w:val="000000"/>
-        </w:rPr>
-        <w:t>,</w:t>
-      </w:r>
-    </w:p>
-    <w:p>
-      <w:pPr>
-        <w:autoSpaceDE w:val="0"/>
-        <w:autoSpaceDN w:val="0"/>
-        <w:adjustRightInd w:val="0"/>
-        <w:rPr>
-          <w:rFonts w:ascii="Menlo" w:hAnsi="Menlo" w:cs="Menlo"/>
-        </w:rPr>
-      </w:pPr>
-      <w:r>
-        <w:rPr>
-          <w:rFonts w:ascii="Menlo" w:hAnsi="Menlo" w:cs="Menlo"/>
-          <w:color w:val="000000"/>
-        </w:rPr>
-        <w:t xml:space="preserve">Username </w:t>
-      </w:r>
-      <w:proofErr w:type="gramStart"/>
-      <w:r>
-        <w:rPr>
-          <w:rFonts w:ascii="Menlo" w:hAnsi="Menlo" w:cs="Menlo"/>
-          <w:b/>
-          <w:bCs/>
-          <w:color w:val="000080"/>
-        </w:rPr>
-        <w:t>varchar</w:t>
-      </w:r>
-      <w:r>
-        <w:rPr>
-          <w:rFonts w:ascii="Menlo" w:hAnsi="Menlo" w:cs="Menlo"/>
-          <w:color w:val="000000"/>
-        </w:rPr>
-        <w:t>(</w:t>
-      </w:r>
-      <w:proofErr w:type="gramEnd"/>
-      <w:r>
-        <w:rPr>
-          <w:rFonts w:ascii="Menlo" w:hAnsi="Menlo" w:cs="Menlo"/>
-          <w:color w:val="0000FF"/>
-        </w:rPr>
-        <w:t>255</w:t>
-      </w:r>
-      <w:r>
-        <w:rPr>
-          <w:rFonts w:ascii="Menlo" w:hAnsi="Menlo" w:cs="Menlo"/>
-          <w:color w:val="000000"/>
-        </w:rPr>
-        <w:t>),</w:t>
-      </w:r>
-    </w:p>
-    <w:p>
-      <w:pPr>
-        <w:autoSpaceDE w:val="0"/>
-        <w:autoSpaceDN w:val="0"/>
-        <w:adjustRightInd w:val="0"/>
-        <w:rPr>
-          <w:rFonts w:ascii="Menlo" w:hAnsi="Menlo" w:cs="Menlo"/>
-        </w:rPr>
-      </w:pPr>
-      <w:r>
-        <w:rPr>
-          <w:rFonts w:ascii="Menlo" w:hAnsi="Menlo" w:cs="Menlo"/>
-          <w:b/>
-          <w:bCs/>
-          <w:color w:val="800000"/>
-        </w:rPr>
-        <w:t>Password</w:t>
-      </w:r>
-      <w:r>
-        <w:rPr>
-          <w:rFonts w:ascii="Menlo" w:hAnsi="Menlo" w:cs="Menlo"/>
-          <w:color w:val="000000"/>
-        </w:rPr>
-        <w:t xml:space="preserve"> </w:t>
-      </w:r>
-      <w:proofErr w:type="gramStart"/>
-      <w:r>
-        <w:rPr>
-          <w:rFonts w:ascii="Menlo" w:hAnsi="Menlo" w:cs="Menlo"/>
-          <w:b/>
-          <w:bCs/>
-          <w:color w:val="000080"/>
-        </w:rPr>
-        <w:t>varchar</w:t>
-      </w:r>
-      <w:r>
-        <w:rPr>
-          <w:rFonts w:ascii="Menlo" w:hAnsi="Menlo" w:cs="Menlo"/>
-          <w:color w:val="000000"/>
-        </w:rPr>
-        <w:t>(</w:t>
-      </w:r>
-      <w:proofErr w:type="gramEnd"/>
-      <w:r>
-        <w:rPr>
-          <w:rFonts w:ascii="Menlo" w:hAnsi="Menlo" w:cs="Menlo"/>
-          <w:color w:val="0000FF"/>
-        </w:rPr>
-        <w:t>255</w:t>
-      </w:r>
-      <w:r>
-        <w:rPr>
-          <w:rFonts w:ascii="Menlo" w:hAnsi="Menlo" w:cs="Menlo"/>
-          <w:color w:val="000000"/>
-        </w:rPr>
-        <w:t>),</w:t>
-      </w:r>
-    </w:p>
-    <w:p>
-      <w:pPr>
-        <w:autoSpaceDE w:val="0"/>
-        <w:autoSpaceDN w:val="0"/>
-        <w:adjustRightInd w:val="0"/>
-        <w:rPr>
-          <w:rFonts w:ascii="Menlo" w:hAnsi="Menlo" w:cs="Menlo"/>
-        </w:rPr>
-      </w:pPr>
-      <w:r>
-        <w:rPr>
-          <w:rFonts w:ascii="Menlo" w:hAnsi="Menlo" w:cs="Menlo"/>
-          <w:color w:val="000000"/>
-        </w:rPr>
-        <w:t xml:space="preserve">Privilege </w:t>
-      </w:r>
-      <w:r>
-        <w:rPr>
-          <w:rFonts w:ascii="Menlo" w:hAnsi="Menlo" w:cs="Menlo"/>
-          <w:b/>
-          <w:bCs/>
-          <w:color w:val="000080"/>
-        </w:rPr>
-        <w:t>int</w:t>
-      </w:r>
-      <w:r>
-        <w:rPr>
-          <w:rFonts w:ascii="Menlo" w:hAnsi="Menlo" w:cs="Menlo"/>
-          <w:color w:val="000000"/>
-        </w:rPr>
-        <w:t>,</w:t>
-      </w:r>
-    </w:p>
-    <w:p>
-      <w:r>
-        <w:rPr>
-          <w:rFonts w:ascii="Menlo" w:hAnsi="Menlo" w:cs="Menlo"/>
-          <w:b/>
-          <w:bCs/>
-          <w:color w:val="800000"/>
-        </w:rPr>
-        <w:t>primary</w:t>
-      </w:r>
-      <w:r>
-        <w:rPr>
-          <w:rFonts w:ascii="Menlo" w:hAnsi="Menlo" w:cs="Menlo"/>
-          <w:color w:val="000000"/>
-        </w:rPr>
-        <w:t xml:space="preserve"> </w:t>
-      </w:r>
-      <w:r>
-        <w:rPr>
-          <w:rFonts w:ascii="Menlo" w:hAnsi="Menlo" w:cs="Menlo"/>
-          <w:b/>
-          <w:bCs/>
-          <w:color w:val="800000"/>
-        </w:rPr>
-        <w:t>key</w:t>
-      </w:r>
-      <w:r>
-        <w:rPr>
-          <w:rFonts w:ascii="Menlo" w:hAnsi="Menlo" w:cs="Menlo"/>
-          <w:color w:val="000000"/>
-        </w:rPr>
-        <w:t xml:space="preserve"> (ID))</w:t>
-      </w:r>
-      <w:r>
-        <w:rPr>
-          <w:rFonts w:ascii="Menlo" w:hAnsi="Menlo" w:cs="Menlo"/>
-          <w:color w:val="FF0000"/>
-        </w:rPr>
-        <w:t>;</w:t>
-      </w:r>
-    </w:p>
-    <w:p/>
-    <w:p>
-      <w:pPr>
-        <w:autoSpaceDE w:val="0"/>
-        <w:autoSpaceDN w:val="0"/>
-        <w:adjustRightInd w:val="0"/>
-        <w:rPr>
-          <w:rFonts w:ascii="Menlo" w:hAnsi="Menlo" w:cs="Menlo"/>
-        </w:rPr>
-      </w:pPr>
-      <w:r>
-        <w:rPr>
-          <w:rFonts w:ascii="Menlo" w:hAnsi="Menlo" w:cs="Menlo"/>
-          <w:b/>
-          <w:bCs/>
-          <w:color w:val="800000"/>
-        </w:rPr>
-        <w:t>create</w:t>
-      </w:r>
-      <w:r>
-        <w:rPr>
-          <w:rFonts w:ascii="Menlo" w:hAnsi="Menlo" w:cs="Menlo"/>
-          <w:color w:val="000000"/>
-        </w:rPr>
-        <w:t xml:space="preserve"> </w:t>
-      </w:r>
-      <w:r>
-        <w:rPr>
-          <w:rFonts w:ascii="Menlo" w:hAnsi="Menlo" w:cs="Menlo"/>
-          <w:b/>
-          <w:bCs/>
-          <w:color w:val="800000"/>
-        </w:rPr>
-        <w:t>table</w:t>
-      </w:r>
-      <w:r>
-        <w:rPr>
-          <w:rFonts w:ascii="Menlo" w:hAnsi="Menlo" w:cs="Menlo"/>
-          <w:color w:val="000000"/>
-        </w:rPr>
-        <w:t xml:space="preserve"> </w:t>
-      </w:r>
-      <w:proofErr w:type="spellStart"/>
-      <w:r>
-        <w:rPr>
-          <w:rFonts w:ascii="Menlo" w:hAnsi="Menlo" w:cs="Menlo"/>
-          <w:color w:val="000000"/>
-        </w:rPr>
-        <w:t>staff_info</w:t>
-      </w:r>
-      <w:proofErr w:type="spellEnd"/>
-      <w:r>
-        <w:rPr>
-          <w:rFonts w:ascii="Menlo" w:hAnsi="Menlo" w:cs="Menlo"/>
-          <w:color w:val="000000"/>
-        </w:rPr>
-        <w:t xml:space="preserve"> (</w:t>
-      </w:r>
-    </w:p>
-    <w:p>
-      <w:pPr>
-        <w:autoSpaceDE w:val="0"/>
-        <w:autoSpaceDN w:val="0"/>
-        <w:adjustRightInd w:val="0"/>
-        <w:rPr>
-          <w:rFonts w:ascii="Menlo" w:hAnsi="Menlo" w:cs="Menlo"/>
-        </w:rPr>
-      </w:pPr>
-      <w:proofErr w:type="spellStart"/>
-      <w:r>
-        <w:rPr>
-          <w:rFonts w:ascii="Menlo" w:hAnsi="Menlo" w:cs="Menlo"/>
-          <w:color w:val="000000"/>
-        </w:rPr>
-        <w:t>StaffID</w:t>
-      </w:r>
-      <w:proofErr w:type="spellEnd"/>
-      <w:r>
-        <w:rPr>
-          <w:rFonts w:ascii="Menlo" w:hAnsi="Menlo" w:cs="Menlo"/>
-          <w:color w:val="000000"/>
-        </w:rPr>
-        <w:t xml:space="preserve"> </w:t>
-      </w:r>
-      <w:r>
-        <w:rPr>
-          <w:rFonts w:ascii="Menlo" w:hAnsi="Menlo" w:cs="Menlo"/>
-          <w:b/>
-          <w:bCs/>
-          <w:color w:val="000080"/>
-        </w:rPr>
-        <w:t>int</w:t>
-      </w:r>
-      <w:r>
-        <w:rPr>
-          <w:rFonts w:ascii="Menlo" w:hAnsi="Menlo" w:cs="Menlo"/>
-          <w:color w:val="000000"/>
-        </w:rPr>
-        <w:t xml:space="preserve"> </w:t>
-      </w:r>
-      <w:r>
-        <w:rPr>
-          <w:rFonts w:ascii="Menlo" w:hAnsi="Menlo" w:cs="Menlo"/>
-          <w:b/>
-          <w:bCs/>
-          <w:color w:val="800000"/>
-        </w:rPr>
-        <w:t>not</w:t>
-      </w:r>
-      <w:r>
-        <w:rPr>
-          <w:rFonts w:ascii="Menlo" w:hAnsi="Menlo" w:cs="Menlo"/>
-          <w:color w:val="000000"/>
-        </w:rPr>
-        <w:t xml:space="preserve"> </w:t>
-      </w:r>
-      <w:r>
-        <w:rPr>
-          <w:rFonts w:ascii="Menlo" w:hAnsi="Menlo" w:cs="Menlo"/>
-          <w:b/>
-          <w:bCs/>
-          <w:color w:val="800000"/>
-        </w:rPr>
-        <w:t>NULL</w:t>
-      </w:r>
-      <w:r>
-        <w:rPr>
-          <w:rFonts w:ascii="Menlo" w:hAnsi="Menlo" w:cs="Menlo"/>
-          <w:color w:val="000000"/>
-        </w:rPr>
-        <w:t>,</w:t>
-      </w:r>
-    </w:p>
-    <w:p>
-      <w:pPr>
-        <w:autoSpaceDE w:val="0"/>
-        <w:autoSpaceDN w:val="0"/>
-        <w:adjustRightInd w:val="0"/>
-        <w:rPr>
-          <w:rFonts w:ascii="Menlo" w:hAnsi="Menlo" w:cs="Menlo"/>
-        </w:rPr>
-      </w:pPr>
-      <w:proofErr w:type="gramStart"/>
-      <w:r>
-        <w:rPr>
-          <w:rFonts w:ascii="Menlo" w:hAnsi="Menlo" w:cs="Menlo"/>
-          <w:color w:val="000000"/>
-        </w:rPr>
-        <w:t xml:space="preserve">FirstName  </w:t>
-      </w:r>
-      <w:r>
-        <w:rPr>
-          <w:rFonts w:ascii="Menlo" w:hAnsi="Menlo" w:cs="Menlo"/>
-          <w:b/>
-          <w:bCs/>
-          <w:color w:val="000080"/>
-        </w:rPr>
-        <w:t>varchar</w:t>
-      </w:r>
-      <w:proofErr w:type="gramEnd"/>
-      <w:r>
-        <w:rPr>
-          <w:rFonts w:ascii="Menlo" w:hAnsi="Menlo" w:cs="Menlo"/>
-          <w:color w:val="000000"/>
-        </w:rPr>
-        <w:t>(</w:t>
-      </w:r>
-      <w:r>
-        <w:rPr>
-          <w:rFonts w:ascii="Menlo" w:hAnsi="Menlo" w:cs="Menlo"/>
-          <w:color w:val="0000FF"/>
-        </w:rPr>
-        <w:t>255</w:t>
-      </w:r>
-      <w:r>
-        <w:rPr>
-          <w:rFonts w:ascii="Menlo" w:hAnsi="Menlo" w:cs="Menlo"/>
-          <w:color w:val="000000"/>
-        </w:rPr>
-        <w:t>),</w:t>
-      </w:r>
-    </w:p>
-    <w:p>
-      <w:pPr>
-        <w:autoSpaceDE w:val="0"/>
-        <w:autoSpaceDN w:val="0"/>
-        <w:adjustRightInd w:val="0"/>
-        <w:rPr>
-          <w:rFonts w:ascii="Menlo" w:hAnsi="Menlo" w:cs="Menlo"/>
-        </w:rPr>
-      </w:pPr>
-      <w:proofErr w:type="spellStart"/>
-      <w:r>
-        <w:rPr>
-          <w:rFonts w:ascii="Menlo" w:hAnsi="Menlo" w:cs="Menlo"/>
-          <w:color w:val="000000"/>
-        </w:rPr>
-        <w:t>LastName</w:t>
-      </w:r>
-      <w:proofErr w:type="spellEnd"/>
-      <w:r>
-        <w:rPr>
-          <w:rFonts w:ascii="Menlo" w:hAnsi="Menlo" w:cs="Menlo"/>
-          <w:color w:val="000000"/>
-        </w:rPr>
-        <w:t xml:space="preserve"> </w:t>
-      </w:r>
-      <w:proofErr w:type="gramStart"/>
-      <w:r>
-        <w:rPr>
-          <w:rFonts w:ascii="Menlo" w:hAnsi="Menlo" w:cs="Menlo"/>
-          <w:b/>
-          <w:bCs/>
-          <w:color w:val="000080"/>
-        </w:rPr>
-        <w:t>varchar</w:t>
-      </w:r>
-      <w:r>
-        <w:rPr>
-          <w:rFonts w:ascii="Menlo" w:hAnsi="Menlo" w:cs="Menlo"/>
-          <w:color w:val="000000"/>
-        </w:rPr>
-        <w:t>(</w:t>
-      </w:r>
-      <w:proofErr w:type="gramEnd"/>
-      <w:r>
-        <w:rPr>
-          <w:rFonts w:ascii="Menlo" w:hAnsi="Menlo" w:cs="Menlo"/>
-          <w:color w:val="0000FF"/>
-        </w:rPr>
-        <w:t>255</w:t>
-      </w:r>
-      <w:r>
-        <w:rPr>
-          <w:rFonts w:ascii="Menlo" w:hAnsi="Menlo" w:cs="Menlo"/>
-          <w:color w:val="000000"/>
-        </w:rPr>
-        <w:t>),</w:t>
-      </w:r>
-    </w:p>
-    <w:p>
-      <w:pPr>
-        <w:autoSpaceDE w:val="0"/>
-        <w:autoSpaceDN w:val="0"/>
-        <w:adjustRightInd w:val="0"/>
-        <w:rPr>
-          <w:rFonts w:ascii="Menlo" w:hAnsi="Menlo" w:cs="Menlo"/>
-        </w:rPr>
-      </w:pPr>
-      <w:r>
-        <w:rPr>
-          <w:rFonts w:ascii="Menlo" w:hAnsi="Menlo" w:cs="Menlo"/>
-          <w:color w:val="000000"/>
-        </w:rPr>
-        <w:t xml:space="preserve">Address </w:t>
-      </w:r>
-      <w:proofErr w:type="gramStart"/>
-      <w:r>
-        <w:rPr>
-          <w:rFonts w:ascii="Menlo" w:hAnsi="Menlo" w:cs="Menlo"/>
-          <w:b/>
-          <w:bCs/>
-          <w:color w:val="000080"/>
-        </w:rPr>
-        <w:t>varchar</w:t>
-      </w:r>
-      <w:r>
-        <w:rPr>
-          <w:rFonts w:ascii="Menlo" w:hAnsi="Menlo" w:cs="Menlo"/>
-          <w:color w:val="000000"/>
-        </w:rPr>
-        <w:t>(</w:t>
-      </w:r>
-      <w:proofErr w:type="gramEnd"/>
-      <w:r>
-        <w:rPr>
-          <w:rFonts w:ascii="Menlo" w:hAnsi="Menlo" w:cs="Menlo"/>
-          <w:color w:val="0000FF"/>
-        </w:rPr>
-        <w:t>255</w:t>
-      </w:r>
-      <w:r>
-        <w:rPr>
-          <w:rFonts w:ascii="Menlo" w:hAnsi="Menlo" w:cs="Menlo"/>
-          <w:color w:val="000000"/>
-        </w:rPr>
-        <w:t>),</w:t>
-      </w:r>
-    </w:p>
-    <w:p>
-      <w:pPr>
-        <w:autoSpaceDE w:val="0"/>
-        <w:autoSpaceDN w:val="0"/>
-        <w:adjustRightInd w:val="0"/>
-        <w:rPr>
-          <w:rFonts w:ascii="Menlo" w:hAnsi="Menlo" w:cs="Menlo"/>
-        </w:rPr>
-      </w:pPr>
-      <w:r>
-        <w:rPr>
-          <w:rFonts w:ascii="Menlo" w:hAnsi="Menlo" w:cs="Menlo"/>
-          <w:color w:val="000000"/>
-        </w:rPr>
-        <w:t xml:space="preserve">City </w:t>
-      </w:r>
-      <w:proofErr w:type="gramStart"/>
-      <w:r>
-        <w:rPr>
-          <w:rFonts w:ascii="Menlo" w:hAnsi="Menlo" w:cs="Menlo"/>
-          <w:b/>
-          <w:bCs/>
-          <w:color w:val="000080"/>
-        </w:rPr>
-        <w:t>varchar</w:t>
-      </w:r>
-      <w:r>
-        <w:rPr>
-          <w:rFonts w:ascii="Menlo" w:hAnsi="Menlo" w:cs="Menlo"/>
-          <w:color w:val="000000"/>
-        </w:rPr>
-        <w:t>(</w:t>
-      </w:r>
-      <w:proofErr w:type="gramEnd"/>
-      <w:r>
-        <w:rPr>
-          <w:rFonts w:ascii="Menlo" w:hAnsi="Menlo" w:cs="Menlo"/>
-          <w:color w:val="0000FF"/>
-        </w:rPr>
-        <w:t>255</w:t>
-      </w:r>
-      <w:r>
-        <w:rPr>
-          <w:rFonts w:ascii="Menlo" w:hAnsi="Menlo" w:cs="Menlo"/>
-          <w:color w:val="000000"/>
-        </w:rPr>
-        <w:t>),</w:t>
-      </w:r>
-    </w:p>
-    <w:p>
-      <w:pPr>
-        <w:autoSpaceDE w:val="0"/>
-        <w:autoSpaceDN w:val="0"/>
-        <w:adjustRightInd w:val="0"/>
-        <w:rPr>
-          <w:rFonts w:ascii="Menlo" w:hAnsi="Menlo" w:cs="Menlo"/>
-        </w:rPr>
-      </w:pPr>
-      <w:proofErr w:type="spellStart"/>
-      <w:r>
-        <w:rPr>
-          <w:rFonts w:ascii="Menlo" w:hAnsi="Menlo" w:cs="Menlo"/>
-          <w:color w:val="000000"/>
-        </w:rPr>
-        <w:t>WorkTitle</w:t>
-      </w:r>
-      <w:proofErr w:type="spellEnd"/>
-      <w:r>
-        <w:rPr>
-          <w:rFonts w:ascii="Menlo" w:hAnsi="Menlo" w:cs="Menlo"/>
-          <w:color w:val="000000"/>
-        </w:rPr>
-        <w:t xml:space="preserve"> </w:t>
-      </w:r>
-      <w:proofErr w:type="gramStart"/>
-      <w:r>
-        <w:rPr>
-          <w:rFonts w:ascii="Menlo" w:hAnsi="Menlo" w:cs="Menlo"/>
-          <w:b/>
-          <w:bCs/>
-          <w:color w:val="000080"/>
-        </w:rPr>
-        <w:t>varchar</w:t>
-      </w:r>
-      <w:r>
-        <w:rPr>
-          <w:rFonts w:ascii="Menlo" w:hAnsi="Menlo" w:cs="Menlo"/>
-          <w:color w:val="000000"/>
-        </w:rPr>
-        <w:t>(</w:t>
-      </w:r>
-      <w:proofErr w:type="gramEnd"/>
-      <w:r>
-        <w:rPr>
-          <w:rFonts w:ascii="Menlo" w:hAnsi="Menlo" w:cs="Menlo"/>
-          <w:color w:val="0000FF"/>
-        </w:rPr>
-        <w:t>255</w:t>
-      </w:r>
-      <w:r>
-        <w:rPr>
-          <w:rFonts w:ascii="Menlo" w:hAnsi="Menlo" w:cs="Menlo"/>
-          <w:color w:val="000000"/>
-        </w:rPr>
-        <w:t>),</w:t>
-      </w:r>
-    </w:p>
-    <w:p>
-      <w:pPr>
-        <w:rPr>
-          <w:rFonts w:ascii="Menlo" w:hAnsi="Menlo" w:cs="Menlo"/>
-          <w:color w:val="FF0000"/>
-        </w:rPr>
-      </w:pPr>
-      <w:r>
-        <w:rPr>
-          <w:rFonts w:ascii="Menlo" w:hAnsi="Menlo" w:cs="Menlo"/>
-          <w:b/>
-          <w:bCs/>
-          <w:color w:val="800000"/>
-        </w:rPr>
-        <w:t>primary</w:t>
-      </w:r>
-      <w:r>
-        <w:rPr>
-          <w:rFonts w:ascii="Menlo" w:hAnsi="Menlo" w:cs="Menlo"/>
-          <w:color w:val="000000"/>
-        </w:rPr>
-        <w:t xml:space="preserve"> </w:t>
-      </w:r>
-      <w:r>
-        <w:rPr>
-          <w:rFonts w:ascii="Menlo" w:hAnsi="Menlo" w:cs="Menlo"/>
-          <w:b/>
-          <w:bCs/>
-          <w:color w:val="800000"/>
-        </w:rPr>
-        <w:t>key</w:t>
-      </w:r>
-      <w:r>
-        <w:rPr>
-          <w:rFonts w:ascii="Menlo" w:hAnsi="Menlo" w:cs="Menlo"/>
-          <w:color w:val="000000"/>
-        </w:rPr>
-        <w:t xml:space="preserve"> (</w:t>
-      </w:r>
-      <w:proofErr w:type="spellStart"/>
-      <w:r>
-        <w:rPr>
-          <w:rFonts w:ascii="Menlo" w:hAnsi="Menlo" w:cs="Menlo"/>
-          <w:color w:val="000000"/>
-        </w:rPr>
-        <w:t>StaffID</w:t>
-      </w:r>
-      <w:proofErr w:type="spellEnd"/>
-      <w:r>
-        <w:rPr>
-          <w:rFonts w:ascii="Menlo" w:hAnsi="Menlo" w:cs="Menlo"/>
-          <w:color w:val="000000"/>
-        </w:rPr>
-        <w:t>))</w:t>
-      </w:r>
-      <w:r>
-        <w:rPr>
-          <w:rFonts w:ascii="Menlo" w:hAnsi="Menlo" w:cs="Menlo"/>
-          <w:color w:val="FF0000"/>
-        </w:rPr>
-        <w:t>;</w:t>
-      </w:r>
-    </w:p>
-    <w:p>
-      <w:pPr>
-        <w:rPr>
-          <w:rFonts w:ascii="Menlo" w:hAnsi="Menlo" w:cs="Menlo"/>
-          <w:color w:val="FF0000"/>
-        </w:rPr>
-      </w:pPr>
-    </w:p>
-    <w:p>
-      <w:pPr>
-        <w:autoSpaceDE w:val="0"/>
-        <w:autoSpaceDN w:val="0"/>
-        <w:adjustRightInd w:val="0"/>
-        <w:rPr>
-          <w:rFonts w:ascii="Menlo" w:hAnsi="Menlo" w:cs="Menlo"/>
-        </w:rPr>
-      </w:pPr>
-      <w:r>
-        <w:rPr>
-          <w:rFonts w:ascii="Menlo" w:hAnsi="Menlo" w:cs="Menlo"/>
-          <w:b/>
-          <w:bCs/>
-          <w:color w:val="800000"/>
-        </w:rPr>
-        <w:t>create</w:t>
-      </w:r>
-      <w:r>
-        <w:rPr>
-          <w:rFonts w:ascii="Menlo" w:hAnsi="Menlo" w:cs="Menlo"/>
-          <w:color w:val="000000"/>
-        </w:rPr>
-        <w:t xml:space="preserve"> </w:t>
-      </w:r>
-      <w:r>
-        <w:rPr>
-          <w:rFonts w:ascii="Menlo" w:hAnsi="Menlo" w:cs="Menlo"/>
-          <w:b/>
-          <w:bCs/>
-          <w:color w:val="800000"/>
-        </w:rPr>
-        <w:t>table</w:t>
-      </w:r>
-      <w:r>
-        <w:rPr>
-          <w:rFonts w:ascii="Menlo" w:hAnsi="Menlo" w:cs="Menlo"/>
-          <w:color w:val="000000"/>
-        </w:rPr>
-        <w:t xml:space="preserve"> menu (</w:t>
-      </w:r>
-    </w:p>
-    <w:p>
-      <w:pPr>
-        <w:autoSpaceDE w:val="0"/>
-        <w:autoSpaceDN w:val="0"/>
-        <w:adjustRightInd w:val="0"/>
-        <w:rPr>
-          <w:rFonts w:ascii="Menlo" w:hAnsi="Menlo" w:cs="Menlo"/>
-        </w:rPr>
-      </w:pPr>
-      <w:r>
-        <w:rPr>
-          <w:rFonts w:ascii="Menlo" w:hAnsi="Menlo" w:cs="Menlo"/>
-          <w:color w:val="000000"/>
-        </w:rPr>
-        <w:t xml:space="preserve">Item </w:t>
-      </w:r>
-      <w:proofErr w:type="gramStart"/>
-      <w:r>
-        <w:rPr>
-          <w:rFonts w:ascii="Menlo" w:hAnsi="Menlo" w:cs="Menlo"/>
-          <w:b/>
-          <w:bCs/>
-          <w:color w:val="000080"/>
-        </w:rPr>
-        <w:t>varchar</w:t>
-      </w:r>
-      <w:r>
-        <w:rPr>
-          <w:rFonts w:ascii="Menlo" w:hAnsi="Menlo" w:cs="Menlo"/>
-          <w:color w:val="000000"/>
-        </w:rPr>
-        <w:t>(</w:t>
-      </w:r>
-      <w:proofErr w:type="gramEnd"/>
-      <w:r>
-        <w:rPr>
-          <w:rFonts w:ascii="Menlo" w:hAnsi="Menlo" w:cs="Menlo"/>
-          <w:color w:val="0000FF"/>
-        </w:rPr>
-        <w:t>255</w:t>
-      </w:r>
-      <w:r>
-        <w:rPr>
-          <w:rFonts w:ascii="Menlo" w:hAnsi="Menlo" w:cs="Menlo"/>
-          <w:color w:val="000000"/>
-        </w:rPr>
-        <w:t>),</w:t>
-      </w:r>
-    </w:p>
-    <w:p>
-      <w:pPr>
-        <w:autoSpaceDE w:val="0"/>
-        <w:autoSpaceDN w:val="0"/>
-        <w:adjustRightInd w:val="0"/>
-        <w:rPr>
-          <w:rFonts w:ascii="Menlo" w:hAnsi="Menlo" w:cs="Menlo"/>
-        </w:rPr>
-      </w:pPr>
-      <w:r>
-        <w:rPr>
-          <w:rFonts w:ascii="Menlo" w:hAnsi="Menlo" w:cs="Menlo"/>
-          <w:color w:val="000000"/>
-        </w:rPr>
-        <w:t xml:space="preserve">Price </w:t>
-      </w:r>
-      <w:proofErr w:type="gramStart"/>
-      <w:r>
-        <w:rPr>
-          <w:rFonts w:ascii="Menlo" w:hAnsi="Menlo" w:cs="Menlo"/>
-          <w:b/>
-          <w:bCs/>
-          <w:color w:val="800000"/>
-        </w:rPr>
-        <w:t>float</w:t>
-      </w:r>
-      <w:r>
-        <w:rPr>
-          <w:rFonts w:ascii="Menlo" w:hAnsi="Menlo" w:cs="Menlo"/>
-          <w:color w:val="000000"/>
-        </w:rPr>
-        <w:t>(</w:t>
-      </w:r>
-      <w:proofErr w:type="gramEnd"/>
-      <w:r>
-        <w:rPr>
-          <w:rFonts w:ascii="Menlo" w:hAnsi="Menlo" w:cs="Menlo"/>
-          <w:color w:val="0000FF"/>
-        </w:rPr>
-        <w:t>24</w:t>
-      </w:r>
-      <w:r>
-        <w:rPr>
-          <w:rFonts w:ascii="Menlo" w:hAnsi="Menlo" w:cs="Menlo"/>
-          <w:color w:val="000000"/>
-        </w:rPr>
-        <w:t>),</w:t>
-      </w:r>
     </w:p>
     <w:p>
       <w:pPr>

</xml_diff>